<commit_message>
Large update (see description)
-updated data to include new obs
-added new graphics
-changed analysis to full sample
-added survival analysis (and viz)
</commit_message>
<xml_diff>
--- a/output/results/tab1_descriptives.docx
+++ b/output/results/tab1_descriptives.docx
@@ -26,7 +26,7 @@
       </w:pPr>
       <w:r>
         <w:t xml:space="preserve">**Table 1**. Health and Retirement Study sample descriptives by lifetime incarceration history
-Observations=50,766; Cases=6,996</w:t>
+Observations=50,540; Cases=6,954</w:t>
       </w:r>
     </w:p>
     <w:tbl xmlns:a="http://schemas.openxmlformats.org/drawingml/2006/main" xmlns:pic="http://schemas.openxmlformats.org/drawingml/2006/picture">
@@ -279,7 +279,7 @@
                 <w:szCs w:val="16"/>
                 <w:color w:val="000000"/>
               </w:rPr>
-              <w:t xml:space="preserve">, N = 50,766</w:t>
+              <w:t xml:space="preserve">, N = 50,540</w:t>
             </w:r>
             <w:r>
               <w:rPr>
@@ -348,7 +348,7 @@
                 <w:szCs w:val="16"/>
                 <w:color w:val="000000"/>
               </w:rPr>
-              <w:t xml:space="preserve">, N = 46,359</w:t>
+              <w:t xml:space="preserve">, N = 46,148</w:t>
             </w:r>
             <w:r>
               <w:rPr>
@@ -417,7 +417,7 @@
                 <w:szCs w:val="16"/>
                 <w:color w:val="000000"/>
               </w:rPr>
-              <w:t xml:space="preserve">, N = 4,407</w:t>
+              <w:t xml:space="preserve">, N = 4,392</w:t>
             </w:r>
             <w:r>
               <w:rPr>
@@ -1077,7 +1077,7 @@
                 <w:szCs w:val="16"/>
                 <w:color w:val="000000"/>
               </w:rPr>
-              <w:t xml:space="preserve">6,249 (13%)</w:t>
+              <w:t xml:space="preserve">6,249 (14%)</w:t>
             </w:r>
           </w:p>
         </w:tc>
@@ -1485,95 +1485,95 @@
                 <w:szCs w:val="16"/>
                 <w:color w:val="000000"/>
               </w:rPr>
-              <w:t xml:space="preserve">15,683 (31%)</w:t>
-            </w:r>
-          </w:p>
-        </w:tc>
-        <w:tc>
-          <w:tcPr>
-            <w:tcBorders>
-              <w:bottom w:val="none" w:sz="0" w:space="0" w:color="000000"/>
-              <w:top w:val="none" w:sz="0" w:space="0" w:color="000000"/>
-              <w:left w:val="none" w:sz="0" w:space="0" w:color="000000"/>
-              <w:right w:val="none" w:sz="0" w:space="0" w:color="000000"/>
-            </w:tcBorders>
-            <w:shd w:val="clear" w:color="auto" w:fill="FFFFFF"/>
-            <w:tcMar>
-              <w:top w:w="0" w:type="dxa"/>
-              <w:bottom w:w="0" w:type="dxa"/>
-              <w:left w:w="0" w:type="dxa"/>
-              <w:right w:w="0" w:type="dxa"/>
-            </w:tcMar>
-            <w:vAlign w:val="top"/>
-          </w:tcPr>
-          <w:p>
-            <w:pPr>
-              <w:pStyle w:val="Normal"/>
-              <w:jc w:val="center"/>
-              <w:pBdr>
-                <w:bottom w:val="none" w:sz="0" w:space="0" w:color="000000"/>
-                <w:top w:val="none" w:sz="0" w:space="0" w:color="000000"/>
-                <w:left w:val="none" w:sz="0" w:space="0" w:color="000000"/>
-                <w:right w:val="none" w:sz="0" w:space="0" w:color="000000"/>
-              </w:pBdr>
-              <w:spacing w:after="0" w:before="0" w:line="240"/>
-              <w:ind w:left="100" w:right="100" w:firstLine="0" w:firstLineChars="0"/>
-            </w:pPr>
-            <w:r>
-              <w:rPr>
-                <w:rFonts w:ascii="Helvetica" w:hAnsi="Helvetica" w:eastAsia="Helvetica" w:cs="Helvetica"/>
-                <w:i w:val="false"/>
-                <w:b w:val="false"/>
-                <w:u w:val="none"/>
-                <w:sz w:val="16"/>
-                <w:szCs w:val="16"/>
-                <w:color w:val="000000"/>
-              </w:rPr>
-              <w:t xml:space="preserve">13,864 (30%)</w:t>
-            </w:r>
-          </w:p>
-        </w:tc>
-        <w:tc>
-          <w:tcPr>
-            <w:tcBorders>
-              <w:bottom w:val="none" w:sz="0" w:space="0" w:color="000000"/>
-              <w:top w:val="none" w:sz="0" w:space="0" w:color="000000"/>
-              <w:left w:val="none" w:sz="0" w:space="0" w:color="000000"/>
-              <w:right w:val="none" w:sz="0" w:space="0" w:color="000000"/>
-            </w:tcBorders>
-            <w:shd w:val="clear" w:color="auto" w:fill="FFFFFF"/>
-            <w:tcMar>
-              <w:top w:w="0" w:type="dxa"/>
-              <w:bottom w:w="0" w:type="dxa"/>
-              <w:left w:w="0" w:type="dxa"/>
-              <w:right w:w="0" w:type="dxa"/>
-            </w:tcMar>
-            <w:vAlign w:val="top"/>
-          </w:tcPr>
-          <w:p>
-            <w:pPr>
-              <w:pStyle w:val="Normal"/>
-              <w:jc w:val="center"/>
-              <w:pBdr>
-                <w:bottom w:val="none" w:sz="0" w:space="0" w:color="000000"/>
-                <w:top w:val="none" w:sz="0" w:space="0" w:color="000000"/>
-                <w:left w:val="none" w:sz="0" w:space="0" w:color="000000"/>
-                <w:right w:val="none" w:sz="0" w:space="0" w:color="000000"/>
-              </w:pBdr>
-              <w:spacing w:after="0" w:before="0" w:line="240"/>
-              <w:ind w:left="100" w:right="100" w:firstLine="0" w:firstLineChars="0"/>
-            </w:pPr>
-            <w:r>
-              <w:rPr>
-                <w:rFonts w:ascii="Helvetica" w:hAnsi="Helvetica" w:eastAsia="Helvetica" w:cs="Helvetica"/>
-                <w:i w:val="false"/>
-                <w:b w:val="false"/>
-                <w:u w:val="none"/>
-                <w:sz w:val="16"/>
-                <w:szCs w:val="16"/>
-                <w:color w:val="000000"/>
-              </w:rPr>
-              <w:t xml:space="preserve">1,819 (41%)</w:t>
+              <w:t xml:space="preserve">15,565 (31%)</w:t>
+            </w:r>
+          </w:p>
+        </w:tc>
+        <w:tc>
+          <w:tcPr>
+            <w:tcBorders>
+              <w:bottom w:val="none" w:sz="0" w:space="0" w:color="000000"/>
+              <w:top w:val="none" w:sz="0" w:space="0" w:color="000000"/>
+              <w:left w:val="none" w:sz="0" w:space="0" w:color="000000"/>
+              <w:right w:val="none" w:sz="0" w:space="0" w:color="000000"/>
+            </w:tcBorders>
+            <w:shd w:val="clear" w:color="auto" w:fill="FFFFFF"/>
+            <w:tcMar>
+              <w:top w:w="0" w:type="dxa"/>
+              <w:bottom w:w="0" w:type="dxa"/>
+              <w:left w:w="0" w:type="dxa"/>
+              <w:right w:w="0" w:type="dxa"/>
+            </w:tcMar>
+            <w:vAlign w:val="top"/>
+          </w:tcPr>
+          <w:p>
+            <w:pPr>
+              <w:pStyle w:val="Normal"/>
+              <w:jc w:val="center"/>
+              <w:pBdr>
+                <w:bottom w:val="none" w:sz="0" w:space="0" w:color="000000"/>
+                <w:top w:val="none" w:sz="0" w:space="0" w:color="000000"/>
+                <w:left w:val="none" w:sz="0" w:space="0" w:color="000000"/>
+                <w:right w:val="none" w:sz="0" w:space="0" w:color="000000"/>
+              </w:pBdr>
+              <w:spacing w:after="0" w:before="0" w:line="240"/>
+              <w:ind w:left="100" w:right="100" w:firstLine="0" w:firstLineChars="0"/>
+            </w:pPr>
+            <w:r>
+              <w:rPr>
+                <w:rFonts w:ascii="Helvetica" w:hAnsi="Helvetica" w:eastAsia="Helvetica" w:cs="Helvetica"/>
+                <w:i w:val="false"/>
+                <w:b w:val="false"/>
+                <w:u w:val="none"/>
+                <w:sz w:val="16"/>
+                <w:szCs w:val="16"/>
+                <w:color w:val="000000"/>
+              </w:rPr>
+              <w:t xml:space="preserve">13,756 (30%)</w:t>
+            </w:r>
+          </w:p>
+        </w:tc>
+        <w:tc>
+          <w:tcPr>
+            <w:tcBorders>
+              <w:bottom w:val="none" w:sz="0" w:space="0" w:color="000000"/>
+              <w:top w:val="none" w:sz="0" w:space="0" w:color="000000"/>
+              <w:left w:val="none" w:sz="0" w:space="0" w:color="000000"/>
+              <w:right w:val="none" w:sz="0" w:space="0" w:color="000000"/>
+            </w:tcBorders>
+            <w:shd w:val="clear" w:color="auto" w:fill="FFFFFF"/>
+            <w:tcMar>
+              <w:top w:w="0" w:type="dxa"/>
+              <w:bottom w:w="0" w:type="dxa"/>
+              <w:left w:w="0" w:type="dxa"/>
+              <w:right w:w="0" w:type="dxa"/>
+            </w:tcMar>
+            <w:vAlign w:val="top"/>
+          </w:tcPr>
+          <w:p>
+            <w:pPr>
+              <w:pStyle w:val="Normal"/>
+              <w:jc w:val="center"/>
+              <w:pBdr>
+                <w:bottom w:val="none" w:sz="0" w:space="0" w:color="000000"/>
+                <w:top w:val="none" w:sz="0" w:space="0" w:color="000000"/>
+                <w:left w:val="none" w:sz="0" w:space="0" w:color="000000"/>
+                <w:right w:val="none" w:sz="0" w:space="0" w:color="000000"/>
+              </w:pBdr>
+              <w:spacing w:after="0" w:before="0" w:line="240"/>
+              <w:ind w:left="100" w:right="100" w:firstLine="0" w:firstLineChars="0"/>
+            </w:pPr>
+            <w:r>
+              <w:rPr>
+                <w:rFonts w:ascii="Helvetica" w:hAnsi="Helvetica" w:eastAsia="Helvetica" w:cs="Helvetica"/>
+                <w:i w:val="false"/>
+                <w:b w:val="false"/>
+                <w:u w:val="none"/>
+                <w:sz w:val="16"/>
+                <w:szCs w:val="16"/>
+                <w:color w:val="000000"/>
+              </w:rPr>
+              <w:t xml:space="preserve">1,809 (41%)</w:t>
             </w:r>
           </w:p>
         </w:tc>
@@ -1711,95 +1711,95 @@
                 <w:szCs w:val="16"/>
                 <w:color w:val="000000"/>
               </w:rPr>
-              <w:t xml:space="preserve">10,212 (20%)</w:t>
-            </w:r>
-          </w:p>
-        </w:tc>
-        <w:tc>
-          <w:tcPr>
-            <w:tcBorders>
-              <w:bottom w:val="none" w:sz="0" w:space="0" w:color="000000"/>
-              <w:top w:val="none" w:sz="0" w:space="0" w:color="000000"/>
-              <w:left w:val="none" w:sz="0" w:space="0" w:color="000000"/>
-              <w:right w:val="none" w:sz="0" w:space="0" w:color="000000"/>
-            </w:tcBorders>
-            <w:shd w:val="clear" w:color="auto" w:fill="FFFFFF"/>
-            <w:tcMar>
-              <w:top w:w="0" w:type="dxa"/>
-              <w:bottom w:w="0" w:type="dxa"/>
-              <w:left w:w="0" w:type="dxa"/>
-              <w:right w:w="0" w:type="dxa"/>
-            </w:tcMar>
-            <w:vAlign w:val="top"/>
-          </w:tcPr>
-          <w:p>
-            <w:pPr>
-              <w:pStyle w:val="Normal"/>
-              <w:jc w:val="center"/>
-              <w:pBdr>
-                <w:bottom w:val="none" w:sz="0" w:space="0" w:color="000000"/>
-                <w:top w:val="none" w:sz="0" w:space="0" w:color="000000"/>
-                <w:left w:val="none" w:sz="0" w:space="0" w:color="000000"/>
-                <w:right w:val="none" w:sz="0" w:space="0" w:color="000000"/>
-              </w:pBdr>
-              <w:spacing w:after="0" w:before="0" w:line="240"/>
-              <w:ind w:left="100" w:right="100" w:firstLine="0" w:firstLineChars="0"/>
-            </w:pPr>
-            <w:r>
-              <w:rPr>
-                <w:rFonts w:ascii="Helvetica" w:hAnsi="Helvetica" w:eastAsia="Helvetica" w:cs="Helvetica"/>
-                <w:i w:val="false"/>
-                <w:b w:val="false"/>
-                <w:u w:val="none"/>
-                <w:sz w:val="16"/>
-                <w:szCs w:val="16"/>
-                <w:color w:val="000000"/>
-              </w:rPr>
-              <w:t xml:space="preserve">8,870 (19%)</w:t>
-            </w:r>
-          </w:p>
-        </w:tc>
-        <w:tc>
-          <w:tcPr>
-            <w:tcBorders>
-              <w:bottom w:val="none" w:sz="0" w:space="0" w:color="000000"/>
-              <w:top w:val="none" w:sz="0" w:space="0" w:color="000000"/>
-              <w:left w:val="none" w:sz="0" w:space="0" w:color="000000"/>
-              <w:right w:val="none" w:sz="0" w:space="0" w:color="000000"/>
-            </w:tcBorders>
-            <w:shd w:val="clear" w:color="auto" w:fill="FFFFFF"/>
-            <w:tcMar>
-              <w:top w:w="0" w:type="dxa"/>
-              <w:bottom w:w="0" w:type="dxa"/>
-              <w:left w:w="0" w:type="dxa"/>
-              <w:right w:w="0" w:type="dxa"/>
-            </w:tcMar>
-            <w:vAlign w:val="top"/>
-          </w:tcPr>
-          <w:p>
-            <w:pPr>
-              <w:pStyle w:val="Normal"/>
-              <w:jc w:val="center"/>
-              <w:pBdr>
-                <w:bottom w:val="none" w:sz="0" w:space="0" w:color="000000"/>
-                <w:top w:val="none" w:sz="0" w:space="0" w:color="000000"/>
-                <w:left w:val="none" w:sz="0" w:space="0" w:color="000000"/>
-                <w:right w:val="none" w:sz="0" w:space="0" w:color="000000"/>
-              </w:pBdr>
-              <w:spacing w:after="0" w:before="0" w:line="240"/>
-              <w:ind w:left="100" w:right="100" w:firstLine="0" w:firstLineChars="0"/>
-            </w:pPr>
-            <w:r>
-              <w:rPr>
-                <w:rFonts w:ascii="Helvetica" w:hAnsi="Helvetica" w:eastAsia="Helvetica" w:cs="Helvetica"/>
-                <w:i w:val="false"/>
-                <w:b w:val="false"/>
-                <w:u w:val="none"/>
-                <w:sz w:val="16"/>
-                <w:szCs w:val="16"/>
-                <w:color w:val="000000"/>
-              </w:rPr>
-              <w:t xml:space="preserve">1,342 (30%)</w:t>
+              <w:t xml:space="preserve">10,104 (20%)</w:t>
+            </w:r>
+          </w:p>
+        </w:tc>
+        <w:tc>
+          <w:tcPr>
+            <w:tcBorders>
+              <w:bottom w:val="none" w:sz="0" w:space="0" w:color="000000"/>
+              <w:top w:val="none" w:sz="0" w:space="0" w:color="000000"/>
+              <w:left w:val="none" w:sz="0" w:space="0" w:color="000000"/>
+              <w:right w:val="none" w:sz="0" w:space="0" w:color="000000"/>
+            </w:tcBorders>
+            <w:shd w:val="clear" w:color="auto" w:fill="FFFFFF"/>
+            <w:tcMar>
+              <w:top w:w="0" w:type="dxa"/>
+              <w:bottom w:w="0" w:type="dxa"/>
+              <w:left w:w="0" w:type="dxa"/>
+              <w:right w:w="0" w:type="dxa"/>
+            </w:tcMar>
+            <w:vAlign w:val="top"/>
+          </w:tcPr>
+          <w:p>
+            <w:pPr>
+              <w:pStyle w:val="Normal"/>
+              <w:jc w:val="center"/>
+              <w:pBdr>
+                <w:bottom w:val="none" w:sz="0" w:space="0" w:color="000000"/>
+                <w:top w:val="none" w:sz="0" w:space="0" w:color="000000"/>
+                <w:left w:val="none" w:sz="0" w:space="0" w:color="000000"/>
+                <w:right w:val="none" w:sz="0" w:space="0" w:color="000000"/>
+              </w:pBdr>
+              <w:spacing w:after="0" w:before="0" w:line="240"/>
+              <w:ind w:left="100" w:right="100" w:firstLine="0" w:firstLineChars="0"/>
+            </w:pPr>
+            <w:r>
+              <w:rPr>
+                <w:rFonts w:ascii="Helvetica" w:hAnsi="Helvetica" w:eastAsia="Helvetica" w:cs="Helvetica"/>
+                <w:i w:val="false"/>
+                <w:b w:val="false"/>
+                <w:u w:val="none"/>
+                <w:sz w:val="16"/>
+                <w:szCs w:val="16"/>
+                <w:color w:val="000000"/>
+              </w:rPr>
+              <w:t xml:space="preserve">8,767 (19%)</w:t>
+            </w:r>
+          </w:p>
+        </w:tc>
+        <w:tc>
+          <w:tcPr>
+            <w:tcBorders>
+              <w:bottom w:val="none" w:sz="0" w:space="0" w:color="000000"/>
+              <w:top w:val="none" w:sz="0" w:space="0" w:color="000000"/>
+              <w:left w:val="none" w:sz="0" w:space="0" w:color="000000"/>
+              <w:right w:val="none" w:sz="0" w:space="0" w:color="000000"/>
+            </w:tcBorders>
+            <w:shd w:val="clear" w:color="auto" w:fill="FFFFFF"/>
+            <w:tcMar>
+              <w:top w:w="0" w:type="dxa"/>
+              <w:bottom w:w="0" w:type="dxa"/>
+              <w:left w:w="0" w:type="dxa"/>
+              <w:right w:w="0" w:type="dxa"/>
+            </w:tcMar>
+            <w:vAlign w:val="top"/>
+          </w:tcPr>
+          <w:p>
+            <w:pPr>
+              <w:pStyle w:val="Normal"/>
+              <w:jc w:val="center"/>
+              <w:pBdr>
+                <w:bottom w:val="none" w:sz="0" w:space="0" w:color="000000"/>
+                <w:top w:val="none" w:sz="0" w:space="0" w:color="000000"/>
+                <w:left w:val="none" w:sz="0" w:space="0" w:color="000000"/>
+                <w:right w:val="none" w:sz="0" w:space="0" w:color="000000"/>
+              </w:pBdr>
+              <w:spacing w:after="0" w:before="0" w:line="240"/>
+              <w:ind w:left="100" w:right="100" w:firstLine="0" w:firstLineChars="0"/>
+            </w:pPr>
+            <w:r>
+              <w:rPr>
+                <w:rFonts w:ascii="Helvetica" w:hAnsi="Helvetica" w:eastAsia="Helvetica" w:cs="Helvetica"/>
+                <w:i w:val="false"/>
+                <w:b w:val="false"/>
+                <w:u w:val="none"/>
+                <w:sz w:val="16"/>
+                <w:szCs w:val="16"/>
+                <w:color w:val="000000"/>
+              </w:rPr>
+              <w:t xml:space="preserve">1,337 (30%)</w:t>
             </w:r>
           </w:p>
         </w:tc>
@@ -2163,95 +2163,95 @@
                 <w:szCs w:val="16"/>
                 <w:color w:val="000000"/>
               </w:rPr>
-              <w:t xml:space="preserve">30,490 (60%)</w:t>
-            </w:r>
-          </w:p>
-        </w:tc>
-        <w:tc>
-          <w:tcPr>
-            <w:tcBorders>
-              <w:bottom w:val="none" w:sz="0" w:space="0" w:color="000000"/>
-              <w:top w:val="none" w:sz="0" w:space="0" w:color="000000"/>
-              <w:left w:val="none" w:sz="0" w:space="0" w:color="000000"/>
-              <w:right w:val="none" w:sz="0" w:space="0" w:color="000000"/>
-            </w:tcBorders>
-            <w:shd w:val="clear" w:color="auto" w:fill="FFFFFF"/>
-            <w:tcMar>
-              <w:top w:w="0" w:type="dxa"/>
-              <w:bottom w:w="0" w:type="dxa"/>
-              <w:left w:w="0" w:type="dxa"/>
-              <w:right w:w="0" w:type="dxa"/>
-            </w:tcMar>
-            <w:vAlign w:val="top"/>
-          </w:tcPr>
-          <w:p>
-            <w:pPr>
-              <w:pStyle w:val="Normal"/>
-              <w:jc w:val="center"/>
-              <w:pBdr>
-                <w:bottom w:val="none" w:sz="0" w:space="0" w:color="000000"/>
-                <w:top w:val="none" w:sz="0" w:space="0" w:color="000000"/>
-                <w:left w:val="none" w:sz="0" w:space="0" w:color="000000"/>
-                <w:right w:val="none" w:sz="0" w:space="0" w:color="000000"/>
-              </w:pBdr>
-              <w:spacing w:after="0" w:before="0" w:line="240"/>
-              <w:ind w:left="100" w:right="100" w:firstLine="0" w:firstLineChars="0"/>
-            </w:pPr>
-            <w:r>
-              <w:rPr>
-                <w:rFonts w:ascii="Helvetica" w:hAnsi="Helvetica" w:eastAsia="Helvetica" w:cs="Helvetica"/>
-                <w:i w:val="false"/>
-                <w:b w:val="false"/>
-                <w:u w:val="none"/>
-                <w:sz w:val="16"/>
-                <w:szCs w:val="16"/>
-                <w:color w:val="000000"/>
-              </w:rPr>
-              <w:t xml:space="preserve">29,330 (63%)</w:t>
-            </w:r>
-          </w:p>
-        </w:tc>
-        <w:tc>
-          <w:tcPr>
-            <w:tcBorders>
-              <w:bottom w:val="none" w:sz="0" w:space="0" w:color="000000"/>
-              <w:top w:val="none" w:sz="0" w:space="0" w:color="000000"/>
-              <w:left w:val="none" w:sz="0" w:space="0" w:color="000000"/>
-              <w:right w:val="none" w:sz="0" w:space="0" w:color="000000"/>
-            </w:tcBorders>
-            <w:shd w:val="clear" w:color="auto" w:fill="FFFFFF"/>
-            <w:tcMar>
-              <w:top w:w="0" w:type="dxa"/>
-              <w:bottom w:w="0" w:type="dxa"/>
-              <w:left w:w="0" w:type="dxa"/>
-              <w:right w:w="0" w:type="dxa"/>
-            </w:tcMar>
-            <w:vAlign w:val="top"/>
-          </w:tcPr>
-          <w:p>
-            <w:pPr>
-              <w:pStyle w:val="Normal"/>
-              <w:jc w:val="center"/>
-              <w:pBdr>
-                <w:bottom w:val="none" w:sz="0" w:space="0" w:color="000000"/>
-                <w:top w:val="none" w:sz="0" w:space="0" w:color="000000"/>
-                <w:left w:val="none" w:sz="0" w:space="0" w:color="000000"/>
-                <w:right w:val="none" w:sz="0" w:space="0" w:color="000000"/>
-              </w:pBdr>
-              <w:spacing w:after="0" w:before="0" w:line="240"/>
-              <w:ind w:left="100" w:right="100" w:firstLine="0" w:firstLineChars="0"/>
-            </w:pPr>
-            <w:r>
-              <w:rPr>
-                <w:rFonts w:ascii="Helvetica" w:hAnsi="Helvetica" w:eastAsia="Helvetica" w:cs="Helvetica"/>
-                <w:i w:val="false"/>
-                <w:b w:val="false"/>
-                <w:u w:val="none"/>
-                <w:sz w:val="16"/>
-                <w:szCs w:val="16"/>
-                <w:color w:val="000000"/>
-              </w:rPr>
-              <w:t xml:space="preserve">1,160 (26%)</w:t>
+              <w:t xml:space="preserve">30,354 (60%)</w:t>
+            </w:r>
+          </w:p>
+        </w:tc>
+        <w:tc>
+          <w:tcPr>
+            <w:tcBorders>
+              <w:bottom w:val="none" w:sz="0" w:space="0" w:color="000000"/>
+              <w:top w:val="none" w:sz="0" w:space="0" w:color="000000"/>
+              <w:left w:val="none" w:sz="0" w:space="0" w:color="000000"/>
+              <w:right w:val="none" w:sz="0" w:space="0" w:color="000000"/>
+            </w:tcBorders>
+            <w:shd w:val="clear" w:color="auto" w:fill="FFFFFF"/>
+            <w:tcMar>
+              <w:top w:w="0" w:type="dxa"/>
+              <w:bottom w:w="0" w:type="dxa"/>
+              <w:left w:w="0" w:type="dxa"/>
+              <w:right w:w="0" w:type="dxa"/>
+            </w:tcMar>
+            <w:vAlign w:val="top"/>
+          </w:tcPr>
+          <w:p>
+            <w:pPr>
+              <w:pStyle w:val="Normal"/>
+              <w:jc w:val="center"/>
+              <w:pBdr>
+                <w:bottom w:val="none" w:sz="0" w:space="0" w:color="000000"/>
+                <w:top w:val="none" w:sz="0" w:space="0" w:color="000000"/>
+                <w:left w:val="none" w:sz="0" w:space="0" w:color="000000"/>
+                <w:right w:val="none" w:sz="0" w:space="0" w:color="000000"/>
+              </w:pBdr>
+              <w:spacing w:after="0" w:before="0" w:line="240"/>
+              <w:ind w:left="100" w:right="100" w:firstLine="0" w:firstLineChars="0"/>
+            </w:pPr>
+            <w:r>
+              <w:rPr>
+                <w:rFonts w:ascii="Helvetica" w:hAnsi="Helvetica" w:eastAsia="Helvetica" w:cs="Helvetica"/>
+                <w:i w:val="false"/>
+                <w:b w:val="false"/>
+                <w:u w:val="none"/>
+                <w:sz w:val="16"/>
+                <w:szCs w:val="16"/>
+                <w:color w:val="000000"/>
+              </w:rPr>
+              <w:t xml:space="preserve">29,204 (63%)</w:t>
+            </w:r>
+          </w:p>
+        </w:tc>
+        <w:tc>
+          <w:tcPr>
+            <w:tcBorders>
+              <w:bottom w:val="none" w:sz="0" w:space="0" w:color="000000"/>
+              <w:top w:val="none" w:sz="0" w:space="0" w:color="000000"/>
+              <w:left w:val="none" w:sz="0" w:space="0" w:color="000000"/>
+              <w:right w:val="none" w:sz="0" w:space="0" w:color="000000"/>
+            </w:tcBorders>
+            <w:shd w:val="clear" w:color="auto" w:fill="FFFFFF"/>
+            <w:tcMar>
+              <w:top w:w="0" w:type="dxa"/>
+              <w:bottom w:w="0" w:type="dxa"/>
+              <w:left w:w="0" w:type="dxa"/>
+              <w:right w:w="0" w:type="dxa"/>
+            </w:tcMar>
+            <w:vAlign w:val="top"/>
+          </w:tcPr>
+          <w:p>
+            <w:pPr>
+              <w:pStyle w:val="Normal"/>
+              <w:jc w:val="center"/>
+              <w:pBdr>
+                <w:bottom w:val="none" w:sz="0" w:space="0" w:color="000000"/>
+                <w:top w:val="none" w:sz="0" w:space="0" w:color="000000"/>
+                <w:left w:val="none" w:sz="0" w:space="0" w:color="000000"/>
+                <w:right w:val="none" w:sz="0" w:space="0" w:color="000000"/>
+              </w:pBdr>
+              <w:spacing w:after="0" w:before="0" w:line="240"/>
+              <w:ind w:left="100" w:right="100" w:firstLine="0" w:firstLineChars="0"/>
+            </w:pPr>
+            <w:r>
+              <w:rPr>
+                <w:rFonts w:ascii="Helvetica" w:hAnsi="Helvetica" w:eastAsia="Helvetica" w:cs="Helvetica"/>
+                <w:i w:val="false"/>
+                <w:b w:val="false"/>
+                <w:u w:val="none"/>
+                <w:sz w:val="16"/>
+                <w:szCs w:val="16"/>
+                <w:color w:val="000000"/>
+              </w:rPr>
+              <w:t xml:space="preserve">1,150 (26%)</w:t>
             </w:r>
           </w:p>
         </w:tc>
@@ -2389,95 +2389,95 @@
                 <w:szCs w:val="16"/>
                 <w:color w:val="000000"/>
               </w:rPr>
-              <w:t xml:space="preserve">20,276 (40%)</w:t>
-            </w:r>
-          </w:p>
-        </w:tc>
-        <w:tc>
-          <w:tcPr>
-            <w:tcBorders>
-              <w:bottom w:val="none" w:sz="0" w:space="0" w:color="000000"/>
-              <w:top w:val="none" w:sz="0" w:space="0" w:color="000000"/>
-              <w:left w:val="none" w:sz="0" w:space="0" w:color="000000"/>
-              <w:right w:val="none" w:sz="0" w:space="0" w:color="000000"/>
-            </w:tcBorders>
-            <w:shd w:val="clear" w:color="auto" w:fill="FFFFFF"/>
-            <w:tcMar>
-              <w:top w:w="0" w:type="dxa"/>
-              <w:bottom w:w="0" w:type="dxa"/>
-              <w:left w:w="0" w:type="dxa"/>
-              <w:right w:w="0" w:type="dxa"/>
-            </w:tcMar>
-            <w:vAlign w:val="top"/>
-          </w:tcPr>
-          <w:p>
-            <w:pPr>
-              <w:pStyle w:val="Normal"/>
-              <w:jc w:val="center"/>
-              <w:pBdr>
-                <w:bottom w:val="none" w:sz="0" w:space="0" w:color="000000"/>
-                <w:top w:val="none" w:sz="0" w:space="0" w:color="000000"/>
-                <w:left w:val="none" w:sz="0" w:space="0" w:color="000000"/>
-                <w:right w:val="none" w:sz="0" w:space="0" w:color="000000"/>
-              </w:pBdr>
-              <w:spacing w:after="0" w:before="0" w:line="240"/>
-              <w:ind w:left="100" w:right="100" w:firstLine="0" w:firstLineChars="0"/>
-            </w:pPr>
-            <w:r>
-              <w:rPr>
-                <w:rFonts w:ascii="Helvetica" w:hAnsi="Helvetica" w:eastAsia="Helvetica" w:cs="Helvetica"/>
-                <w:i w:val="false"/>
-                <w:b w:val="false"/>
-                <w:u w:val="none"/>
-                <w:sz w:val="16"/>
-                <w:szCs w:val="16"/>
-                <w:color w:val="000000"/>
-              </w:rPr>
-              <w:t xml:space="preserve">17,029 (37%)</w:t>
-            </w:r>
-          </w:p>
-        </w:tc>
-        <w:tc>
-          <w:tcPr>
-            <w:tcBorders>
-              <w:bottom w:val="none" w:sz="0" w:space="0" w:color="000000"/>
-              <w:top w:val="none" w:sz="0" w:space="0" w:color="000000"/>
-              <w:left w:val="none" w:sz="0" w:space="0" w:color="000000"/>
-              <w:right w:val="none" w:sz="0" w:space="0" w:color="000000"/>
-            </w:tcBorders>
-            <w:shd w:val="clear" w:color="auto" w:fill="FFFFFF"/>
-            <w:tcMar>
-              <w:top w:w="0" w:type="dxa"/>
-              <w:bottom w:w="0" w:type="dxa"/>
-              <w:left w:w="0" w:type="dxa"/>
-              <w:right w:w="0" w:type="dxa"/>
-            </w:tcMar>
-            <w:vAlign w:val="top"/>
-          </w:tcPr>
-          <w:p>
-            <w:pPr>
-              <w:pStyle w:val="Normal"/>
-              <w:jc w:val="center"/>
-              <w:pBdr>
-                <w:bottom w:val="none" w:sz="0" w:space="0" w:color="000000"/>
-                <w:top w:val="none" w:sz="0" w:space="0" w:color="000000"/>
-                <w:left w:val="none" w:sz="0" w:space="0" w:color="000000"/>
-                <w:right w:val="none" w:sz="0" w:space="0" w:color="000000"/>
-              </w:pBdr>
-              <w:spacing w:after="0" w:before="0" w:line="240"/>
-              <w:ind w:left="100" w:right="100" w:firstLine="0" w:firstLineChars="0"/>
-            </w:pPr>
-            <w:r>
-              <w:rPr>
-                <w:rFonts w:ascii="Helvetica" w:hAnsi="Helvetica" w:eastAsia="Helvetica" w:cs="Helvetica"/>
-                <w:i w:val="false"/>
-                <w:b w:val="false"/>
-                <w:u w:val="none"/>
-                <w:sz w:val="16"/>
-                <w:szCs w:val="16"/>
-                <w:color w:val="000000"/>
-              </w:rPr>
-              <w:t xml:space="preserve">3,247 (74%)</w:t>
+              <w:t xml:space="preserve">20,186 (40%)</w:t>
+            </w:r>
+          </w:p>
+        </w:tc>
+        <w:tc>
+          <w:tcPr>
+            <w:tcBorders>
+              <w:bottom w:val="none" w:sz="0" w:space="0" w:color="000000"/>
+              <w:top w:val="none" w:sz="0" w:space="0" w:color="000000"/>
+              <w:left w:val="none" w:sz="0" w:space="0" w:color="000000"/>
+              <w:right w:val="none" w:sz="0" w:space="0" w:color="000000"/>
+            </w:tcBorders>
+            <w:shd w:val="clear" w:color="auto" w:fill="FFFFFF"/>
+            <w:tcMar>
+              <w:top w:w="0" w:type="dxa"/>
+              <w:bottom w:w="0" w:type="dxa"/>
+              <w:left w:w="0" w:type="dxa"/>
+              <w:right w:w="0" w:type="dxa"/>
+            </w:tcMar>
+            <w:vAlign w:val="top"/>
+          </w:tcPr>
+          <w:p>
+            <w:pPr>
+              <w:pStyle w:val="Normal"/>
+              <w:jc w:val="center"/>
+              <w:pBdr>
+                <w:bottom w:val="none" w:sz="0" w:space="0" w:color="000000"/>
+                <w:top w:val="none" w:sz="0" w:space="0" w:color="000000"/>
+                <w:left w:val="none" w:sz="0" w:space="0" w:color="000000"/>
+                <w:right w:val="none" w:sz="0" w:space="0" w:color="000000"/>
+              </w:pBdr>
+              <w:spacing w:after="0" w:before="0" w:line="240"/>
+              <w:ind w:left="100" w:right="100" w:firstLine="0" w:firstLineChars="0"/>
+            </w:pPr>
+            <w:r>
+              <w:rPr>
+                <w:rFonts w:ascii="Helvetica" w:hAnsi="Helvetica" w:eastAsia="Helvetica" w:cs="Helvetica"/>
+                <w:i w:val="false"/>
+                <w:b w:val="false"/>
+                <w:u w:val="none"/>
+                <w:sz w:val="16"/>
+                <w:szCs w:val="16"/>
+                <w:color w:val="000000"/>
+              </w:rPr>
+              <w:t xml:space="preserve">16,944 (37%)</w:t>
+            </w:r>
+          </w:p>
+        </w:tc>
+        <w:tc>
+          <w:tcPr>
+            <w:tcBorders>
+              <w:bottom w:val="none" w:sz="0" w:space="0" w:color="000000"/>
+              <w:top w:val="none" w:sz="0" w:space="0" w:color="000000"/>
+              <w:left w:val="none" w:sz="0" w:space="0" w:color="000000"/>
+              <w:right w:val="none" w:sz="0" w:space="0" w:color="000000"/>
+            </w:tcBorders>
+            <w:shd w:val="clear" w:color="auto" w:fill="FFFFFF"/>
+            <w:tcMar>
+              <w:top w:w="0" w:type="dxa"/>
+              <w:bottom w:w="0" w:type="dxa"/>
+              <w:left w:w="0" w:type="dxa"/>
+              <w:right w:w="0" w:type="dxa"/>
+            </w:tcMar>
+            <w:vAlign w:val="top"/>
+          </w:tcPr>
+          <w:p>
+            <w:pPr>
+              <w:pStyle w:val="Normal"/>
+              <w:jc w:val="center"/>
+              <w:pBdr>
+                <w:bottom w:val="none" w:sz="0" w:space="0" w:color="000000"/>
+                <w:top w:val="none" w:sz="0" w:space="0" w:color="000000"/>
+                <w:left w:val="none" w:sz="0" w:space="0" w:color="000000"/>
+                <w:right w:val="none" w:sz="0" w:space="0" w:color="000000"/>
+              </w:pBdr>
+              <w:spacing w:after="0" w:before="0" w:line="240"/>
+              <w:ind w:left="100" w:right="100" w:firstLine="0" w:firstLineChars="0"/>
+            </w:pPr>
+            <w:r>
+              <w:rPr>
+                <w:rFonts w:ascii="Helvetica" w:hAnsi="Helvetica" w:eastAsia="Helvetica" w:cs="Helvetica"/>
+                <w:i w:val="false"/>
+                <w:b w:val="false"/>
+                <w:u w:val="none"/>
+                <w:sz w:val="16"/>
+                <w:szCs w:val="16"/>
+                <w:color w:val="000000"/>
+              </w:rPr>
+              <w:t xml:space="preserve">3,242 (74%)</w:t>
             </w:r>
           </w:p>
         </w:tc>
@@ -3067,95 +3067,95 @@
                 <w:szCs w:val="16"/>
                 <w:color w:val="000000"/>
               </w:rPr>
-              <w:t xml:space="preserve">35,974 (71%)</w:t>
-            </w:r>
-          </w:p>
-        </w:tc>
-        <w:tc>
-          <w:tcPr>
-            <w:tcBorders>
-              <w:bottom w:val="none" w:sz="0" w:space="0" w:color="000000"/>
-              <w:top w:val="none" w:sz="0" w:space="0" w:color="000000"/>
-              <w:left w:val="none" w:sz="0" w:space="0" w:color="000000"/>
-              <w:right w:val="none" w:sz="0" w:space="0" w:color="000000"/>
-            </w:tcBorders>
-            <w:shd w:val="clear" w:color="auto" w:fill="FFFFFF"/>
-            <w:tcMar>
-              <w:top w:w="0" w:type="dxa"/>
-              <w:bottom w:w="0" w:type="dxa"/>
-              <w:left w:w="0" w:type="dxa"/>
-              <w:right w:w="0" w:type="dxa"/>
-            </w:tcMar>
-            <w:vAlign w:val="top"/>
-          </w:tcPr>
-          <w:p>
-            <w:pPr>
-              <w:pStyle w:val="Normal"/>
-              <w:jc w:val="center"/>
-              <w:pBdr>
-                <w:bottom w:val="none" w:sz="0" w:space="0" w:color="000000"/>
-                <w:top w:val="none" w:sz="0" w:space="0" w:color="000000"/>
-                <w:left w:val="none" w:sz="0" w:space="0" w:color="000000"/>
-                <w:right w:val="none" w:sz="0" w:space="0" w:color="000000"/>
-              </w:pBdr>
-              <w:spacing w:after="0" w:before="0" w:line="240"/>
-              <w:ind w:left="100" w:right="100" w:firstLine="0" w:firstLineChars="0"/>
-            </w:pPr>
-            <w:r>
-              <w:rPr>
-                <w:rFonts w:ascii="Helvetica" w:hAnsi="Helvetica" w:eastAsia="Helvetica" w:cs="Helvetica"/>
-                <w:i w:val="false"/>
-                <w:b w:val="false"/>
-                <w:u w:val="none"/>
-                <w:sz w:val="16"/>
-                <w:szCs w:val="16"/>
-                <w:color w:val="000000"/>
-              </w:rPr>
-              <w:t xml:space="preserve">33,649 (73%)</w:t>
-            </w:r>
-          </w:p>
-        </w:tc>
-        <w:tc>
-          <w:tcPr>
-            <w:tcBorders>
-              <w:bottom w:val="none" w:sz="0" w:space="0" w:color="000000"/>
-              <w:top w:val="none" w:sz="0" w:space="0" w:color="000000"/>
-              <w:left w:val="none" w:sz="0" w:space="0" w:color="000000"/>
-              <w:right w:val="none" w:sz="0" w:space="0" w:color="000000"/>
-            </w:tcBorders>
-            <w:shd w:val="clear" w:color="auto" w:fill="FFFFFF"/>
-            <w:tcMar>
-              <w:top w:w="0" w:type="dxa"/>
-              <w:bottom w:w="0" w:type="dxa"/>
-              <w:left w:w="0" w:type="dxa"/>
-              <w:right w:w="0" w:type="dxa"/>
-            </w:tcMar>
-            <w:vAlign w:val="top"/>
-          </w:tcPr>
-          <w:p>
-            <w:pPr>
-              <w:pStyle w:val="Normal"/>
-              <w:jc w:val="center"/>
-              <w:pBdr>
-                <w:bottom w:val="none" w:sz="0" w:space="0" w:color="000000"/>
-                <w:top w:val="none" w:sz="0" w:space="0" w:color="000000"/>
-                <w:left w:val="none" w:sz="0" w:space="0" w:color="000000"/>
-                <w:right w:val="none" w:sz="0" w:space="0" w:color="000000"/>
-              </w:pBdr>
-              <w:spacing w:after="0" w:before="0" w:line="240"/>
-              <w:ind w:left="100" w:right="100" w:firstLine="0" w:firstLineChars="0"/>
-            </w:pPr>
-            <w:r>
-              <w:rPr>
-                <w:rFonts w:ascii="Helvetica" w:hAnsi="Helvetica" w:eastAsia="Helvetica" w:cs="Helvetica"/>
-                <w:i w:val="false"/>
-                <w:b w:val="false"/>
-                <w:u w:val="none"/>
-                <w:sz w:val="16"/>
-                <w:szCs w:val="16"/>
-                <w:color w:val="000000"/>
-              </w:rPr>
-              <w:t xml:space="preserve">2,325 (53%)</w:t>
+              <w:t xml:space="preserve">35,828 (71%)</w:t>
+            </w:r>
+          </w:p>
+        </w:tc>
+        <w:tc>
+          <w:tcPr>
+            <w:tcBorders>
+              <w:bottom w:val="none" w:sz="0" w:space="0" w:color="000000"/>
+              <w:top w:val="none" w:sz="0" w:space="0" w:color="000000"/>
+              <w:left w:val="none" w:sz="0" w:space="0" w:color="000000"/>
+              <w:right w:val="none" w:sz="0" w:space="0" w:color="000000"/>
+            </w:tcBorders>
+            <w:shd w:val="clear" w:color="auto" w:fill="FFFFFF"/>
+            <w:tcMar>
+              <w:top w:w="0" w:type="dxa"/>
+              <w:bottom w:w="0" w:type="dxa"/>
+              <w:left w:w="0" w:type="dxa"/>
+              <w:right w:w="0" w:type="dxa"/>
+            </w:tcMar>
+            <w:vAlign w:val="top"/>
+          </w:tcPr>
+          <w:p>
+            <w:pPr>
+              <w:pStyle w:val="Normal"/>
+              <w:jc w:val="center"/>
+              <w:pBdr>
+                <w:bottom w:val="none" w:sz="0" w:space="0" w:color="000000"/>
+                <w:top w:val="none" w:sz="0" w:space="0" w:color="000000"/>
+                <w:left w:val="none" w:sz="0" w:space="0" w:color="000000"/>
+                <w:right w:val="none" w:sz="0" w:space="0" w:color="000000"/>
+              </w:pBdr>
+              <w:spacing w:after="0" w:before="0" w:line="240"/>
+              <w:ind w:left="100" w:right="100" w:firstLine="0" w:firstLineChars="0"/>
+            </w:pPr>
+            <w:r>
+              <w:rPr>
+                <w:rFonts w:ascii="Helvetica" w:hAnsi="Helvetica" w:eastAsia="Helvetica" w:cs="Helvetica"/>
+                <w:i w:val="false"/>
+                <w:b w:val="false"/>
+                <w:u w:val="none"/>
+                <w:sz w:val="16"/>
+                <w:szCs w:val="16"/>
+                <w:color w:val="000000"/>
+              </w:rPr>
+              <w:t xml:space="preserve">33,505 (73%)</w:t>
+            </w:r>
+          </w:p>
+        </w:tc>
+        <w:tc>
+          <w:tcPr>
+            <w:tcBorders>
+              <w:bottom w:val="none" w:sz="0" w:space="0" w:color="000000"/>
+              <w:top w:val="none" w:sz="0" w:space="0" w:color="000000"/>
+              <w:left w:val="none" w:sz="0" w:space="0" w:color="000000"/>
+              <w:right w:val="none" w:sz="0" w:space="0" w:color="000000"/>
+            </w:tcBorders>
+            <w:shd w:val="clear" w:color="auto" w:fill="FFFFFF"/>
+            <w:tcMar>
+              <w:top w:w="0" w:type="dxa"/>
+              <w:bottom w:w="0" w:type="dxa"/>
+              <w:left w:w="0" w:type="dxa"/>
+              <w:right w:w="0" w:type="dxa"/>
+            </w:tcMar>
+            <w:vAlign w:val="top"/>
+          </w:tcPr>
+          <w:p>
+            <w:pPr>
+              <w:pStyle w:val="Normal"/>
+              <w:jc w:val="center"/>
+              <w:pBdr>
+                <w:bottom w:val="none" w:sz="0" w:space="0" w:color="000000"/>
+                <w:top w:val="none" w:sz="0" w:space="0" w:color="000000"/>
+                <w:left w:val="none" w:sz="0" w:space="0" w:color="000000"/>
+                <w:right w:val="none" w:sz="0" w:space="0" w:color="000000"/>
+              </w:pBdr>
+              <w:spacing w:after="0" w:before="0" w:line="240"/>
+              <w:ind w:left="100" w:right="100" w:firstLine="0" w:firstLineChars="0"/>
+            </w:pPr>
+            <w:r>
+              <w:rPr>
+                <w:rFonts w:ascii="Helvetica" w:hAnsi="Helvetica" w:eastAsia="Helvetica" w:cs="Helvetica"/>
+                <w:i w:val="false"/>
+                <w:b w:val="false"/>
+                <w:u w:val="none"/>
+                <w:sz w:val="16"/>
+                <w:szCs w:val="16"/>
+                <w:color w:val="000000"/>
+              </w:rPr>
+              <w:t xml:space="preserve">2,323 (53%)</w:t>
             </w:r>
           </w:p>
         </w:tc>
@@ -3293,95 +3293,95 @@
                 <w:szCs w:val="16"/>
                 <w:color w:val="000000"/>
               </w:rPr>
-              <w:t xml:space="preserve">7,701 (15%)</w:t>
-            </w:r>
-          </w:p>
-        </w:tc>
-        <w:tc>
-          <w:tcPr>
-            <w:tcBorders>
-              <w:bottom w:val="none" w:sz="0" w:space="0" w:color="000000"/>
-              <w:top w:val="none" w:sz="0" w:space="0" w:color="000000"/>
-              <w:left w:val="none" w:sz="0" w:space="0" w:color="000000"/>
-              <w:right w:val="none" w:sz="0" w:space="0" w:color="000000"/>
-            </w:tcBorders>
-            <w:shd w:val="clear" w:color="auto" w:fill="FFFFFF"/>
-            <w:tcMar>
-              <w:top w:w="0" w:type="dxa"/>
-              <w:bottom w:w="0" w:type="dxa"/>
-              <w:left w:w="0" w:type="dxa"/>
-              <w:right w:w="0" w:type="dxa"/>
-            </w:tcMar>
-            <w:vAlign w:val="top"/>
-          </w:tcPr>
-          <w:p>
-            <w:pPr>
-              <w:pStyle w:val="Normal"/>
-              <w:jc w:val="center"/>
-              <w:pBdr>
-                <w:bottom w:val="none" w:sz="0" w:space="0" w:color="000000"/>
-                <w:top w:val="none" w:sz="0" w:space="0" w:color="000000"/>
-                <w:left w:val="none" w:sz="0" w:space="0" w:color="000000"/>
-                <w:right w:val="none" w:sz="0" w:space="0" w:color="000000"/>
-              </w:pBdr>
-              <w:spacing w:after="0" w:before="0" w:line="240"/>
-              <w:ind w:left="100" w:right="100" w:firstLine="0" w:firstLineChars="0"/>
-            </w:pPr>
-            <w:r>
-              <w:rPr>
-                <w:rFonts w:ascii="Helvetica" w:hAnsi="Helvetica" w:eastAsia="Helvetica" w:cs="Helvetica"/>
-                <w:i w:val="false"/>
-                <w:b w:val="false"/>
-                <w:u w:val="none"/>
-                <w:sz w:val="16"/>
-                <w:szCs w:val="16"/>
-                <w:color w:val="000000"/>
-              </w:rPr>
-              <w:t xml:space="preserve">6,350 (14%)</w:t>
-            </w:r>
-          </w:p>
-        </w:tc>
-        <w:tc>
-          <w:tcPr>
-            <w:tcBorders>
-              <w:bottom w:val="none" w:sz="0" w:space="0" w:color="000000"/>
-              <w:top w:val="none" w:sz="0" w:space="0" w:color="000000"/>
-              <w:left w:val="none" w:sz="0" w:space="0" w:color="000000"/>
-              <w:right w:val="none" w:sz="0" w:space="0" w:color="000000"/>
-            </w:tcBorders>
-            <w:shd w:val="clear" w:color="auto" w:fill="FFFFFF"/>
-            <w:tcMar>
-              <w:top w:w="0" w:type="dxa"/>
-              <w:bottom w:w="0" w:type="dxa"/>
-              <w:left w:w="0" w:type="dxa"/>
-              <w:right w:w="0" w:type="dxa"/>
-            </w:tcMar>
-            <w:vAlign w:val="top"/>
-          </w:tcPr>
-          <w:p>
-            <w:pPr>
-              <w:pStyle w:val="Normal"/>
-              <w:jc w:val="center"/>
-              <w:pBdr>
-                <w:bottom w:val="none" w:sz="0" w:space="0" w:color="000000"/>
-                <w:top w:val="none" w:sz="0" w:space="0" w:color="000000"/>
-                <w:left w:val="none" w:sz="0" w:space="0" w:color="000000"/>
-                <w:right w:val="none" w:sz="0" w:space="0" w:color="000000"/>
-              </w:pBdr>
-              <w:spacing w:after="0" w:before="0" w:line="240"/>
-              <w:ind w:left="100" w:right="100" w:firstLine="0" w:firstLineChars="0"/>
-            </w:pPr>
-            <w:r>
-              <w:rPr>
-                <w:rFonts w:ascii="Helvetica" w:hAnsi="Helvetica" w:eastAsia="Helvetica" w:cs="Helvetica"/>
-                <w:i w:val="false"/>
-                <w:b w:val="false"/>
-                <w:u w:val="none"/>
-                <w:sz w:val="16"/>
-                <w:szCs w:val="16"/>
-                <w:color w:val="000000"/>
-              </w:rPr>
-              <w:t xml:space="preserve">1,351 (31%)</w:t>
+              <w:t xml:space="preserve">7,662 (15%)</w:t>
+            </w:r>
+          </w:p>
+        </w:tc>
+        <w:tc>
+          <w:tcPr>
+            <w:tcBorders>
+              <w:bottom w:val="none" w:sz="0" w:space="0" w:color="000000"/>
+              <w:top w:val="none" w:sz="0" w:space="0" w:color="000000"/>
+              <w:left w:val="none" w:sz="0" w:space="0" w:color="000000"/>
+              <w:right w:val="none" w:sz="0" w:space="0" w:color="000000"/>
+            </w:tcBorders>
+            <w:shd w:val="clear" w:color="auto" w:fill="FFFFFF"/>
+            <w:tcMar>
+              <w:top w:w="0" w:type="dxa"/>
+              <w:bottom w:w="0" w:type="dxa"/>
+              <w:left w:w="0" w:type="dxa"/>
+              <w:right w:w="0" w:type="dxa"/>
+            </w:tcMar>
+            <w:vAlign w:val="top"/>
+          </w:tcPr>
+          <w:p>
+            <w:pPr>
+              <w:pStyle w:val="Normal"/>
+              <w:jc w:val="center"/>
+              <w:pBdr>
+                <w:bottom w:val="none" w:sz="0" w:space="0" w:color="000000"/>
+                <w:top w:val="none" w:sz="0" w:space="0" w:color="000000"/>
+                <w:left w:val="none" w:sz="0" w:space="0" w:color="000000"/>
+                <w:right w:val="none" w:sz="0" w:space="0" w:color="000000"/>
+              </w:pBdr>
+              <w:spacing w:after="0" w:before="0" w:line="240"/>
+              <w:ind w:left="100" w:right="100" w:firstLine="0" w:firstLineChars="0"/>
+            </w:pPr>
+            <w:r>
+              <w:rPr>
+                <w:rFonts w:ascii="Helvetica" w:hAnsi="Helvetica" w:eastAsia="Helvetica" w:cs="Helvetica"/>
+                <w:i w:val="false"/>
+                <w:b w:val="false"/>
+                <w:u w:val="none"/>
+                <w:sz w:val="16"/>
+                <w:szCs w:val="16"/>
+                <w:color w:val="000000"/>
+              </w:rPr>
+              <w:t xml:space="preserve">6,321 (14%)</w:t>
+            </w:r>
+          </w:p>
+        </w:tc>
+        <w:tc>
+          <w:tcPr>
+            <w:tcBorders>
+              <w:bottom w:val="none" w:sz="0" w:space="0" w:color="000000"/>
+              <w:top w:val="none" w:sz="0" w:space="0" w:color="000000"/>
+              <w:left w:val="none" w:sz="0" w:space="0" w:color="000000"/>
+              <w:right w:val="none" w:sz="0" w:space="0" w:color="000000"/>
+            </w:tcBorders>
+            <w:shd w:val="clear" w:color="auto" w:fill="FFFFFF"/>
+            <w:tcMar>
+              <w:top w:w="0" w:type="dxa"/>
+              <w:bottom w:w="0" w:type="dxa"/>
+              <w:left w:w="0" w:type="dxa"/>
+              <w:right w:w="0" w:type="dxa"/>
+            </w:tcMar>
+            <w:vAlign w:val="top"/>
+          </w:tcPr>
+          <w:p>
+            <w:pPr>
+              <w:pStyle w:val="Normal"/>
+              <w:jc w:val="center"/>
+              <w:pBdr>
+                <w:bottom w:val="none" w:sz="0" w:space="0" w:color="000000"/>
+                <w:top w:val="none" w:sz="0" w:space="0" w:color="000000"/>
+                <w:left w:val="none" w:sz="0" w:space="0" w:color="000000"/>
+                <w:right w:val="none" w:sz="0" w:space="0" w:color="000000"/>
+              </w:pBdr>
+              <w:spacing w:after="0" w:before="0" w:line="240"/>
+              <w:ind w:left="100" w:right="100" w:firstLine="0" w:firstLineChars="0"/>
+            </w:pPr>
+            <w:r>
+              <w:rPr>
+                <w:rFonts w:ascii="Helvetica" w:hAnsi="Helvetica" w:eastAsia="Helvetica" w:cs="Helvetica"/>
+                <w:i w:val="false"/>
+                <w:b w:val="false"/>
+                <w:u w:val="none"/>
+                <w:sz w:val="16"/>
+                <w:szCs w:val="16"/>
+                <w:color w:val="000000"/>
+              </w:rPr>
+              <w:t xml:space="preserve">1,341 (31%)</w:t>
             </w:r>
           </w:p>
         </w:tc>
@@ -3519,95 +3519,95 @@
                 <w:szCs w:val="16"/>
                 <w:color w:val="000000"/>
               </w:rPr>
-              <w:t xml:space="preserve">5,678 (11%)</w:t>
-            </w:r>
-          </w:p>
-        </w:tc>
-        <w:tc>
-          <w:tcPr>
-            <w:tcBorders>
-              <w:bottom w:val="none" w:sz="0" w:space="0" w:color="000000"/>
-              <w:top w:val="none" w:sz="0" w:space="0" w:color="000000"/>
-              <w:left w:val="none" w:sz="0" w:space="0" w:color="000000"/>
-              <w:right w:val="none" w:sz="0" w:space="0" w:color="000000"/>
-            </w:tcBorders>
-            <w:shd w:val="clear" w:color="auto" w:fill="FFFFFF"/>
-            <w:tcMar>
-              <w:top w:w="0" w:type="dxa"/>
-              <w:bottom w:w="0" w:type="dxa"/>
-              <w:left w:w="0" w:type="dxa"/>
-              <w:right w:w="0" w:type="dxa"/>
-            </w:tcMar>
-            <w:vAlign w:val="top"/>
-          </w:tcPr>
-          <w:p>
-            <w:pPr>
-              <w:pStyle w:val="Normal"/>
-              <w:jc w:val="center"/>
-              <w:pBdr>
-                <w:bottom w:val="none" w:sz="0" w:space="0" w:color="000000"/>
-                <w:top w:val="none" w:sz="0" w:space="0" w:color="000000"/>
-                <w:left w:val="none" w:sz="0" w:space="0" w:color="000000"/>
-                <w:right w:val="none" w:sz="0" w:space="0" w:color="000000"/>
-              </w:pBdr>
-              <w:spacing w:after="0" w:before="0" w:line="240"/>
-              <w:ind w:left="100" w:right="100" w:firstLine="0" w:firstLineChars="0"/>
-            </w:pPr>
-            <w:r>
-              <w:rPr>
-                <w:rFonts w:ascii="Helvetica" w:hAnsi="Helvetica" w:eastAsia="Helvetica" w:cs="Helvetica"/>
-                <w:i w:val="false"/>
-                <w:b w:val="false"/>
-                <w:u w:val="none"/>
-                <w:sz w:val="16"/>
-                <w:szCs w:val="16"/>
-                <w:color w:val="000000"/>
-              </w:rPr>
-              <w:t xml:space="preserve">5,058 (11%)</w:t>
-            </w:r>
-          </w:p>
-        </w:tc>
-        <w:tc>
-          <w:tcPr>
-            <w:tcBorders>
-              <w:bottom w:val="none" w:sz="0" w:space="0" w:color="000000"/>
-              <w:top w:val="none" w:sz="0" w:space="0" w:color="000000"/>
-              <w:left w:val="none" w:sz="0" w:space="0" w:color="000000"/>
-              <w:right w:val="none" w:sz="0" w:space="0" w:color="000000"/>
-            </w:tcBorders>
-            <w:shd w:val="clear" w:color="auto" w:fill="FFFFFF"/>
-            <w:tcMar>
-              <w:top w:w="0" w:type="dxa"/>
-              <w:bottom w:w="0" w:type="dxa"/>
-              <w:left w:w="0" w:type="dxa"/>
-              <w:right w:w="0" w:type="dxa"/>
-            </w:tcMar>
-            <w:vAlign w:val="top"/>
-          </w:tcPr>
-          <w:p>
-            <w:pPr>
-              <w:pStyle w:val="Normal"/>
-              <w:jc w:val="center"/>
-              <w:pBdr>
-                <w:bottom w:val="none" w:sz="0" w:space="0" w:color="000000"/>
-                <w:top w:val="none" w:sz="0" w:space="0" w:color="000000"/>
-                <w:left w:val="none" w:sz="0" w:space="0" w:color="000000"/>
-                <w:right w:val="none" w:sz="0" w:space="0" w:color="000000"/>
-              </w:pBdr>
-              <w:spacing w:after="0" w:before="0" w:line="240"/>
-              <w:ind w:left="100" w:right="100" w:firstLine="0" w:firstLineChars="0"/>
-            </w:pPr>
-            <w:r>
-              <w:rPr>
-                <w:rFonts w:ascii="Helvetica" w:hAnsi="Helvetica" w:eastAsia="Helvetica" w:cs="Helvetica"/>
-                <w:i w:val="false"/>
-                <w:b w:val="false"/>
-                <w:u w:val="none"/>
-                <w:sz w:val="16"/>
-                <w:szCs w:val="16"/>
-                <w:color w:val="000000"/>
-              </w:rPr>
-              <w:t xml:space="preserve">620 (14%)</w:t>
+              <w:t xml:space="preserve">5,651 (11%)</w:t>
+            </w:r>
+          </w:p>
+        </w:tc>
+        <w:tc>
+          <w:tcPr>
+            <w:tcBorders>
+              <w:bottom w:val="none" w:sz="0" w:space="0" w:color="000000"/>
+              <w:top w:val="none" w:sz="0" w:space="0" w:color="000000"/>
+              <w:left w:val="none" w:sz="0" w:space="0" w:color="000000"/>
+              <w:right w:val="none" w:sz="0" w:space="0" w:color="000000"/>
+            </w:tcBorders>
+            <w:shd w:val="clear" w:color="auto" w:fill="FFFFFF"/>
+            <w:tcMar>
+              <w:top w:w="0" w:type="dxa"/>
+              <w:bottom w:w="0" w:type="dxa"/>
+              <w:left w:w="0" w:type="dxa"/>
+              <w:right w:w="0" w:type="dxa"/>
+            </w:tcMar>
+            <w:vAlign w:val="top"/>
+          </w:tcPr>
+          <w:p>
+            <w:pPr>
+              <w:pStyle w:val="Normal"/>
+              <w:jc w:val="center"/>
+              <w:pBdr>
+                <w:bottom w:val="none" w:sz="0" w:space="0" w:color="000000"/>
+                <w:top w:val="none" w:sz="0" w:space="0" w:color="000000"/>
+                <w:left w:val="none" w:sz="0" w:space="0" w:color="000000"/>
+                <w:right w:val="none" w:sz="0" w:space="0" w:color="000000"/>
+              </w:pBdr>
+              <w:spacing w:after="0" w:before="0" w:line="240"/>
+              <w:ind w:left="100" w:right="100" w:firstLine="0" w:firstLineChars="0"/>
+            </w:pPr>
+            <w:r>
+              <w:rPr>
+                <w:rFonts w:ascii="Helvetica" w:hAnsi="Helvetica" w:eastAsia="Helvetica" w:cs="Helvetica"/>
+                <w:i w:val="false"/>
+                <w:b w:val="false"/>
+                <w:u w:val="none"/>
+                <w:sz w:val="16"/>
+                <w:szCs w:val="16"/>
+                <w:color w:val="000000"/>
+              </w:rPr>
+              <w:t xml:space="preserve">5,034 (11%)</w:t>
+            </w:r>
+          </w:p>
+        </w:tc>
+        <w:tc>
+          <w:tcPr>
+            <w:tcBorders>
+              <w:bottom w:val="none" w:sz="0" w:space="0" w:color="000000"/>
+              <w:top w:val="none" w:sz="0" w:space="0" w:color="000000"/>
+              <w:left w:val="none" w:sz="0" w:space="0" w:color="000000"/>
+              <w:right w:val="none" w:sz="0" w:space="0" w:color="000000"/>
+            </w:tcBorders>
+            <w:shd w:val="clear" w:color="auto" w:fill="FFFFFF"/>
+            <w:tcMar>
+              <w:top w:w="0" w:type="dxa"/>
+              <w:bottom w:w="0" w:type="dxa"/>
+              <w:left w:w="0" w:type="dxa"/>
+              <w:right w:w="0" w:type="dxa"/>
+            </w:tcMar>
+            <w:vAlign w:val="top"/>
+          </w:tcPr>
+          <w:p>
+            <w:pPr>
+              <w:pStyle w:val="Normal"/>
+              <w:jc w:val="center"/>
+              <w:pBdr>
+                <w:bottom w:val="none" w:sz="0" w:space="0" w:color="000000"/>
+                <w:top w:val="none" w:sz="0" w:space="0" w:color="000000"/>
+                <w:left w:val="none" w:sz="0" w:space="0" w:color="000000"/>
+                <w:right w:val="none" w:sz="0" w:space="0" w:color="000000"/>
+              </w:pBdr>
+              <w:spacing w:after="0" w:before="0" w:line="240"/>
+              <w:ind w:left="100" w:right="100" w:firstLine="0" w:firstLineChars="0"/>
+            </w:pPr>
+            <w:r>
+              <w:rPr>
+                <w:rFonts w:ascii="Helvetica" w:hAnsi="Helvetica" w:eastAsia="Helvetica" w:cs="Helvetica"/>
+                <w:i w:val="false"/>
+                <w:b w:val="false"/>
+                <w:u w:val="none"/>
+                <w:sz w:val="16"/>
+                <w:szCs w:val="16"/>
+                <w:color w:val="000000"/>
+              </w:rPr>
+              <w:t xml:space="preserve">617 (14%)</w:t>
             </w:r>
           </w:p>
         </w:tc>
@@ -3745,51 +3745,51 @@
                 <w:szCs w:val="16"/>
                 <w:color w:val="000000"/>
               </w:rPr>
-              <w:t xml:space="preserve">1,413 (2.8%)</w:t>
-            </w:r>
-          </w:p>
-        </w:tc>
-        <w:tc>
-          <w:tcPr>
-            <w:tcBorders>
-              <w:bottom w:val="none" w:sz="0" w:space="0" w:color="000000"/>
-              <w:top w:val="none" w:sz="0" w:space="0" w:color="000000"/>
-              <w:left w:val="none" w:sz="0" w:space="0" w:color="000000"/>
-              <w:right w:val="none" w:sz="0" w:space="0" w:color="000000"/>
-            </w:tcBorders>
-            <w:shd w:val="clear" w:color="auto" w:fill="FFFFFF"/>
-            <w:tcMar>
-              <w:top w:w="0" w:type="dxa"/>
-              <w:bottom w:w="0" w:type="dxa"/>
-              <w:left w:w="0" w:type="dxa"/>
-              <w:right w:w="0" w:type="dxa"/>
-            </w:tcMar>
-            <w:vAlign w:val="top"/>
-          </w:tcPr>
-          <w:p>
-            <w:pPr>
-              <w:pStyle w:val="Normal"/>
-              <w:jc w:val="center"/>
-              <w:pBdr>
-                <w:bottom w:val="none" w:sz="0" w:space="0" w:color="000000"/>
-                <w:top w:val="none" w:sz="0" w:space="0" w:color="000000"/>
-                <w:left w:val="none" w:sz="0" w:space="0" w:color="000000"/>
-                <w:right w:val="none" w:sz="0" w:space="0" w:color="000000"/>
-              </w:pBdr>
-              <w:spacing w:after="0" w:before="0" w:line="240"/>
-              <w:ind w:left="100" w:right="100" w:firstLine="0" w:firstLineChars="0"/>
-            </w:pPr>
-            <w:r>
-              <w:rPr>
-                <w:rFonts w:ascii="Helvetica" w:hAnsi="Helvetica" w:eastAsia="Helvetica" w:cs="Helvetica"/>
-                <w:i w:val="false"/>
-                <w:b w:val="false"/>
-                <w:u w:val="none"/>
-                <w:sz w:val="16"/>
-                <w:szCs w:val="16"/>
-                <w:color w:val="000000"/>
-              </w:rPr>
-              <w:t xml:space="preserve">1,302 (2.8%)</w:t>
+              <w:t xml:space="preserve">1,399 (2.8%)</w:t>
+            </w:r>
+          </w:p>
+        </w:tc>
+        <w:tc>
+          <w:tcPr>
+            <w:tcBorders>
+              <w:bottom w:val="none" w:sz="0" w:space="0" w:color="000000"/>
+              <w:top w:val="none" w:sz="0" w:space="0" w:color="000000"/>
+              <w:left w:val="none" w:sz="0" w:space="0" w:color="000000"/>
+              <w:right w:val="none" w:sz="0" w:space="0" w:color="000000"/>
+            </w:tcBorders>
+            <w:shd w:val="clear" w:color="auto" w:fill="FFFFFF"/>
+            <w:tcMar>
+              <w:top w:w="0" w:type="dxa"/>
+              <w:bottom w:w="0" w:type="dxa"/>
+              <w:left w:w="0" w:type="dxa"/>
+              <w:right w:w="0" w:type="dxa"/>
+            </w:tcMar>
+            <w:vAlign w:val="top"/>
+          </w:tcPr>
+          <w:p>
+            <w:pPr>
+              <w:pStyle w:val="Normal"/>
+              <w:jc w:val="center"/>
+              <w:pBdr>
+                <w:bottom w:val="none" w:sz="0" w:space="0" w:color="000000"/>
+                <w:top w:val="none" w:sz="0" w:space="0" w:color="000000"/>
+                <w:left w:val="none" w:sz="0" w:space="0" w:color="000000"/>
+                <w:right w:val="none" w:sz="0" w:space="0" w:color="000000"/>
+              </w:pBdr>
+              <w:spacing w:after="0" w:before="0" w:line="240"/>
+              <w:ind w:left="100" w:right="100" w:firstLine="0" w:firstLineChars="0"/>
+            </w:pPr>
+            <w:r>
+              <w:rPr>
+                <w:rFonts w:ascii="Helvetica" w:hAnsi="Helvetica" w:eastAsia="Helvetica" w:cs="Helvetica"/>
+                <w:i w:val="false"/>
+                <w:b w:val="false"/>
+                <w:u w:val="none"/>
+                <w:sz w:val="16"/>
+                <w:szCs w:val="16"/>
+                <w:color w:val="000000"/>
+              </w:rPr>
+              <w:t xml:space="preserve">1,288 (2.8%)</w:t>
             </w:r>
           </w:p>
         </w:tc>
@@ -3878,6 +3878,232 @@
                 <w:color w:val="000000"/>
               </w:rPr>
               <w:t xml:space="preserve"/>
+            </w:r>
+          </w:p>
+        </w:tc>
+      </w:tr>
+      <w:tr>
+        <w:trPr>
+          <w:trHeight w:val="616" w:hRule="auto"/>
+        </w:trPr>
+        body16
+        <w:tc>
+          <w:tcPr>
+            <w:tcBorders>
+              <w:bottom w:val="none" w:sz="0" w:space="0" w:color="000000"/>
+              <w:top w:val="none" w:sz="0" w:space="0" w:color="000000"/>
+              <w:left w:val="none" w:sz="0" w:space="0" w:color="000000"/>
+              <w:right w:val="none" w:sz="0" w:space="0" w:color="000000"/>
+            </w:tcBorders>
+            <w:shd w:val="clear" w:color="auto" w:fill="FFFFFF"/>
+            <w:tcMar>
+              <w:top w:w="0" w:type="dxa"/>
+              <w:bottom w:w="0" w:type="dxa"/>
+              <w:left w:w="0" w:type="dxa"/>
+              <w:right w:w="0" w:type="dxa"/>
+            </w:tcMar>
+            <w:vAlign w:val="top"/>
+          </w:tcPr>
+          <w:p>
+            <w:pPr>
+              <w:pStyle w:val="Normal"/>
+              <w:jc w:val="left"/>
+              <w:pBdr>
+                <w:bottom w:val="none" w:sz="0" w:space="0" w:color="000000"/>
+                <w:top w:val="none" w:sz="0" w:space="0" w:color="000000"/>
+                <w:left w:val="none" w:sz="0" w:space="0" w:color="000000"/>
+                <w:right w:val="none" w:sz="0" w:space="0" w:color="000000"/>
+              </w:pBdr>
+              <w:spacing w:after="0" w:before="0" w:line="240"/>
+              <w:ind w:left="100" w:right="100" w:firstLine="0" w:firstLineChars="0"/>
+            </w:pPr>
+            <w:r>
+              <w:rPr>
+                <w:rFonts w:ascii="Helvetica" w:hAnsi="Helvetica" w:eastAsia="Helvetica" w:cs="Helvetica"/>
+                <w:i w:val="false"/>
+                <w:b w:val="false"/>
+                <w:u w:val="none"/>
+                <w:sz w:val="16"/>
+                <w:szCs w:val="16"/>
+                <w:color w:val="000000"/>
+              </w:rPr>
+              <w:t xml:space="preserve">Years of education</w:t>
+            </w:r>
+          </w:p>
+        </w:tc>
+        <w:tc>
+          <w:tcPr>
+            <w:tcBorders>
+              <w:bottom w:val="none" w:sz="0" w:space="0" w:color="000000"/>
+              <w:top w:val="none" w:sz="0" w:space="0" w:color="000000"/>
+              <w:left w:val="none" w:sz="0" w:space="0" w:color="000000"/>
+              <w:right w:val="none" w:sz="0" w:space="0" w:color="000000"/>
+            </w:tcBorders>
+            <w:shd w:val="clear" w:color="auto" w:fill="FFFFFF"/>
+            <w:tcMar>
+              <w:top w:w="0" w:type="dxa"/>
+              <w:bottom w:w="0" w:type="dxa"/>
+              <w:left w:w="0" w:type="dxa"/>
+              <w:right w:w="0" w:type="dxa"/>
+            </w:tcMar>
+            <w:vAlign w:val="top"/>
+          </w:tcPr>
+          <w:p>
+            <w:pPr>
+              <w:pStyle w:val="Normal"/>
+              <w:jc w:val="center"/>
+              <w:pBdr>
+                <w:bottom w:val="none" w:sz="0" w:space="0" w:color="000000"/>
+                <w:top w:val="none" w:sz="0" w:space="0" w:color="000000"/>
+                <w:left w:val="none" w:sz="0" w:space="0" w:color="000000"/>
+                <w:right w:val="none" w:sz="0" w:space="0" w:color="000000"/>
+              </w:pBdr>
+              <w:spacing w:after="0" w:before="0" w:line="240"/>
+              <w:ind w:left="100" w:right="100" w:firstLine="0" w:firstLineChars="0"/>
+            </w:pPr>
+            <w:r>
+              <w:rPr>
+                <w:rFonts w:ascii="Helvetica" w:hAnsi="Helvetica" w:eastAsia="Helvetica" w:cs="Helvetica"/>
+                <w:i w:val="false"/>
+                <w:b w:val="false"/>
+                <w:u w:val="none"/>
+                <w:sz w:val="16"/>
+                <w:szCs w:val="16"/>
+                <w:color w:val="000000"/>
+              </w:rPr>
+              <w:t xml:space="preserve">13.00 (12.00, 16.00)</w:t>
+            </w:r>
+          </w:p>
+        </w:tc>
+        <w:tc>
+          <w:tcPr>
+            <w:tcBorders>
+              <w:bottom w:val="none" w:sz="0" w:space="0" w:color="000000"/>
+              <w:top w:val="none" w:sz="0" w:space="0" w:color="000000"/>
+              <w:left w:val="none" w:sz="0" w:space="0" w:color="000000"/>
+              <w:right w:val="none" w:sz="0" w:space="0" w:color="000000"/>
+            </w:tcBorders>
+            <w:shd w:val="clear" w:color="auto" w:fill="FFFFFF"/>
+            <w:tcMar>
+              <w:top w:w="0" w:type="dxa"/>
+              <w:bottom w:w="0" w:type="dxa"/>
+              <w:left w:w="0" w:type="dxa"/>
+              <w:right w:w="0" w:type="dxa"/>
+            </w:tcMar>
+            <w:vAlign w:val="top"/>
+          </w:tcPr>
+          <w:p>
+            <w:pPr>
+              <w:pStyle w:val="Normal"/>
+              <w:jc w:val="center"/>
+              <w:pBdr>
+                <w:bottom w:val="none" w:sz="0" w:space="0" w:color="000000"/>
+                <w:top w:val="none" w:sz="0" w:space="0" w:color="000000"/>
+                <w:left w:val="none" w:sz="0" w:space="0" w:color="000000"/>
+                <w:right w:val="none" w:sz="0" w:space="0" w:color="000000"/>
+              </w:pBdr>
+              <w:spacing w:after="0" w:before="0" w:line="240"/>
+              <w:ind w:left="100" w:right="100" w:firstLine="0" w:firstLineChars="0"/>
+            </w:pPr>
+            <w:r>
+              <w:rPr>
+                <w:rFonts w:ascii="Helvetica" w:hAnsi="Helvetica" w:eastAsia="Helvetica" w:cs="Helvetica"/>
+                <w:i w:val="false"/>
+                <w:b w:val="false"/>
+                <w:u w:val="none"/>
+                <w:sz w:val="16"/>
+                <w:szCs w:val="16"/>
+                <w:color w:val="000000"/>
+              </w:rPr>
+              <w:t xml:space="preserve">13.00 (12.00, 16.00)</w:t>
+            </w:r>
+          </w:p>
+        </w:tc>
+        <w:tc>
+          <w:tcPr>
+            <w:tcBorders>
+              <w:bottom w:val="none" w:sz="0" w:space="0" w:color="000000"/>
+              <w:top w:val="none" w:sz="0" w:space="0" w:color="000000"/>
+              <w:left w:val="none" w:sz="0" w:space="0" w:color="000000"/>
+              <w:right w:val="none" w:sz="0" w:space="0" w:color="000000"/>
+            </w:tcBorders>
+            <w:shd w:val="clear" w:color="auto" w:fill="FFFFFF"/>
+            <w:tcMar>
+              <w:top w:w="0" w:type="dxa"/>
+              <w:bottom w:w="0" w:type="dxa"/>
+              <w:left w:w="0" w:type="dxa"/>
+              <w:right w:w="0" w:type="dxa"/>
+            </w:tcMar>
+            <w:vAlign w:val="top"/>
+          </w:tcPr>
+          <w:p>
+            <w:pPr>
+              <w:pStyle w:val="Normal"/>
+              <w:jc w:val="center"/>
+              <w:pBdr>
+                <w:bottom w:val="none" w:sz="0" w:space="0" w:color="000000"/>
+                <w:top w:val="none" w:sz="0" w:space="0" w:color="000000"/>
+                <w:left w:val="none" w:sz="0" w:space="0" w:color="000000"/>
+                <w:right w:val="none" w:sz="0" w:space="0" w:color="000000"/>
+              </w:pBdr>
+              <w:spacing w:after="0" w:before="0" w:line="240"/>
+              <w:ind w:left="100" w:right="100" w:firstLine="0" w:firstLineChars="0"/>
+            </w:pPr>
+            <w:r>
+              <w:rPr>
+                <w:rFonts w:ascii="Helvetica" w:hAnsi="Helvetica" w:eastAsia="Helvetica" w:cs="Helvetica"/>
+                <w:i w:val="false"/>
+                <w:b w:val="false"/>
+                <w:u w:val="none"/>
+                <w:sz w:val="16"/>
+                <w:szCs w:val="16"/>
+                <w:color w:val="000000"/>
+              </w:rPr>
+              <w:t xml:space="preserve">12.00 (11.00, 14.00)</w:t>
+            </w:r>
+          </w:p>
+        </w:tc>
+        <w:tc>
+          <w:tcPr>
+            <w:tcBorders>
+              <w:bottom w:val="none" w:sz="0" w:space="0" w:color="000000"/>
+              <w:top w:val="none" w:sz="0" w:space="0" w:color="000000"/>
+              <w:left w:val="none" w:sz="0" w:space="0" w:color="000000"/>
+              <w:right w:val="none" w:sz="0" w:space="0" w:color="000000"/>
+            </w:tcBorders>
+            <w:shd w:val="clear" w:color="auto" w:fill="FFFFFF"/>
+            <w:tcMar>
+              <w:top w:w="0" w:type="dxa"/>
+              <w:bottom w:w="0" w:type="dxa"/>
+              <w:left w:w="0" w:type="dxa"/>
+              <w:right w:w="0" w:type="dxa"/>
+            </w:tcMar>
+            <w:vAlign w:val="top"/>
+          </w:tcPr>
+          <w:p>
+            <w:pPr>
+              <w:pStyle w:val="Normal"/>
+              <w:jc w:val="center"/>
+              <w:pBdr>
+                <w:bottom w:val="none" w:sz="0" w:space="0" w:color="000000"/>
+                <w:top w:val="none" w:sz="0" w:space="0" w:color="000000"/>
+                <w:left w:val="none" w:sz="0" w:space="0" w:color="000000"/>
+                <w:right w:val="none" w:sz="0" w:space="0" w:color="000000"/>
+              </w:pBdr>
+              <w:spacing w:after="0" w:before="0" w:line="240"/>
+              <w:ind w:left="100" w:right="100" w:firstLine="0" w:firstLineChars="0"/>
+            </w:pPr>
+            <w:r>
+              <w:rPr>
+                <w:rFonts w:ascii="Helvetica" w:hAnsi="Helvetica" w:eastAsia="Helvetica" w:cs="Helvetica"/>
+                <w:i w:val="false"/>
+                <w:b w:val="false"/>
+                <w:u w:val="none"/>
+                <w:sz w:val="16"/>
+                <w:szCs w:val="16"/>
+                <w:color w:val="000000"/>
+              </w:rPr>
+              <w:t xml:space="preserve">&lt;0.001</w:t>
             </w:r>
           </w:p>
         </w:tc>
@@ -3886,7 +4112,7 @@
         <w:trPr>
           <w:trHeight w:val="621" w:hRule="auto"/>
         </w:trPr>
-        body16
+        body17
         <w:tc>
           <w:tcPr>
             <w:tcBorders>
@@ -4104,232 +4330,6 @@
                 <w:color w:val="000000"/>
               </w:rPr>
               <w:t xml:space="preserve">&lt;0.001</w:t>
-            </w:r>
-          </w:p>
-        </w:tc>
-      </w:tr>
-      <w:tr>
-        <w:trPr>
-          <w:trHeight w:val="616" w:hRule="auto"/>
-        </w:trPr>
-        body17
-        <w:tc>
-          <w:tcPr>
-            <w:tcBorders>
-              <w:bottom w:val="none" w:sz="0" w:space="0" w:color="000000"/>
-              <w:top w:val="none" w:sz="0" w:space="0" w:color="000000"/>
-              <w:left w:val="none" w:sz="0" w:space="0" w:color="000000"/>
-              <w:right w:val="none" w:sz="0" w:space="0" w:color="000000"/>
-            </w:tcBorders>
-            <w:shd w:val="clear" w:color="auto" w:fill="FFFFFF"/>
-            <w:tcMar>
-              <w:top w:w="0" w:type="dxa"/>
-              <w:bottom w:w="0" w:type="dxa"/>
-              <w:left w:w="0" w:type="dxa"/>
-              <w:right w:w="0" w:type="dxa"/>
-            </w:tcMar>
-            <w:vAlign w:val="top"/>
-          </w:tcPr>
-          <w:p>
-            <w:pPr>
-              <w:pStyle w:val="Normal"/>
-              <w:jc w:val="left"/>
-              <w:pBdr>
-                <w:bottom w:val="none" w:sz="0" w:space="0" w:color="000000"/>
-                <w:top w:val="none" w:sz="0" w:space="0" w:color="000000"/>
-                <w:left w:val="none" w:sz="0" w:space="0" w:color="000000"/>
-                <w:right w:val="none" w:sz="0" w:space="0" w:color="000000"/>
-              </w:pBdr>
-              <w:spacing w:after="0" w:before="0" w:line="240"/>
-              <w:ind w:left="300" w:right="100" w:firstLine="0" w:firstLineChars="0"/>
-            </w:pPr>
-            <w:r>
-              <w:rPr>
-                <w:rFonts w:ascii="Helvetica" w:hAnsi="Helvetica" w:eastAsia="Helvetica" w:cs="Helvetica"/>
-                <w:i w:val="false"/>
-                <w:b w:val="false"/>
-                <w:u w:val="none"/>
-                <w:sz w:val="16"/>
-                <w:szCs w:val="16"/>
-                <w:color w:val="000000"/>
-              </w:rPr>
-              <w:t xml:space="preserve">Impaired</w:t>
-            </w:r>
-          </w:p>
-        </w:tc>
-        <w:tc>
-          <w:tcPr>
-            <w:tcBorders>
-              <w:bottom w:val="none" w:sz="0" w:space="0" w:color="000000"/>
-              <w:top w:val="none" w:sz="0" w:space="0" w:color="000000"/>
-              <w:left w:val="none" w:sz="0" w:space="0" w:color="000000"/>
-              <w:right w:val="none" w:sz="0" w:space="0" w:color="000000"/>
-            </w:tcBorders>
-            <w:shd w:val="clear" w:color="auto" w:fill="FFFFFF"/>
-            <w:tcMar>
-              <w:top w:w="0" w:type="dxa"/>
-              <w:bottom w:w="0" w:type="dxa"/>
-              <w:left w:w="0" w:type="dxa"/>
-              <w:right w:w="0" w:type="dxa"/>
-            </w:tcMar>
-            <w:vAlign w:val="top"/>
-          </w:tcPr>
-          <w:p>
-            <w:pPr>
-              <w:pStyle w:val="Normal"/>
-              <w:jc w:val="center"/>
-              <w:pBdr>
-                <w:bottom w:val="none" w:sz="0" w:space="0" w:color="000000"/>
-                <w:top w:val="none" w:sz="0" w:space="0" w:color="000000"/>
-                <w:left w:val="none" w:sz="0" w:space="0" w:color="000000"/>
-                <w:right w:val="none" w:sz="0" w:space="0" w:color="000000"/>
-              </w:pBdr>
-              <w:spacing w:after="0" w:before="0" w:line="240"/>
-              <w:ind w:left="100" w:right="100" w:firstLine="0" w:firstLineChars="0"/>
-            </w:pPr>
-            <w:r>
-              <w:rPr>
-                <w:rFonts w:ascii="Helvetica" w:hAnsi="Helvetica" w:eastAsia="Helvetica" w:cs="Helvetica"/>
-                <w:i w:val="false"/>
-                <w:b w:val="false"/>
-                <w:u w:val="none"/>
-                <w:sz w:val="16"/>
-                <w:szCs w:val="16"/>
-                <w:color w:val="000000"/>
-              </w:rPr>
-              <w:t xml:space="preserve">7,536 (15%)</w:t>
-            </w:r>
-          </w:p>
-        </w:tc>
-        <w:tc>
-          <w:tcPr>
-            <w:tcBorders>
-              <w:bottom w:val="none" w:sz="0" w:space="0" w:color="000000"/>
-              <w:top w:val="none" w:sz="0" w:space="0" w:color="000000"/>
-              <w:left w:val="none" w:sz="0" w:space="0" w:color="000000"/>
-              <w:right w:val="none" w:sz="0" w:space="0" w:color="000000"/>
-            </w:tcBorders>
-            <w:shd w:val="clear" w:color="auto" w:fill="FFFFFF"/>
-            <w:tcMar>
-              <w:top w:w="0" w:type="dxa"/>
-              <w:bottom w:w="0" w:type="dxa"/>
-              <w:left w:w="0" w:type="dxa"/>
-              <w:right w:w="0" w:type="dxa"/>
-            </w:tcMar>
-            <w:vAlign w:val="top"/>
-          </w:tcPr>
-          <w:p>
-            <w:pPr>
-              <w:pStyle w:val="Normal"/>
-              <w:jc w:val="center"/>
-              <w:pBdr>
-                <w:bottom w:val="none" w:sz="0" w:space="0" w:color="000000"/>
-                <w:top w:val="none" w:sz="0" w:space="0" w:color="000000"/>
-                <w:left w:val="none" w:sz="0" w:space="0" w:color="000000"/>
-                <w:right w:val="none" w:sz="0" w:space="0" w:color="000000"/>
-              </w:pBdr>
-              <w:spacing w:after="0" w:before="0" w:line="240"/>
-              <w:ind w:left="100" w:right="100" w:firstLine="0" w:firstLineChars="0"/>
-            </w:pPr>
-            <w:r>
-              <w:rPr>
-                <w:rFonts w:ascii="Helvetica" w:hAnsi="Helvetica" w:eastAsia="Helvetica" w:cs="Helvetica"/>
-                <w:i w:val="false"/>
-                <w:b w:val="false"/>
-                <w:u w:val="none"/>
-                <w:sz w:val="16"/>
-                <w:szCs w:val="16"/>
-                <w:color w:val="000000"/>
-              </w:rPr>
-              <w:t xml:space="preserve">6,569 (14%)</w:t>
-            </w:r>
-          </w:p>
-        </w:tc>
-        <w:tc>
-          <w:tcPr>
-            <w:tcBorders>
-              <w:bottom w:val="none" w:sz="0" w:space="0" w:color="000000"/>
-              <w:top w:val="none" w:sz="0" w:space="0" w:color="000000"/>
-              <w:left w:val="none" w:sz="0" w:space="0" w:color="000000"/>
-              <w:right w:val="none" w:sz="0" w:space="0" w:color="000000"/>
-            </w:tcBorders>
-            <w:shd w:val="clear" w:color="auto" w:fill="FFFFFF"/>
-            <w:tcMar>
-              <w:top w:w="0" w:type="dxa"/>
-              <w:bottom w:w="0" w:type="dxa"/>
-              <w:left w:w="0" w:type="dxa"/>
-              <w:right w:w="0" w:type="dxa"/>
-            </w:tcMar>
-            <w:vAlign w:val="top"/>
-          </w:tcPr>
-          <w:p>
-            <w:pPr>
-              <w:pStyle w:val="Normal"/>
-              <w:jc w:val="center"/>
-              <w:pBdr>
-                <w:bottom w:val="none" w:sz="0" w:space="0" w:color="000000"/>
-                <w:top w:val="none" w:sz="0" w:space="0" w:color="000000"/>
-                <w:left w:val="none" w:sz="0" w:space="0" w:color="000000"/>
-                <w:right w:val="none" w:sz="0" w:space="0" w:color="000000"/>
-              </w:pBdr>
-              <w:spacing w:after="0" w:before="0" w:line="240"/>
-              <w:ind w:left="100" w:right="100" w:firstLine="0" w:firstLineChars="0"/>
-            </w:pPr>
-            <w:r>
-              <w:rPr>
-                <w:rFonts w:ascii="Helvetica" w:hAnsi="Helvetica" w:eastAsia="Helvetica" w:cs="Helvetica"/>
-                <w:i w:val="false"/>
-                <w:b w:val="false"/>
-                <w:u w:val="none"/>
-                <w:sz w:val="16"/>
-                <w:szCs w:val="16"/>
-                <w:color w:val="000000"/>
-              </w:rPr>
-              <w:t xml:space="preserve">967 (22%)</w:t>
-            </w:r>
-          </w:p>
-        </w:tc>
-        <w:tc>
-          <w:tcPr>
-            <w:tcBorders>
-              <w:bottom w:val="none" w:sz="0" w:space="0" w:color="000000"/>
-              <w:top w:val="none" w:sz="0" w:space="0" w:color="000000"/>
-              <w:left w:val="none" w:sz="0" w:space="0" w:color="000000"/>
-              <w:right w:val="none" w:sz="0" w:space="0" w:color="000000"/>
-            </w:tcBorders>
-            <w:shd w:val="clear" w:color="auto" w:fill="FFFFFF"/>
-            <w:tcMar>
-              <w:top w:w="0" w:type="dxa"/>
-              <w:bottom w:w="0" w:type="dxa"/>
-              <w:left w:w="0" w:type="dxa"/>
-              <w:right w:w="0" w:type="dxa"/>
-            </w:tcMar>
-            <w:vAlign w:val="top"/>
-          </w:tcPr>
-          <w:p>
-            <w:pPr>
-              <w:pStyle w:val="Normal"/>
-              <w:jc w:val="center"/>
-              <w:pBdr>
-                <w:bottom w:val="none" w:sz="0" w:space="0" w:color="000000"/>
-                <w:top w:val="none" w:sz="0" w:space="0" w:color="000000"/>
-                <w:left w:val="none" w:sz="0" w:space="0" w:color="000000"/>
-                <w:right w:val="none" w:sz="0" w:space="0" w:color="000000"/>
-              </w:pBdr>
-              <w:spacing w:after="0" w:before="0" w:line="240"/>
-              <w:ind w:left="100" w:right="100" w:firstLine="0" w:firstLineChars="0"/>
-            </w:pPr>
-            <w:r>
-              <w:rPr>
-                <w:rFonts w:ascii="Helvetica" w:hAnsi="Helvetica" w:eastAsia="Helvetica" w:cs="Helvetica"/>
-                <w:i w:val="false"/>
-                <w:b w:val="false"/>
-                <w:u w:val="none"/>
-                <w:sz w:val="16"/>
-                <w:szCs w:val="16"/>
-                <w:color w:val="000000"/>
-              </w:rPr>
-              <w:t xml:space="preserve"/>
             </w:r>
           </w:p>
         </w:tc>
@@ -4379,6 +4379,232 @@
                 <w:szCs w:val="16"/>
                 <w:color w:val="000000"/>
               </w:rPr>
+              <w:t xml:space="preserve">Impaired</w:t>
+            </w:r>
+          </w:p>
+        </w:tc>
+        <w:tc>
+          <w:tcPr>
+            <w:tcBorders>
+              <w:bottom w:val="none" w:sz="0" w:space="0" w:color="000000"/>
+              <w:top w:val="none" w:sz="0" w:space="0" w:color="000000"/>
+              <w:left w:val="none" w:sz="0" w:space="0" w:color="000000"/>
+              <w:right w:val="none" w:sz="0" w:space="0" w:color="000000"/>
+            </w:tcBorders>
+            <w:shd w:val="clear" w:color="auto" w:fill="FFFFFF"/>
+            <w:tcMar>
+              <w:top w:w="0" w:type="dxa"/>
+              <w:bottom w:w="0" w:type="dxa"/>
+              <w:left w:w="0" w:type="dxa"/>
+              <w:right w:w="0" w:type="dxa"/>
+            </w:tcMar>
+            <w:vAlign w:val="top"/>
+          </w:tcPr>
+          <w:p>
+            <w:pPr>
+              <w:pStyle w:val="Normal"/>
+              <w:jc w:val="center"/>
+              <w:pBdr>
+                <w:bottom w:val="none" w:sz="0" w:space="0" w:color="000000"/>
+                <w:top w:val="none" w:sz="0" w:space="0" w:color="000000"/>
+                <w:left w:val="none" w:sz="0" w:space="0" w:color="000000"/>
+                <w:right w:val="none" w:sz="0" w:space="0" w:color="000000"/>
+              </w:pBdr>
+              <w:spacing w:after="0" w:before="0" w:line="240"/>
+              <w:ind w:left="100" w:right="100" w:firstLine="0" w:firstLineChars="0"/>
+            </w:pPr>
+            <w:r>
+              <w:rPr>
+                <w:rFonts w:ascii="Helvetica" w:hAnsi="Helvetica" w:eastAsia="Helvetica" w:cs="Helvetica"/>
+                <w:i w:val="false"/>
+                <w:b w:val="false"/>
+                <w:u w:val="none"/>
+                <w:sz w:val="16"/>
+                <w:szCs w:val="16"/>
+                <w:color w:val="000000"/>
+              </w:rPr>
+              <w:t xml:space="preserve">7,506 (15%)</w:t>
+            </w:r>
+          </w:p>
+        </w:tc>
+        <w:tc>
+          <w:tcPr>
+            <w:tcBorders>
+              <w:bottom w:val="none" w:sz="0" w:space="0" w:color="000000"/>
+              <w:top w:val="none" w:sz="0" w:space="0" w:color="000000"/>
+              <w:left w:val="none" w:sz="0" w:space="0" w:color="000000"/>
+              <w:right w:val="none" w:sz="0" w:space="0" w:color="000000"/>
+            </w:tcBorders>
+            <w:shd w:val="clear" w:color="auto" w:fill="FFFFFF"/>
+            <w:tcMar>
+              <w:top w:w="0" w:type="dxa"/>
+              <w:bottom w:w="0" w:type="dxa"/>
+              <w:left w:w="0" w:type="dxa"/>
+              <w:right w:w="0" w:type="dxa"/>
+            </w:tcMar>
+            <w:vAlign w:val="top"/>
+          </w:tcPr>
+          <w:p>
+            <w:pPr>
+              <w:pStyle w:val="Normal"/>
+              <w:jc w:val="center"/>
+              <w:pBdr>
+                <w:bottom w:val="none" w:sz="0" w:space="0" w:color="000000"/>
+                <w:top w:val="none" w:sz="0" w:space="0" w:color="000000"/>
+                <w:left w:val="none" w:sz="0" w:space="0" w:color="000000"/>
+                <w:right w:val="none" w:sz="0" w:space="0" w:color="000000"/>
+              </w:pBdr>
+              <w:spacing w:after="0" w:before="0" w:line="240"/>
+              <w:ind w:left="100" w:right="100" w:firstLine="0" w:firstLineChars="0"/>
+            </w:pPr>
+            <w:r>
+              <w:rPr>
+                <w:rFonts w:ascii="Helvetica" w:hAnsi="Helvetica" w:eastAsia="Helvetica" w:cs="Helvetica"/>
+                <w:i w:val="false"/>
+                <w:b w:val="false"/>
+                <w:u w:val="none"/>
+                <w:sz w:val="16"/>
+                <w:szCs w:val="16"/>
+                <w:color w:val="000000"/>
+              </w:rPr>
+              <w:t xml:space="preserve">6,542 (14%)</w:t>
+            </w:r>
+          </w:p>
+        </w:tc>
+        <w:tc>
+          <w:tcPr>
+            <w:tcBorders>
+              <w:bottom w:val="none" w:sz="0" w:space="0" w:color="000000"/>
+              <w:top w:val="none" w:sz="0" w:space="0" w:color="000000"/>
+              <w:left w:val="none" w:sz="0" w:space="0" w:color="000000"/>
+              <w:right w:val="none" w:sz="0" w:space="0" w:color="000000"/>
+            </w:tcBorders>
+            <w:shd w:val="clear" w:color="auto" w:fill="FFFFFF"/>
+            <w:tcMar>
+              <w:top w:w="0" w:type="dxa"/>
+              <w:bottom w:w="0" w:type="dxa"/>
+              <w:left w:w="0" w:type="dxa"/>
+              <w:right w:w="0" w:type="dxa"/>
+            </w:tcMar>
+            <w:vAlign w:val="top"/>
+          </w:tcPr>
+          <w:p>
+            <w:pPr>
+              <w:pStyle w:val="Normal"/>
+              <w:jc w:val="center"/>
+              <w:pBdr>
+                <w:bottom w:val="none" w:sz="0" w:space="0" w:color="000000"/>
+                <w:top w:val="none" w:sz="0" w:space="0" w:color="000000"/>
+                <w:left w:val="none" w:sz="0" w:space="0" w:color="000000"/>
+                <w:right w:val="none" w:sz="0" w:space="0" w:color="000000"/>
+              </w:pBdr>
+              <w:spacing w:after="0" w:before="0" w:line="240"/>
+              <w:ind w:left="100" w:right="100" w:firstLine="0" w:firstLineChars="0"/>
+            </w:pPr>
+            <w:r>
+              <w:rPr>
+                <w:rFonts w:ascii="Helvetica" w:hAnsi="Helvetica" w:eastAsia="Helvetica" w:cs="Helvetica"/>
+                <w:i w:val="false"/>
+                <w:b w:val="false"/>
+                <w:u w:val="none"/>
+                <w:sz w:val="16"/>
+                <w:szCs w:val="16"/>
+                <w:color w:val="000000"/>
+              </w:rPr>
+              <w:t xml:space="preserve">964 (22%)</w:t>
+            </w:r>
+          </w:p>
+        </w:tc>
+        <w:tc>
+          <w:tcPr>
+            <w:tcBorders>
+              <w:bottom w:val="none" w:sz="0" w:space="0" w:color="000000"/>
+              <w:top w:val="none" w:sz="0" w:space="0" w:color="000000"/>
+              <w:left w:val="none" w:sz="0" w:space="0" w:color="000000"/>
+              <w:right w:val="none" w:sz="0" w:space="0" w:color="000000"/>
+            </w:tcBorders>
+            <w:shd w:val="clear" w:color="auto" w:fill="FFFFFF"/>
+            <w:tcMar>
+              <w:top w:w="0" w:type="dxa"/>
+              <w:bottom w:w="0" w:type="dxa"/>
+              <w:left w:w="0" w:type="dxa"/>
+              <w:right w:w="0" w:type="dxa"/>
+            </w:tcMar>
+            <w:vAlign w:val="top"/>
+          </w:tcPr>
+          <w:p>
+            <w:pPr>
+              <w:pStyle w:val="Normal"/>
+              <w:jc w:val="center"/>
+              <w:pBdr>
+                <w:bottom w:val="none" w:sz="0" w:space="0" w:color="000000"/>
+                <w:top w:val="none" w:sz="0" w:space="0" w:color="000000"/>
+                <w:left w:val="none" w:sz="0" w:space="0" w:color="000000"/>
+                <w:right w:val="none" w:sz="0" w:space="0" w:color="000000"/>
+              </w:pBdr>
+              <w:spacing w:after="0" w:before="0" w:line="240"/>
+              <w:ind w:left="100" w:right="100" w:firstLine="0" w:firstLineChars="0"/>
+            </w:pPr>
+            <w:r>
+              <w:rPr>
+                <w:rFonts w:ascii="Helvetica" w:hAnsi="Helvetica" w:eastAsia="Helvetica" w:cs="Helvetica"/>
+                <w:i w:val="false"/>
+                <w:b w:val="false"/>
+                <w:u w:val="none"/>
+                <w:sz w:val="16"/>
+                <w:szCs w:val="16"/>
+                <w:color w:val="000000"/>
+              </w:rPr>
+              <w:t xml:space="preserve"/>
+            </w:r>
+          </w:p>
+        </w:tc>
+      </w:tr>
+      <w:tr>
+        <w:trPr>
+          <w:trHeight w:val="616" w:hRule="auto"/>
+        </w:trPr>
+        body19
+        <w:tc>
+          <w:tcPr>
+            <w:tcBorders>
+              <w:bottom w:val="none" w:sz="0" w:space="0" w:color="000000"/>
+              <w:top w:val="none" w:sz="0" w:space="0" w:color="000000"/>
+              <w:left w:val="none" w:sz="0" w:space="0" w:color="000000"/>
+              <w:right w:val="none" w:sz="0" w:space="0" w:color="000000"/>
+            </w:tcBorders>
+            <w:shd w:val="clear" w:color="auto" w:fill="FFFFFF"/>
+            <w:tcMar>
+              <w:top w:w="0" w:type="dxa"/>
+              <w:bottom w:w="0" w:type="dxa"/>
+              <w:left w:w="0" w:type="dxa"/>
+              <w:right w:w="0" w:type="dxa"/>
+            </w:tcMar>
+            <w:vAlign w:val="top"/>
+          </w:tcPr>
+          <w:p>
+            <w:pPr>
+              <w:pStyle w:val="Normal"/>
+              <w:jc w:val="left"/>
+              <w:pBdr>
+                <w:bottom w:val="none" w:sz="0" w:space="0" w:color="000000"/>
+                <w:top w:val="none" w:sz="0" w:space="0" w:color="000000"/>
+                <w:left w:val="none" w:sz="0" w:space="0" w:color="000000"/>
+                <w:right w:val="none" w:sz="0" w:space="0" w:color="000000"/>
+              </w:pBdr>
+              <w:spacing w:after="0" w:before="0" w:line="240"/>
+              <w:ind w:left="300" w:right="100" w:firstLine="0" w:firstLineChars="0"/>
+            </w:pPr>
+            <w:r>
+              <w:rPr>
+                <w:rFonts w:ascii="Helvetica" w:hAnsi="Helvetica" w:eastAsia="Helvetica" w:cs="Helvetica"/>
+                <w:i w:val="false"/>
+                <w:b w:val="false"/>
+                <w:u w:val="none"/>
+                <w:sz w:val="16"/>
+                <w:szCs w:val="16"/>
+                <w:color w:val="000000"/>
+              </w:rPr>
               <w:t xml:space="preserve">Normal</w:t>
             </w:r>
           </w:p>
@@ -4423,95 +4649,95 @@
                 <w:szCs w:val="16"/>
                 <w:color w:val="000000"/>
               </w:rPr>
-              <w:t xml:space="preserve">43,230 (85%)</w:t>
-            </w:r>
-          </w:p>
-        </w:tc>
-        <w:tc>
-          <w:tcPr>
-            <w:tcBorders>
-              <w:bottom w:val="none" w:sz="0" w:space="0" w:color="000000"/>
-              <w:top w:val="none" w:sz="0" w:space="0" w:color="000000"/>
-              <w:left w:val="none" w:sz="0" w:space="0" w:color="000000"/>
-              <w:right w:val="none" w:sz="0" w:space="0" w:color="000000"/>
-            </w:tcBorders>
-            <w:shd w:val="clear" w:color="auto" w:fill="FFFFFF"/>
-            <w:tcMar>
-              <w:top w:w="0" w:type="dxa"/>
-              <w:bottom w:w="0" w:type="dxa"/>
-              <w:left w:w="0" w:type="dxa"/>
-              <w:right w:w="0" w:type="dxa"/>
-            </w:tcMar>
-            <w:vAlign w:val="top"/>
-          </w:tcPr>
-          <w:p>
-            <w:pPr>
-              <w:pStyle w:val="Normal"/>
-              <w:jc w:val="center"/>
-              <w:pBdr>
-                <w:bottom w:val="none" w:sz="0" w:space="0" w:color="000000"/>
-                <w:top w:val="none" w:sz="0" w:space="0" w:color="000000"/>
-                <w:left w:val="none" w:sz="0" w:space="0" w:color="000000"/>
-                <w:right w:val="none" w:sz="0" w:space="0" w:color="000000"/>
-              </w:pBdr>
-              <w:spacing w:after="0" w:before="0" w:line="240"/>
-              <w:ind w:left="100" w:right="100" w:firstLine="0" w:firstLineChars="0"/>
-            </w:pPr>
-            <w:r>
-              <w:rPr>
-                <w:rFonts w:ascii="Helvetica" w:hAnsi="Helvetica" w:eastAsia="Helvetica" w:cs="Helvetica"/>
-                <w:i w:val="false"/>
-                <w:b w:val="false"/>
-                <w:u w:val="none"/>
-                <w:sz w:val="16"/>
-                <w:szCs w:val="16"/>
-                <w:color w:val="000000"/>
-              </w:rPr>
-              <w:t xml:space="preserve">39,790 (86%)</w:t>
-            </w:r>
-          </w:p>
-        </w:tc>
-        <w:tc>
-          <w:tcPr>
-            <w:tcBorders>
-              <w:bottom w:val="none" w:sz="0" w:space="0" w:color="000000"/>
-              <w:top w:val="none" w:sz="0" w:space="0" w:color="000000"/>
-              <w:left w:val="none" w:sz="0" w:space="0" w:color="000000"/>
-              <w:right w:val="none" w:sz="0" w:space="0" w:color="000000"/>
-            </w:tcBorders>
-            <w:shd w:val="clear" w:color="auto" w:fill="FFFFFF"/>
-            <w:tcMar>
-              <w:top w:w="0" w:type="dxa"/>
-              <w:bottom w:w="0" w:type="dxa"/>
-              <w:left w:w="0" w:type="dxa"/>
-              <w:right w:w="0" w:type="dxa"/>
-            </w:tcMar>
-            <w:vAlign w:val="top"/>
-          </w:tcPr>
-          <w:p>
-            <w:pPr>
-              <w:pStyle w:val="Normal"/>
-              <w:jc w:val="center"/>
-              <w:pBdr>
-                <w:bottom w:val="none" w:sz="0" w:space="0" w:color="000000"/>
-                <w:top w:val="none" w:sz="0" w:space="0" w:color="000000"/>
-                <w:left w:val="none" w:sz="0" w:space="0" w:color="000000"/>
-                <w:right w:val="none" w:sz="0" w:space="0" w:color="000000"/>
-              </w:pBdr>
-              <w:spacing w:after="0" w:before="0" w:line="240"/>
-              <w:ind w:left="100" w:right="100" w:firstLine="0" w:firstLineChars="0"/>
-            </w:pPr>
-            <w:r>
-              <w:rPr>
-                <w:rFonts w:ascii="Helvetica" w:hAnsi="Helvetica" w:eastAsia="Helvetica" w:cs="Helvetica"/>
-                <w:i w:val="false"/>
-                <w:b w:val="false"/>
-                <w:u w:val="none"/>
-                <w:sz w:val="16"/>
-                <w:szCs w:val="16"/>
-                <w:color w:val="000000"/>
-              </w:rPr>
-              <w:t xml:space="preserve">3,440 (78%)</w:t>
+              <w:t xml:space="preserve">43,034 (85%)</w:t>
+            </w:r>
+          </w:p>
+        </w:tc>
+        <w:tc>
+          <w:tcPr>
+            <w:tcBorders>
+              <w:bottom w:val="none" w:sz="0" w:space="0" w:color="000000"/>
+              <w:top w:val="none" w:sz="0" w:space="0" w:color="000000"/>
+              <w:left w:val="none" w:sz="0" w:space="0" w:color="000000"/>
+              <w:right w:val="none" w:sz="0" w:space="0" w:color="000000"/>
+            </w:tcBorders>
+            <w:shd w:val="clear" w:color="auto" w:fill="FFFFFF"/>
+            <w:tcMar>
+              <w:top w:w="0" w:type="dxa"/>
+              <w:bottom w:w="0" w:type="dxa"/>
+              <w:left w:w="0" w:type="dxa"/>
+              <w:right w:w="0" w:type="dxa"/>
+            </w:tcMar>
+            <w:vAlign w:val="top"/>
+          </w:tcPr>
+          <w:p>
+            <w:pPr>
+              <w:pStyle w:val="Normal"/>
+              <w:jc w:val="center"/>
+              <w:pBdr>
+                <w:bottom w:val="none" w:sz="0" w:space="0" w:color="000000"/>
+                <w:top w:val="none" w:sz="0" w:space="0" w:color="000000"/>
+                <w:left w:val="none" w:sz="0" w:space="0" w:color="000000"/>
+                <w:right w:val="none" w:sz="0" w:space="0" w:color="000000"/>
+              </w:pBdr>
+              <w:spacing w:after="0" w:before="0" w:line="240"/>
+              <w:ind w:left="100" w:right="100" w:firstLine="0" w:firstLineChars="0"/>
+            </w:pPr>
+            <w:r>
+              <w:rPr>
+                <w:rFonts w:ascii="Helvetica" w:hAnsi="Helvetica" w:eastAsia="Helvetica" w:cs="Helvetica"/>
+                <w:i w:val="false"/>
+                <w:b w:val="false"/>
+                <w:u w:val="none"/>
+                <w:sz w:val="16"/>
+                <w:szCs w:val="16"/>
+                <w:color w:val="000000"/>
+              </w:rPr>
+              <w:t xml:space="preserve">39,606 (86%)</w:t>
+            </w:r>
+          </w:p>
+        </w:tc>
+        <w:tc>
+          <w:tcPr>
+            <w:tcBorders>
+              <w:bottom w:val="none" w:sz="0" w:space="0" w:color="000000"/>
+              <w:top w:val="none" w:sz="0" w:space="0" w:color="000000"/>
+              <w:left w:val="none" w:sz="0" w:space="0" w:color="000000"/>
+              <w:right w:val="none" w:sz="0" w:space="0" w:color="000000"/>
+            </w:tcBorders>
+            <w:shd w:val="clear" w:color="auto" w:fill="FFFFFF"/>
+            <w:tcMar>
+              <w:top w:w="0" w:type="dxa"/>
+              <w:bottom w:w="0" w:type="dxa"/>
+              <w:left w:w="0" w:type="dxa"/>
+              <w:right w:w="0" w:type="dxa"/>
+            </w:tcMar>
+            <w:vAlign w:val="top"/>
+          </w:tcPr>
+          <w:p>
+            <w:pPr>
+              <w:pStyle w:val="Normal"/>
+              <w:jc w:val="center"/>
+              <w:pBdr>
+                <w:bottom w:val="none" w:sz="0" w:space="0" w:color="000000"/>
+                <w:top w:val="none" w:sz="0" w:space="0" w:color="000000"/>
+                <w:left w:val="none" w:sz="0" w:space="0" w:color="000000"/>
+                <w:right w:val="none" w:sz="0" w:space="0" w:color="000000"/>
+              </w:pBdr>
+              <w:spacing w:after="0" w:before="0" w:line="240"/>
+              <w:ind w:left="100" w:right="100" w:firstLine="0" w:firstLineChars="0"/>
+            </w:pPr>
+            <w:r>
+              <w:rPr>
+                <w:rFonts w:ascii="Helvetica" w:hAnsi="Helvetica" w:eastAsia="Helvetica" w:cs="Helvetica"/>
+                <w:i w:val="false"/>
+                <w:b w:val="false"/>
+                <w:u w:val="none"/>
+                <w:sz w:val="16"/>
+                <w:szCs w:val="16"/>
+                <w:color w:val="000000"/>
+              </w:rPr>
+              <w:t xml:space="preserve">3,428 (78%)</w:t>
             </w:r>
           </w:p>
         </w:tc>
@@ -4564,7 +4790,7 @@
         <w:trPr>
           <w:trHeight w:val="618" w:hRule="auto"/>
         </w:trPr>
-        body19
+        body20
         <w:tc>
           <w:tcPr>
             <w:tcBorders>
@@ -4649,95 +4875,95 @@
                 <w:szCs w:val="16"/>
                 <w:color w:val="000000"/>
               </w:rPr>
-              <w:t xml:space="preserve">2,993 (5.9%)</w:t>
-            </w:r>
-          </w:p>
-        </w:tc>
-        <w:tc>
-          <w:tcPr>
-            <w:tcBorders>
-              <w:bottom w:val="none" w:sz="0" w:space="0" w:color="000000"/>
-              <w:top w:val="none" w:sz="0" w:space="0" w:color="000000"/>
-              <w:left w:val="none" w:sz="0" w:space="0" w:color="000000"/>
-              <w:right w:val="none" w:sz="0" w:space="0" w:color="000000"/>
-            </w:tcBorders>
-            <w:shd w:val="clear" w:color="auto" w:fill="FFFFFF"/>
-            <w:tcMar>
-              <w:top w:w="0" w:type="dxa"/>
-              <w:bottom w:w="0" w:type="dxa"/>
-              <w:left w:w="0" w:type="dxa"/>
-              <w:right w:w="0" w:type="dxa"/>
-            </w:tcMar>
-            <w:vAlign w:val="top"/>
-          </w:tcPr>
-          <w:p>
-            <w:pPr>
-              <w:pStyle w:val="Normal"/>
-              <w:jc w:val="center"/>
-              <w:pBdr>
-                <w:bottom w:val="none" w:sz="0" w:space="0" w:color="000000"/>
-                <w:top w:val="none" w:sz="0" w:space="0" w:color="000000"/>
-                <w:left w:val="none" w:sz="0" w:space="0" w:color="000000"/>
-                <w:right w:val="none" w:sz="0" w:space="0" w:color="000000"/>
-              </w:pBdr>
-              <w:spacing w:after="0" w:before="0" w:line="240"/>
-              <w:ind w:left="100" w:right="100" w:firstLine="0" w:firstLineChars="0"/>
-            </w:pPr>
-            <w:r>
-              <w:rPr>
-                <w:rFonts w:ascii="Helvetica" w:hAnsi="Helvetica" w:eastAsia="Helvetica" w:cs="Helvetica"/>
-                <w:i w:val="false"/>
-                <w:b w:val="false"/>
-                <w:u w:val="none"/>
-                <w:sz w:val="16"/>
-                <w:szCs w:val="16"/>
-                <w:color w:val="000000"/>
-              </w:rPr>
-              <w:t xml:space="preserve">2,670 (5.8%)</w:t>
-            </w:r>
-          </w:p>
-        </w:tc>
-        <w:tc>
-          <w:tcPr>
-            <w:tcBorders>
-              <w:bottom w:val="none" w:sz="0" w:space="0" w:color="000000"/>
-              <w:top w:val="none" w:sz="0" w:space="0" w:color="000000"/>
-              <w:left w:val="none" w:sz="0" w:space="0" w:color="000000"/>
-              <w:right w:val="none" w:sz="0" w:space="0" w:color="000000"/>
-            </w:tcBorders>
-            <w:shd w:val="clear" w:color="auto" w:fill="FFFFFF"/>
-            <w:tcMar>
-              <w:top w:w="0" w:type="dxa"/>
-              <w:bottom w:w="0" w:type="dxa"/>
-              <w:left w:w="0" w:type="dxa"/>
-              <w:right w:w="0" w:type="dxa"/>
-            </w:tcMar>
-            <w:vAlign w:val="top"/>
-          </w:tcPr>
-          <w:p>
-            <w:pPr>
-              <w:pStyle w:val="Normal"/>
-              <w:jc w:val="center"/>
-              <w:pBdr>
-                <w:bottom w:val="none" w:sz="0" w:space="0" w:color="000000"/>
-                <w:top w:val="none" w:sz="0" w:space="0" w:color="000000"/>
-                <w:left w:val="none" w:sz="0" w:space="0" w:color="000000"/>
-                <w:right w:val="none" w:sz="0" w:space="0" w:color="000000"/>
-              </w:pBdr>
-              <w:spacing w:after="0" w:before="0" w:line="240"/>
-              <w:ind w:left="100" w:right="100" w:firstLine="0" w:firstLineChars="0"/>
-            </w:pPr>
-            <w:r>
-              <w:rPr>
-                <w:rFonts w:ascii="Helvetica" w:hAnsi="Helvetica" w:eastAsia="Helvetica" w:cs="Helvetica"/>
-                <w:i w:val="false"/>
-                <w:b w:val="false"/>
-                <w:u w:val="none"/>
-                <w:sz w:val="16"/>
-                <w:szCs w:val="16"/>
-                <w:color w:val="000000"/>
-              </w:rPr>
-              <w:t xml:space="preserve">323 (7.3%)</w:t>
+              <w:t xml:space="preserve">2,973 (5.9%)</w:t>
+            </w:r>
+          </w:p>
+        </w:tc>
+        <w:tc>
+          <w:tcPr>
+            <w:tcBorders>
+              <w:bottom w:val="none" w:sz="0" w:space="0" w:color="000000"/>
+              <w:top w:val="none" w:sz="0" w:space="0" w:color="000000"/>
+              <w:left w:val="none" w:sz="0" w:space="0" w:color="000000"/>
+              <w:right w:val="none" w:sz="0" w:space="0" w:color="000000"/>
+            </w:tcBorders>
+            <w:shd w:val="clear" w:color="auto" w:fill="FFFFFF"/>
+            <w:tcMar>
+              <w:top w:w="0" w:type="dxa"/>
+              <w:bottom w:w="0" w:type="dxa"/>
+              <w:left w:w="0" w:type="dxa"/>
+              <w:right w:w="0" w:type="dxa"/>
+            </w:tcMar>
+            <w:vAlign w:val="top"/>
+          </w:tcPr>
+          <w:p>
+            <w:pPr>
+              <w:pStyle w:val="Normal"/>
+              <w:jc w:val="center"/>
+              <w:pBdr>
+                <w:bottom w:val="none" w:sz="0" w:space="0" w:color="000000"/>
+                <w:top w:val="none" w:sz="0" w:space="0" w:color="000000"/>
+                <w:left w:val="none" w:sz="0" w:space="0" w:color="000000"/>
+                <w:right w:val="none" w:sz="0" w:space="0" w:color="000000"/>
+              </w:pBdr>
+              <w:spacing w:after="0" w:before="0" w:line="240"/>
+              <w:ind w:left="100" w:right="100" w:firstLine="0" w:firstLineChars="0"/>
+            </w:pPr>
+            <w:r>
+              <w:rPr>
+                <w:rFonts w:ascii="Helvetica" w:hAnsi="Helvetica" w:eastAsia="Helvetica" w:cs="Helvetica"/>
+                <w:i w:val="false"/>
+                <w:b w:val="false"/>
+                <w:u w:val="none"/>
+                <w:sz w:val="16"/>
+                <w:szCs w:val="16"/>
+                <w:color w:val="000000"/>
+              </w:rPr>
+              <w:t xml:space="preserve">2,653 (5.7%)</w:t>
+            </w:r>
+          </w:p>
+        </w:tc>
+        <w:tc>
+          <w:tcPr>
+            <w:tcBorders>
+              <w:bottom w:val="none" w:sz="0" w:space="0" w:color="000000"/>
+              <w:top w:val="none" w:sz="0" w:space="0" w:color="000000"/>
+              <w:left w:val="none" w:sz="0" w:space="0" w:color="000000"/>
+              <w:right w:val="none" w:sz="0" w:space="0" w:color="000000"/>
+            </w:tcBorders>
+            <w:shd w:val="clear" w:color="auto" w:fill="FFFFFF"/>
+            <w:tcMar>
+              <w:top w:w="0" w:type="dxa"/>
+              <w:bottom w:w="0" w:type="dxa"/>
+              <w:left w:w="0" w:type="dxa"/>
+              <w:right w:w="0" w:type="dxa"/>
+            </w:tcMar>
+            <w:vAlign w:val="top"/>
+          </w:tcPr>
+          <w:p>
+            <w:pPr>
+              <w:pStyle w:val="Normal"/>
+              <w:jc w:val="center"/>
+              <w:pBdr>
+                <w:bottom w:val="none" w:sz="0" w:space="0" w:color="000000"/>
+                <w:top w:val="none" w:sz="0" w:space="0" w:color="000000"/>
+                <w:left w:val="none" w:sz="0" w:space="0" w:color="000000"/>
+                <w:right w:val="none" w:sz="0" w:space="0" w:color="000000"/>
+              </w:pBdr>
+              <w:spacing w:after="0" w:before="0" w:line="240"/>
+              <w:ind w:left="100" w:right="100" w:firstLine="0" w:firstLineChars="0"/>
+            </w:pPr>
+            <w:r>
+              <w:rPr>
+                <w:rFonts w:ascii="Helvetica" w:hAnsi="Helvetica" w:eastAsia="Helvetica" w:cs="Helvetica"/>
+                <w:i w:val="false"/>
+                <w:b w:val="false"/>
+                <w:u w:val="none"/>
+                <w:sz w:val="16"/>
+                <w:szCs w:val="16"/>
+                <w:color w:val="000000"/>
+              </w:rPr>
+              <w:t xml:space="preserve">320 (7.3%)</w:t>
             </w:r>
           </w:p>
         </w:tc>
@@ -4790,7 +5016,7 @@
         <w:trPr>
           <w:trHeight w:val="577" w:hRule="auto"/>
         </w:trPr>
-        body20
+        body21
         <w:tc>
           <w:tcPr>
             <w:tcBorders>
@@ -5008,232 +5234,6 @@
                 <w:color w:val="000000"/>
               </w:rPr>
               <w:t xml:space="preserve">&lt;0.001</w:t>
-            </w:r>
-          </w:p>
-        </w:tc>
-      </w:tr>
-      <w:tr>
-        <w:trPr>
-          <w:trHeight w:val="616" w:hRule="auto"/>
-        </w:trPr>
-        body21
-        <w:tc>
-          <w:tcPr>
-            <w:tcBorders>
-              <w:bottom w:val="none" w:sz="0" w:space="0" w:color="000000"/>
-              <w:top w:val="none" w:sz="0" w:space="0" w:color="000000"/>
-              <w:left w:val="none" w:sz="0" w:space="0" w:color="000000"/>
-              <w:right w:val="none" w:sz="0" w:space="0" w:color="000000"/>
-            </w:tcBorders>
-            <w:shd w:val="clear" w:color="auto" w:fill="FFFFFF"/>
-            <w:tcMar>
-              <w:top w:w="0" w:type="dxa"/>
-              <w:bottom w:w="0" w:type="dxa"/>
-              <w:left w:w="0" w:type="dxa"/>
-              <w:right w:w="0" w:type="dxa"/>
-            </w:tcMar>
-            <w:vAlign w:val="top"/>
-          </w:tcPr>
-          <w:p>
-            <w:pPr>
-              <w:pStyle w:val="Normal"/>
-              <w:jc w:val="left"/>
-              <w:pBdr>
-                <w:bottom w:val="none" w:sz="0" w:space="0" w:color="000000"/>
-                <w:top w:val="none" w:sz="0" w:space="0" w:color="000000"/>
-                <w:left w:val="none" w:sz="0" w:space="0" w:color="000000"/>
-                <w:right w:val="none" w:sz="0" w:space="0" w:color="000000"/>
-              </w:pBdr>
-              <w:spacing w:after="0" w:before="0" w:line="240"/>
-              <w:ind w:left="300" w:right="100" w:firstLine="0" w:firstLineChars="0"/>
-            </w:pPr>
-            <w:r>
-              <w:rPr>
-                <w:rFonts w:ascii="Helvetica" w:hAnsi="Helvetica" w:eastAsia="Helvetica" w:cs="Helvetica"/>
-                <w:i w:val="false"/>
-                <w:b w:val="false"/>
-                <w:u w:val="none"/>
-                <w:sz w:val="16"/>
-                <w:szCs w:val="16"/>
-                <w:color w:val="000000"/>
-              </w:rPr>
-              <w:t xml:space="preserve">zero copies</w:t>
-            </w:r>
-          </w:p>
-        </w:tc>
-        <w:tc>
-          <w:tcPr>
-            <w:tcBorders>
-              <w:bottom w:val="none" w:sz="0" w:space="0" w:color="000000"/>
-              <w:top w:val="none" w:sz="0" w:space="0" w:color="000000"/>
-              <w:left w:val="none" w:sz="0" w:space="0" w:color="000000"/>
-              <w:right w:val="none" w:sz="0" w:space="0" w:color="000000"/>
-            </w:tcBorders>
-            <w:shd w:val="clear" w:color="auto" w:fill="FFFFFF"/>
-            <w:tcMar>
-              <w:top w:w="0" w:type="dxa"/>
-              <w:bottom w:w="0" w:type="dxa"/>
-              <w:left w:w="0" w:type="dxa"/>
-              <w:right w:w="0" w:type="dxa"/>
-            </w:tcMar>
-            <w:vAlign w:val="top"/>
-          </w:tcPr>
-          <w:p>
-            <w:pPr>
-              <w:pStyle w:val="Normal"/>
-              <w:jc w:val="center"/>
-              <w:pBdr>
-                <w:bottom w:val="none" w:sz="0" w:space="0" w:color="000000"/>
-                <w:top w:val="none" w:sz="0" w:space="0" w:color="000000"/>
-                <w:left w:val="none" w:sz="0" w:space="0" w:color="000000"/>
-                <w:right w:val="none" w:sz="0" w:space="0" w:color="000000"/>
-              </w:pBdr>
-              <w:spacing w:after="0" w:before="0" w:line="240"/>
-              <w:ind w:left="100" w:right="100" w:firstLine="0" w:firstLineChars="0"/>
-            </w:pPr>
-            <w:r>
-              <w:rPr>
-                <w:rFonts w:ascii="Helvetica" w:hAnsi="Helvetica" w:eastAsia="Helvetica" w:cs="Helvetica"/>
-                <w:i w:val="false"/>
-                <w:b w:val="false"/>
-                <w:u w:val="none"/>
-                <w:sz w:val="16"/>
-                <w:szCs w:val="16"/>
-                <w:color w:val="000000"/>
-              </w:rPr>
-              <w:t xml:space="preserve">38,311 (75%)</w:t>
-            </w:r>
-          </w:p>
-        </w:tc>
-        <w:tc>
-          <w:tcPr>
-            <w:tcBorders>
-              <w:bottom w:val="none" w:sz="0" w:space="0" w:color="000000"/>
-              <w:top w:val="none" w:sz="0" w:space="0" w:color="000000"/>
-              <w:left w:val="none" w:sz="0" w:space="0" w:color="000000"/>
-              <w:right w:val="none" w:sz="0" w:space="0" w:color="000000"/>
-            </w:tcBorders>
-            <w:shd w:val="clear" w:color="auto" w:fill="FFFFFF"/>
-            <w:tcMar>
-              <w:top w:w="0" w:type="dxa"/>
-              <w:bottom w:w="0" w:type="dxa"/>
-              <w:left w:w="0" w:type="dxa"/>
-              <w:right w:w="0" w:type="dxa"/>
-            </w:tcMar>
-            <w:vAlign w:val="top"/>
-          </w:tcPr>
-          <w:p>
-            <w:pPr>
-              <w:pStyle w:val="Normal"/>
-              <w:jc w:val="center"/>
-              <w:pBdr>
-                <w:bottom w:val="none" w:sz="0" w:space="0" w:color="000000"/>
-                <w:top w:val="none" w:sz="0" w:space="0" w:color="000000"/>
-                <w:left w:val="none" w:sz="0" w:space="0" w:color="000000"/>
-                <w:right w:val="none" w:sz="0" w:space="0" w:color="000000"/>
-              </w:pBdr>
-              <w:spacing w:after="0" w:before="0" w:line="240"/>
-              <w:ind w:left="100" w:right="100" w:firstLine="0" w:firstLineChars="0"/>
-            </w:pPr>
-            <w:r>
-              <w:rPr>
-                <w:rFonts w:ascii="Helvetica" w:hAnsi="Helvetica" w:eastAsia="Helvetica" w:cs="Helvetica"/>
-                <w:i w:val="false"/>
-                <w:b w:val="false"/>
-                <w:u w:val="none"/>
-                <w:sz w:val="16"/>
-                <w:szCs w:val="16"/>
-                <w:color w:val="000000"/>
-              </w:rPr>
-              <w:t xml:space="preserve">35,130 (76%)</w:t>
-            </w:r>
-          </w:p>
-        </w:tc>
-        <w:tc>
-          <w:tcPr>
-            <w:tcBorders>
-              <w:bottom w:val="none" w:sz="0" w:space="0" w:color="000000"/>
-              <w:top w:val="none" w:sz="0" w:space="0" w:color="000000"/>
-              <w:left w:val="none" w:sz="0" w:space="0" w:color="000000"/>
-              <w:right w:val="none" w:sz="0" w:space="0" w:color="000000"/>
-            </w:tcBorders>
-            <w:shd w:val="clear" w:color="auto" w:fill="FFFFFF"/>
-            <w:tcMar>
-              <w:top w:w="0" w:type="dxa"/>
-              <w:bottom w:w="0" w:type="dxa"/>
-              <w:left w:w="0" w:type="dxa"/>
-              <w:right w:w="0" w:type="dxa"/>
-            </w:tcMar>
-            <w:vAlign w:val="top"/>
-          </w:tcPr>
-          <w:p>
-            <w:pPr>
-              <w:pStyle w:val="Normal"/>
-              <w:jc w:val="center"/>
-              <w:pBdr>
-                <w:bottom w:val="none" w:sz="0" w:space="0" w:color="000000"/>
-                <w:top w:val="none" w:sz="0" w:space="0" w:color="000000"/>
-                <w:left w:val="none" w:sz="0" w:space="0" w:color="000000"/>
-                <w:right w:val="none" w:sz="0" w:space="0" w:color="000000"/>
-              </w:pBdr>
-              <w:spacing w:after="0" w:before="0" w:line="240"/>
-              <w:ind w:left="100" w:right="100" w:firstLine="0" w:firstLineChars="0"/>
-            </w:pPr>
-            <w:r>
-              <w:rPr>
-                <w:rFonts w:ascii="Helvetica" w:hAnsi="Helvetica" w:eastAsia="Helvetica" w:cs="Helvetica"/>
-                <w:i w:val="false"/>
-                <w:b w:val="false"/>
-                <w:u w:val="none"/>
-                <w:sz w:val="16"/>
-                <w:szCs w:val="16"/>
-                <w:color w:val="000000"/>
-              </w:rPr>
-              <w:t xml:space="preserve">3,181 (72%)</w:t>
-            </w:r>
-          </w:p>
-        </w:tc>
-        <w:tc>
-          <w:tcPr>
-            <w:tcBorders>
-              <w:bottom w:val="none" w:sz="0" w:space="0" w:color="000000"/>
-              <w:top w:val="none" w:sz="0" w:space="0" w:color="000000"/>
-              <w:left w:val="none" w:sz="0" w:space="0" w:color="000000"/>
-              <w:right w:val="none" w:sz="0" w:space="0" w:color="000000"/>
-            </w:tcBorders>
-            <w:shd w:val="clear" w:color="auto" w:fill="FFFFFF"/>
-            <w:tcMar>
-              <w:top w:w="0" w:type="dxa"/>
-              <w:bottom w:w="0" w:type="dxa"/>
-              <w:left w:w="0" w:type="dxa"/>
-              <w:right w:w="0" w:type="dxa"/>
-            </w:tcMar>
-            <w:vAlign w:val="top"/>
-          </w:tcPr>
-          <w:p>
-            <w:pPr>
-              <w:pStyle w:val="Normal"/>
-              <w:jc w:val="center"/>
-              <w:pBdr>
-                <w:bottom w:val="none" w:sz="0" w:space="0" w:color="000000"/>
-                <w:top w:val="none" w:sz="0" w:space="0" w:color="000000"/>
-                <w:left w:val="none" w:sz="0" w:space="0" w:color="000000"/>
-                <w:right w:val="none" w:sz="0" w:space="0" w:color="000000"/>
-              </w:pBdr>
-              <w:spacing w:after="0" w:before="0" w:line="240"/>
-              <w:ind w:left="100" w:right="100" w:firstLine="0" w:firstLineChars="0"/>
-            </w:pPr>
-            <w:r>
-              <w:rPr>
-                <w:rFonts w:ascii="Helvetica" w:hAnsi="Helvetica" w:eastAsia="Helvetica" w:cs="Helvetica"/>
-                <w:i w:val="false"/>
-                <w:b w:val="false"/>
-                <w:u w:val="none"/>
-                <w:sz w:val="16"/>
-                <w:szCs w:val="16"/>
-                <w:color w:val="000000"/>
-              </w:rPr>
-              <w:t xml:space="preserve"/>
             </w:r>
           </w:p>
         </w:tc>
@@ -5283,139 +5283,139 @@
                 <w:szCs w:val="16"/>
                 <w:color w:val="000000"/>
               </w:rPr>
-              <w:t xml:space="preserve">one copy</w:t>
-            </w:r>
-          </w:p>
-        </w:tc>
-        <w:tc>
-          <w:tcPr>
-            <w:tcBorders>
-              <w:bottom w:val="none" w:sz="0" w:space="0" w:color="000000"/>
-              <w:top w:val="none" w:sz="0" w:space="0" w:color="000000"/>
-              <w:left w:val="none" w:sz="0" w:space="0" w:color="000000"/>
-              <w:right w:val="none" w:sz="0" w:space="0" w:color="000000"/>
-            </w:tcBorders>
-            <w:shd w:val="clear" w:color="auto" w:fill="FFFFFF"/>
-            <w:tcMar>
-              <w:top w:w="0" w:type="dxa"/>
-              <w:bottom w:w="0" w:type="dxa"/>
-              <w:left w:w="0" w:type="dxa"/>
-              <w:right w:w="0" w:type="dxa"/>
-            </w:tcMar>
-            <w:vAlign w:val="top"/>
-          </w:tcPr>
-          <w:p>
-            <w:pPr>
-              <w:pStyle w:val="Normal"/>
-              <w:jc w:val="center"/>
-              <w:pBdr>
-                <w:bottom w:val="none" w:sz="0" w:space="0" w:color="000000"/>
-                <w:top w:val="none" w:sz="0" w:space="0" w:color="000000"/>
-                <w:left w:val="none" w:sz="0" w:space="0" w:color="000000"/>
-                <w:right w:val="none" w:sz="0" w:space="0" w:color="000000"/>
-              </w:pBdr>
-              <w:spacing w:after="0" w:before="0" w:line="240"/>
-              <w:ind w:left="100" w:right="100" w:firstLine="0" w:firstLineChars="0"/>
-            </w:pPr>
-            <w:r>
-              <w:rPr>
-                <w:rFonts w:ascii="Helvetica" w:hAnsi="Helvetica" w:eastAsia="Helvetica" w:cs="Helvetica"/>
-                <w:i w:val="false"/>
-                <w:b w:val="false"/>
-                <w:u w:val="none"/>
-                <w:sz w:val="16"/>
-                <w:szCs w:val="16"/>
-                <w:color w:val="000000"/>
-              </w:rPr>
-              <w:t xml:space="preserve">11,433 (23%)</w:t>
-            </w:r>
-          </w:p>
-        </w:tc>
-        <w:tc>
-          <w:tcPr>
-            <w:tcBorders>
-              <w:bottom w:val="none" w:sz="0" w:space="0" w:color="000000"/>
-              <w:top w:val="none" w:sz="0" w:space="0" w:color="000000"/>
-              <w:left w:val="none" w:sz="0" w:space="0" w:color="000000"/>
-              <w:right w:val="none" w:sz="0" w:space="0" w:color="000000"/>
-            </w:tcBorders>
-            <w:shd w:val="clear" w:color="auto" w:fill="FFFFFF"/>
-            <w:tcMar>
-              <w:top w:w="0" w:type="dxa"/>
-              <w:bottom w:w="0" w:type="dxa"/>
-              <w:left w:w="0" w:type="dxa"/>
-              <w:right w:w="0" w:type="dxa"/>
-            </w:tcMar>
-            <w:vAlign w:val="top"/>
-          </w:tcPr>
-          <w:p>
-            <w:pPr>
-              <w:pStyle w:val="Normal"/>
-              <w:jc w:val="center"/>
-              <w:pBdr>
-                <w:bottom w:val="none" w:sz="0" w:space="0" w:color="000000"/>
-                <w:top w:val="none" w:sz="0" w:space="0" w:color="000000"/>
-                <w:left w:val="none" w:sz="0" w:space="0" w:color="000000"/>
-                <w:right w:val="none" w:sz="0" w:space="0" w:color="000000"/>
-              </w:pBdr>
-              <w:spacing w:after="0" w:before="0" w:line="240"/>
-              <w:ind w:left="100" w:right="100" w:firstLine="0" w:firstLineChars="0"/>
-            </w:pPr>
-            <w:r>
-              <w:rPr>
-                <w:rFonts w:ascii="Helvetica" w:hAnsi="Helvetica" w:eastAsia="Helvetica" w:cs="Helvetica"/>
-                <w:i w:val="false"/>
-                <w:b w:val="false"/>
-                <w:u w:val="none"/>
-                <w:sz w:val="16"/>
-                <w:szCs w:val="16"/>
-                <w:color w:val="000000"/>
-              </w:rPr>
-              <w:t xml:space="preserve">10,277 (22%)</w:t>
-            </w:r>
-          </w:p>
-        </w:tc>
-        <w:tc>
-          <w:tcPr>
-            <w:tcBorders>
-              <w:bottom w:val="none" w:sz="0" w:space="0" w:color="000000"/>
-              <w:top w:val="none" w:sz="0" w:space="0" w:color="000000"/>
-              <w:left w:val="none" w:sz="0" w:space="0" w:color="000000"/>
-              <w:right w:val="none" w:sz="0" w:space="0" w:color="000000"/>
-            </w:tcBorders>
-            <w:shd w:val="clear" w:color="auto" w:fill="FFFFFF"/>
-            <w:tcMar>
-              <w:top w:w="0" w:type="dxa"/>
-              <w:bottom w:w="0" w:type="dxa"/>
-              <w:left w:w="0" w:type="dxa"/>
-              <w:right w:w="0" w:type="dxa"/>
-            </w:tcMar>
-            <w:vAlign w:val="top"/>
-          </w:tcPr>
-          <w:p>
-            <w:pPr>
-              <w:pStyle w:val="Normal"/>
-              <w:jc w:val="center"/>
-              <w:pBdr>
-                <w:bottom w:val="none" w:sz="0" w:space="0" w:color="000000"/>
-                <w:top w:val="none" w:sz="0" w:space="0" w:color="000000"/>
-                <w:left w:val="none" w:sz="0" w:space="0" w:color="000000"/>
-                <w:right w:val="none" w:sz="0" w:space="0" w:color="000000"/>
-              </w:pBdr>
-              <w:spacing w:after="0" w:before="0" w:line="240"/>
-              <w:ind w:left="100" w:right="100" w:firstLine="0" w:firstLineChars="0"/>
-            </w:pPr>
-            <w:r>
-              <w:rPr>
-                <w:rFonts w:ascii="Helvetica" w:hAnsi="Helvetica" w:eastAsia="Helvetica" w:cs="Helvetica"/>
-                <w:i w:val="false"/>
-                <w:b w:val="false"/>
-                <w:u w:val="none"/>
-                <w:sz w:val="16"/>
-                <w:szCs w:val="16"/>
-                <w:color w:val="000000"/>
-              </w:rPr>
-              <w:t xml:space="preserve">1,156 (26%)</w:t>
+              <w:t xml:space="preserve">zero copies</w:t>
+            </w:r>
+          </w:p>
+        </w:tc>
+        <w:tc>
+          <w:tcPr>
+            <w:tcBorders>
+              <w:bottom w:val="none" w:sz="0" w:space="0" w:color="000000"/>
+              <w:top w:val="none" w:sz="0" w:space="0" w:color="000000"/>
+              <w:left w:val="none" w:sz="0" w:space="0" w:color="000000"/>
+              <w:right w:val="none" w:sz="0" w:space="0" w:color="000000"/>
+            </w:tcBorders>
+            <w:shd w:val="clear" w:color="auto" w:fill="FFFFFF"/>
+            <w:tcMar>
+              <w:top w:w="0" w:type="dxa"/>
+              <w:bottom w:w="0" w:type="dxa"/>
+              <w:left w:w="0" w:type="dxa"/>
+              <w:right w:w="0" w:type="dxa"/>
+            </w:tcMar>
+            <w:vAlign w:val="top"/>
+          </w:tcPr>
+          <w:p>
+            <w:pPr>
+              <w:pStyle w:val="Normal"/>
+              <w:jc w:val="center"/>
+              <w:pBdr>
+                <w:bottom w:val="none" w:sz="0" w:space="0" w:color="000000"/>
+                <w:top w:val="none" w:sz="0" w:space="0" w:color="000000"/>
+                <w:left w:val="none" w:sz="0" w:space="0" w:color="000000"/>
+                <w:right w:val="none" w:sz="0" w:space="0" w:color="000000"/>
+              </w:pBdr>
+              <w:spacing w:after="0" w:before="0" w:line="240"/>
+              <w:ind w:left="100" w:right="100" w:firstLine="0" w:firstLineChars="0"/>
+            </w:pPr>
+            <w:r>
+              <w:rPr>
+                <w:rFonts w:ascii="Helvetica" w:hAnsi="Helvetica" w:eastAsia="Helvetica" w:cs="Helvetica"/>
+                <w:i w:val="false"/>
+                <w:b w:val="false"/>
+                <w:u w:val="none"/>
+                <w:sz w:val="16"/>
+                <w:szCs w:val="16"/>
+                <w:color w:val="000000"/>
+              </w:rPr>
+              <w:t xml:space="preserve">38,149 (75%)</w:t>
+            </w:r>
+          </w:p>
+        </w:tc>
+        <w:tc>
+          <w:tcPr>
+            <w:tcBorders>
+              <w:bottom w:val="none" w:sz="0" w:space="0" w:color="000000"/>
+              <w:top w:val="none" w:sz="0" w:space="0" w:color="000000"/>
+              <w:left w:val="none" w:sz="0" w:space="0" w:color="000000"/>
+              <w:right w:val="none" w:sz="0" w:space="0" w:color="000000"/>
+            </w:tcBorders>
+            <w:shd w:val="clear" w:color="auto" w:fill="FFFFFF"/>
+            <w:tcMar>
+              <w:top w:w="0" w:type="dxa"/>
+              <w:bottom w:w="0" w:type="dxa"/>
+              <w:left w:w="0" w:type="dxa"/>
+              <w:right w:w="0" w:type="dxa"/>
+            </w:tcMar>
+            <w:vAlign w:val="top"/>
+          </w:tcPr>
+          <w:p>
+            <w:pPr>
+              <w:pStyle w:val="Normal"/>
+              <w:jc w:val="center"/>
+              <w:pBdr>
+                <w:bottom w:val="none" w:sz="0" w:space="0" w:color="000000"/>
+                <w:top w:val="none" w:sz="0" w:space="0" w:color="000000"/>
+                <w:left w:val="none" w:sz="0" w:space="0" w:color="000000"/>
+                <w:right w:val="none" w:sz="0" w:space="0" w:color="000000"/>
+              </w:pBdr>
+              <w:spacing w:after="0" w:before="0" w:line="240"/>
+              <w:ind w:left="100" w:right="100" w:firstLine="0" w:firstLineChars="0"/>
+            </w:pPr>
+            <w:r>
+              <w:rPr>
+                <w:rFonts w:ascii="Helvetica" w:hAnsi="Helvetica" w:eastAsia="Helvetica" w:cs="Helvetica"/>
+                <w:i w:val="false"/>
+                <w:b w:val="false"/>
+                <w:u w:val="none"/>
+                <w:sz w:val="16"/>
+                <w:szCs w:val="16"/>
+                <w:color w:val="000000"/>
+              </w:rPr>
+              <w:t xml:space="preserve">34,971 (76%)</w:t>
+            </w:r>
+          </w:p>
+        </w:tc>
+        <w:tc>
+          <w:tcPr>
+            <w:tcBorders>
+              <w:bottom w:val="none" w:sz="0" w:space="0" w:color="000000"/>
+              <w:top w:val="none" w:sz="0" w:space="0" w:color="000000"/>
+              <w:left w:val="none" w:sz="0" w:space="0" w:color="000000"/>
+              <w:right w:val="none" w:sz="0" w:space="0" w:color="000000"/>
+            </w:tcBorders>
+            <w:shd w:val="clear" w:color="auto" w:fill="FFFFFF"/>
+            <w:tcMar>
+              <w:top w:w="0" w:type="dxa"/>
+              <w:bottom w:w="0" w:type="dxa"/>
+              <w:left w:w="0" w:type="dxa"/>
+              <w:right w:w="0" w:type="dxa"/>
+            </w:tcMar>
+            <w:vAlign w:val="top"/>
+          </w:tcPr>
+          <w:p>
+            <w:pPr>
+              <w:pStyle w:val="Normal"/>
+              <w:jc w:val="center"/>
+              <w:pBdr>
+                <w:bottom w:val="none" w:sz="0" w:space="0" w:color="000000"/>
+                <w:top w:val="none" w:sz="0" w:space="0" w:color="000000"/>
+                <w:left w:val="none" w:sz="0" w:space="0" w:color="000000"/>
+                <w:right w:val="none" w:sz="0" w:space="0" w:color="000000"/>
+              </w:pBdr>
+              <w:spacing w:after="0" w:before="0" w:line="240"/>
+              <w:ind w:left="100" w:right="100" w:firstLine="0" w:firstLineChars="0"/>
+            </w:pPr>
+            <w:r>
+              <w:rPr>
+                <w:rFonts w:ascii="Helvetica" w:hAnsi="Helvetica" w:eastAsia="Helvetica" w:cs="Helvetica"/>
+                <w:i w:val="false"/>
+                <w:b w:val="false"/>
+                <w:u w:val="none"/>
+                <w:sz w:val="16"/>
+                <w:szCs w:val="16"/>
+                <w:color w:val="000000"/>
+              </w:rPr>
+              <w:t xml:space="preserve">3,178 (72%)</w:t>
             </w:r>
           </w:p>
         </w:tc>
@@ -5509,6 +5509,232 @@
                 <w:szCs w:val="16"/>
                 <w:color w:val="000000"/>
               </w:rPr>
+              <w:t xml:space="preserve">one copy</w:t>
+            </w:r>
+          </w:p>
+        </w:tc>
+        <w:tc>
+          <w:tcPr>
+            <w:tcBorders>
+              <w:bottom w:val="none" w:sz="0" w:space="0" w:color="000000"/>
+              <w:top w:val="none" w:sz="0" w:space="0" w:color="000000"/>
+              <w:left w:val="none" w:sz="0" w:space="0" w:color="000000"/>
+              <w:right w:val="none" w:sz="0" w:space="0" w:color="000000"/>
+            </w:tcBorders>
+            <w:shd w:val="clear" w:color="auto" w:fill="FFFFFF"/>
+            <w:tcMar>
+              <w:top w:w="0" w:type="dxa"/>
+              <w:bottom w:w="0" w:type="dxa"/>
+              <w:left w:w="0" w:type="dxa"/>
+              <w:right w:w="0" w:type="dxa"/>
+            </w:tcMar>
+            <w:vAlign w:val="top"/>
+          </w:tcPr>
+          <w:p>
+            <w:pPr>
+              <w:pStyle w:val="Normal"/>
+              <w:jc w:val="center"/>
+              <w:pBdr>
+                <w:bottom w:val="none" w:sz="0" w:space="0" w:color="000000"/>
+                <w:top w:val="none" w:sz="0" w:space="0" w:color="000000"/>
+                <w:left w:val="none" w:sz="0" w:space="0" w:color="000000"/>
+                <w:right w:val="none" w:sz="0" w:space="0" w:color="000000"/>
+              </w:pBdr>
+              <w:spacing w:after="0" w:before="0" w:line="240"/>
+              <w:ind w:left="100" w:right="100" w:firstLine="0" w:firstLineChars="0"/>
+            </w:pPr>
+            <w:r>
+              <w:rPr>
+                <w:rFonts w:ascii="Helvetica" w:hAnsi="Helvetica" w:eastAsia="Helvetica" w:cs="Helvetica"/>
+                <w:i w:val="false"/>
+                <w:b w:val="false"/>
+                <w:u w:val="none"/>
+                <w:sz w:val="16"/>
+                <w:szCs w:val="16"/>
+                <w:color w:val="000000"/>
+              </w:rPr>
+              <w:t xml:space="preserve">11,369 (22%)</w:t>
+            </w:r>
+          </w:p>
+        </w:tc>
+        <w:tc>
+          <w:tcPr>
+            <w:tcBorders>
+              <w:bottom w:val="none" w:sz="0" w:space="0" w:color="000000"/>
+              <w:top w:val="none" w:sz="0" w:space="0" w:color="000000"/>
+              <w:left w:val="none" w:sz="0" w:space="0" w:color="000000"/>
+              <w:right w:val="none" w:sz="0" w:space="0" w:color="000000"/>
+            </w:tcBorders>
+            <w:shd w:val="clear" w:color="auto" w:fill="FFFFFF"/>
+            <w:tcMar>
+              <w:top w:w="0" w:type="dxa"/>
+              <w:bottom w:w="0" w:type="dxa"/>
+              <w:left w:w="0" w:type="dxa"/>
+              <w:right w:w="0" w:type="dxa"/>
+            </w:tcMar>
+            <w:vAlign w:val="top"/>
+          </w:tcPr>
+          <w:p>
+            <w:pPr>
+              <w:pStyle w:val="Normal"/>
+              <w:jc w:val="center"/>
+              <w:pBdr>
+                <w:bottom w:val="none" w:sz="0" w:space="0" w:color="000000"/>
+                <w:top w:val="none" w:sz="0" w:space="0" w:color="000000"/>
+                <w:left w:val="none" w:sz="0" w:space="0" w:color="000000"/>
+                <w:right w:val="none" w:sz="0" w:space="0" w:color="000000"/>
+              </w:pBdr>
+              <w:spacing w:after="0" w:before="0" w:line="240"/>
+              <w:ind w:left="100" w:right="100" w:firstLine="0" w:firstLineChars="0"/>
+            </w:pPr>
+            <w:r>
+              <w:rPr>
+                <w:rFonts w:ascii="Helvetica" w:hAnsi="Helvetica" w:eastAsia="Helvetica" w:cs="Helvetica"/>
+                <w:i w:val="false"/>
+                <w:b w:val="false"/>
+                <w:u w:val="none"/>
+                <w:sz w:val="16"/>
+                <w:szCs w:val="16"/>
+                <w:color w:val="000000"/>
+              </w:rPr>
+              <w:t xml:space="preserve">10,225 (22%)</w:t>
+            </w:r>
+          </w:p>
+        </w:tc>
+        <w:tc>
+          <w:tcPr>
+            <w:tcBorders>
+              <w:bottom w:val="none" w:sz="0" w:space="0" w:color="000000"/>
+              <w:top w:val="none" w:sz="0" w:space="0" w:color="000000"/>
+              <w:left w:val="none" w:sz="0" w:space="0" w:color="000000"/>
+              <w:right w:val="none" w:sz="0" w:space="0" w:color="000000"/>
+            </w:tcBorders>
+            <w:shd w:val="clear" w:color="auto" w:fill="FFFFFF"/>
+            <w:tcMar>
+              <w:top w:w="0" w:type="dxa"/>
+              <w:bottom w:w="0" w:type="dxa"/>
+              <w:left w:w="0" w:type="dxa"/>
+              <w:right w:w="0" w:type="dxa"/>
+            </w:tcMar>
+            <w:vAlign w:val="top"/>
+          </w:tcPr>
+          <w:p>
+            <w:pPr>
+              <w:pStyle w:val="Normal"/>
+              <w:jc w:val="center"/>
+              <w:pBdr>
+                <w:bottom w:val="none" w:sz="0" w:space="0" w:color="000000"/>
+                <w:top w:val="none" w:sz="0" w:space="0" w:color="000000"/>
+                <w:left w:val="none" w:sz="0" w:space="0" w:color="000000"/>
+                <w:right w:val="none" w:sz="0" w:space="0" w:color="000000"/>
+              </w:pBdr>
+              <w:spacing w:after="0" w:before="0" w:line="240"/>
+              <w:ind w:left="100" w:right="100" w:firstLine="0" w:firstLineChars="0"/>
+            </w:pPr>
+            <w:r>
+              <w:rPr>
+                <w:rFonts w:ascii="Helvetica" w:hAnsi="Helvetica" w:eastAsia="Helvetica" w:cs="Helvetica"/>
+                <w:i w:val="false"/>
+                <w:b w:val="false"/>
+                <w:u w:val="none"/>
+                <w:sz w:val="16"/>
+                <w:szCs w:val="16"/>
+                <w:color w:val="000000"/>
+              </w:rPr>
+              <w:t xml:space="preserve">1,144 (26%)</w:t>
+            </w:r>
+          </w:p>
+        </w:tc>
+        <w:tc>
+          <w:tcPr>
+            <w:tcBorders>
+              <w:bottom w:val="none" w:sz="0" w:space="0" w:color="000000"/>
+              <w:top w:val="none" w:sz="0" w:space="0" w:color="000000"/>
+              <w:left w:val="none" w:sz="0" w:space="0" w:color="000000"/>
+              <w:right w:val="none" w:sz="0" w:space="0" w:color="000000"/>
+            </w:tcBorders>
+            <w:shd w:val="clear" w:color="auto" w:fill="FFFFFF"/>
+            <w:tcMar>
+              <w:top w:w="0" w:type="dxa"/>
+              <w:bottom w:w="0" w:type="dxa"/>
+              <w:left w:w="0" w:type="dxa"/>
+              <w:right w:w="0" w:type="dxa"/>
+            </w:tcMar>
+            <w:vAlign w:val="top"/>
+          </w:tcPr>
+          <w:p>
+            <w:pPr>
+              <w:pStyle w:val="Normal"/>
+              <w:jc w:val="center"/>
+              <w:pBdr>
+                <w:bottom w:val="none" w:sz="0" w:space="0" w:color="000000"/>
+                <w:top w:val="none" w:sz="0" w:space="0" w:color="000000"/>
+                <w:left w:val="none" w:sz="0" w:space="0" w:color="000000"/>
+                <w:right w:val="none" w:sz="0" w:space="0" w:color="000000"/>
+              </w:pBdr>
+              <w:spacing w:after="0" w:before="0" w:line="240"/>
+              <w:ind w:left="100" w:right="100" w:firstLine="0" w:firstLineChars="0"/>
+            </w:pPr>
+            <w:r>
+              <w:rPr>
+                <w:rFonts w:ascii="Helvetica" w:hAnsi="Helvetica" w:eastAsia="Helvetica" w:cs="Helvetica"/>
+                <w:i w:val="false"/>
+                <w:b w:val="false"/>
+                <w:u w:val="none"/>
+                <w:sz w:val="16"/>
+                <w:szCs w:val="16"/>
+                <w:color w:val="000000"/>
+              </w:rPr>
+              <w:t xml:space="preserve"/>
+            </w:r>
+          </w:p>
+        </w:tc>
+      </w:tr>
+      <w:tr>
+        <w:trPr>
+          <w:trHeight w:val="616" w:hRule="auto"/>
+        </w:trPr>
+        body24
+        <w:tc>
+          <w:tcPr>
+            <w:tcBorders>
+              <w:bottom w:val="none" w:sz="0" w:space="0" w:color="000000"/>
+              <w:top w:val="none" w:sz="0" w:space="0" w:color="000000"/>
+              <w:left w:val="none" w:sz="0" w:space="0" w:color="000000"/>
+              <w:right w:val="none" w:sz="0" w:space="0" w:color="000000"/>
+            </w:tcBorders>
+            <w:shd w:val="clear" w:color="auto" w:fill="FFFFFF"/>
+            <w:tcMar>
+              <w:top w:w="0" w:type="dxa"/>
+              <w:bottom w:w="0" w:type="dxa"/>
+              <w:left w:w="0" w:type="dxa"/>
+              <w:right w:w="0" w:type="dxa"/>
+            </w:tcMar>
+            <w:vAlign w:val="top"/>
+          </w:tcPr>
+          <w:p>
+            <w:pPr>
+              <w:pStyle w:val="Normal"/>
+              <w:jc w:val="left"/>
+              <w:pBdr>
+                <w:bottom w:val="none" w:sz="0" w:space="0" w:color="000000"/>
+                <w:top w:val="none" w:sz="0" w:space="0" w:color="000000"/>
+                <w:left w:val="none" w:sz="0" w:space="0" w:color="000000"/>
+                <w:right w:val="none" w:sz="0" w:space="0" w:color="000000"/>
+              </w:pBdr>
+              <w:spacing w:after="0" w:before="0" w:line="240"/>
+              <w:ind w:left="300" w:right="100" w:firstLine="0" w:firstLineChars="0"/>
+            </w:pPr>
+            <w:r>
+              <w:rPr>
+                <w:rFonts w:ascii="Helvetica" w:hAnsi="Helvetica" w:eastAsia="Helvetica" w:cs="Helvetica"/>
+                <w:i w:val="false"/>
+                <w:b w:val="false"/>
+                <w:u w:val="none"/>
+                <w:sz w:val="16"/>
+                <w:szCs w:val="16"/>
+                <w:color w:val="000000"/>
+              </w:rPr>
               <w:t xml:space="preserve">two copies</w:t>
             </w:r>
           </w:p>
@@ -5694,7 +5920,7 @@
         <w:trPr>
           <w:trHeight w:val="621" w:hRule="auto"/>
         </w:trPr>
-        body24
+        body25
         <w:tc>
           <w:tcPr>
             <w:tcBorders>
@@ -5912,232 +6138,6 @@
                 <w:color w:val="000000"/>
               </w:rPr>
               <w:t xml:space="preserve">&lt;0.001</w:t>
-            </w:r>
-          </w:p>
-        </w:tc>
-      </w:tr>
-      <w:tr>
-        <w:trPr>
-          <w:trHeight w:val="616" w:hRule="auto"/>
-        </w:trPr>
-        body25
-        <w:tc>
-          <w:tcPr>
-            <w:tcBorders>
-              <w:bottom w:val="none" w:sz="0" w:space="0" w:color="000000"/>
-              <w:top w:val="none" w:sz="0" w:space="0" w:color="000000"/>
-              <w:left w:val="none" w:sz="0" w:space="0" w:color="000000"/>
-              <w:right w:val="none" w:sz="0" w:space="0" w:color="000000"/>
-            </w:tcBorders>
-            <w:shd w:val="clear" w:color="auto" w:fill="FFFFFF"/>
-            <w:tcMar>
-              <w:top w:w="0" w:type="dxa"/>
-              <w:bottom w:w="0" w:type="dxa"/>
-              <w:left w:w="0" w:type="dxa"/>
-              <w:right w:w="0" w:type="dxa"/>
-            </w:tcMar>
-            <w:vAlign w:val="top"/>
-          </w:tcPr>
-          <w:p>
-            <w:pPr>
-              <w:pStyle w:val="Normal"/>
-              <w:jc w:val="left"/>
-              <w:pBdr>
-                <w:bottom w:val="none" w:sz="0" w:space="0" w:color="000000"/>
-                <w:top w:val="none" w:sz="0" w:space="0" w:color="000000"/>
-                <w:left w:val="none" w:sz="0" w:space="0" w:color="000000"/>
-                <w:right w:val="none" w:sz="0" w:space="0" w:color="000000"/>
-              </w:pBdr>
-              <w:spacing w:after="0" w:before="0" w:line="240"/>
-              <w:ind w:left="300" w:right="100" w:firstLine="0" w:firstLineChars="0"/>
-            </w:pPr>
-            <w:r>
-              <w:rPr>
-                <w:rFonts w:ascii="Helvetica" w:hAnsi="Helvetica" w:eastAsia="Helvetica" w:cs="Helvetica"/>
-                <w:i w:val="false"/>
-                <w:b w:val="false"/>
-                <w:u w:val="none"/>
-                <w:sz w:val="16"/>
-                <w:szCs w:val="16"/>
-                <w:color w:val="000000"/>
-              </w:rPr>
-              <w:t xml:space="preserve">0</w:t>
-            </w:r>
-          </w:p>
-        </w:tc>
-        <w:tc>
-          <w:tcPr>
-            <w:tcBorders>
-              <w:bottom w:val="none" w:sz="0" w:space="0" w:color="000000"/>
-              <w:top w:val="none" w:sz="0" w:space="0" w:color="000000"/>
-              <w:left w:val="none" w:sz="0" w:space="0" w:color="000000"/>
-              <w:right w:val="none" w:sz="0" w:space="0" w:color="000000"/>
-            </w:tcBorders>
-            <w:shd w:val="clear" w:color="auto" w:fill="FFFFFF"/>
-            <w:tcMar>
-              <w:top w:w="0" w:type="dxa"/>
-              <w:bottom w:w="0" w:type="dxa"/>
-              <w:left w:w="0" w:type="dxa"/>
-              <w:right w:w="0" w:type="dxa"/>
-            </w:tcMar>
-            <w:vAlign w:val="top"/>
-          </w:tcPr>
-          <w:p>
-            <w:pPr>
-              <w:pStyle w:val="Normal"/>
-              <w:jc w:val="center"/>
-              <w:pBdr>
-                <w:bottom w:val="none" w:sz="0" w:space="0" w:color="000000"/>
-                <w:top w:val="none" w:sz="0" w:space="0" w:color="000000"/>
-                <w:left w:val="none" w:sz="0" w:space="0" w:color="000000"/>
-                <w:right w:val="none" w:sz="0" w:space="0" w:color="000000"/>
-              </w:pBdr>
-              <w:spacing w:after="0" w:before="0" w:line="240"/>
-              <w:ind w:left="100" w:right="100" w:firstLine="0" w:firstLineChars="0"/>
-            </w:pPr>
-            <w:r>
-              <w:rPr>
-                <w:rFonts w:ascii="Helvetica" w:hAnsi="Helvetica" w:eastAsia="Helvetica" w:cs="Helvetica"/>
-                <w:i w:val="false"/>
-                <w:b w:val="false"/>
-                <w:u w:val="none"/>
-                <w:sz w:val="16"/>
-                <w:szCs w:val="16"/>
-                <w:color w:val="000000"/>
-              </w:rPr>
-              <w:t xml:space="preserve">26,166 (52%)</w:t>
-            </w:r>
-          </w:p>
-        </w:tc>
-        <w:tc>
-          <w:tcPr>
-            <w:tcBorders>
-              <w:bottom w:val="none" w:sz="0" w:space="0" w:color="000000"/>
-              <w:top w:val="none" w:sz="0" w:space="0" w:color="000000"/>
-              <w:left w:val="none" w:sz="0" w:space="0" w:color="000000"/>
-              <w:right w:val="none" w:sz="0" w:space="0" w:color="000000"/>
-            </w:tcBorders>
-            <w:shd w:val="clear" w:color="auto" w:fill="FFFFFF"/>
-            <w:tcMar>
-              <w:top w:w="0" w:type="dxa"/>
-              <w:bottom w:w="0" w:type="dxa"/>
-              <w:left w:w="0" w:type="dxa"/>
-              <w:right w:w="0" w:type="dxa"/>
-            </w:tcMar>
-            <w:vAlign w:val="top"/>
-          </w:tcPr>
-          <w:p>
-            <w:pPr>
-              <w:pStyle w:val="Normal"/>
-              <w:jc w:val="center"/>
-              <w:pBdr>
-                <w:bottom w:val="none" w:sz="0" w:space="0" w:color="000000"/>
-                <w:top w:val="none" w:sz="0" w:space="0" w:color="000000"/>
-                <w:left w:val="none" w:sz="0" w:space="0" w:color="000000"/>
-                <w:right w:val="none" w:sz="0" w:space="0" w:color="000000"/>
-              </w:pBdr>
-              <w:spacing w:after="0" w:before="0" w:line="240"/>
-              <w:ind w:left="100" w:right="100" w:firstLine="0" w:firstLineChars="0"/>
-            </w:pPr>
-            <w:r>
-              <w:rPr>
-                <w:rFonts w:ascii="Helvetica" w:hAnsi="Helvetica" w:eastAsia="Helvetica" w:cs="Helvetica"/>
-                <w:i w:val="false"/>
-                <w:b w:val="false"/>
-                <w:u w:val="none"/>
-                <w:sz w:val="16"/>
-                <w:szCs w:val="16"/>
-                <w:color w:val="000000"/>
-              </w:rPr>
-              <w:t xml:space="preserve">24,440 (53%)</w:t>
-            </w:r>
-          </w:p>
-        </w:tc>
-        <w:tc>
-          <w:tcPr>
-            <w:tcBorders>
-              <w:bottom w:val="none" w:sz="0" w:space="0" w:color="000000"/>
-              <w:top w:val="none" w:sz="0" w:space="0" w:color="000000"/>
-              <w:left w:val="none" w:sz="0" w:space="0" w:color="000000"/>
-              <w:right w:val="none" w:sz="0" w:space="0" w:color="000000"/>
-            </w:tcBorders>
-            <w:shd w:val="clear" w:color="auto" w:fill="FFFFFF"/>
-            <w:tcMar>
-              <w:top w:w="0" w:type="dxa"/>
-              <w:bottom w:w="0" w:type="dxa"/>
-              <w:left w:w="0" w:type="dxa"/>
-              <w:right w:w="0" w:type="dxa"/>
-            </w:tcMar>
-            <w:vAlign w:val="top"/>
-          </w:tcPr>
-          <w:p>
-            <w:pPr>
-              <w:pStyle w:val="Normal"/>
-              <w:jc w:val="center"/>
-              <w:pBdr>
-                <w:bottom w:val="none" w:sz="0" w:space="0" w:color="000000"/>
-                <w:top w:val="none" w:sz="0" w:space="0" w:color="000000"/>
-                <w:left w:val="none" w:sz="0" w:space="0" w:color="000000"/>
-                <w:right w:val="none" w:sz="0" w:space="0" w:color="000000"/>
-              </w:pBdr>
-              <w:spacing w:after="0" w:before="0" w:line="240"/>
-              <w:ind w:left="100" w:right="100" w:firstLine="0" w:firstLineChars="0"/>
-            </w:pPr>
-            <w:r>
-              <w:rPr>
-                <w:rFonts w:ascii="Helvetica" w:hAnsi="Helvetica" w:eastAsia="Helvetica" w:cs="Helvetica"/>
-                <w:i w:val="false"/>
-                <w:b w:val="false"/>
-                <w:u w:val="none"/>
-                <w:sz w:val="16"/>
-                <w:szCs w:val="16"/>
-                <w:color w:val="000000"/>
-              </w:rPr>
-              <w:t xml:space="preserve">1,726 (39%)</w:t>
-            </w:r>
-          </w:p>
-        </w:tc>
-        <w:tc>
-          <w:tcPr>
-            <w:tcBorders>
-              <w:bottom w:val="none" w:sz="0" w:space="0" w:color="000000"/>
-              <w:top w:val="none" w:sz="0" w:space="0" w:color="000000"/>
-              <w:left w:val="none" w:sz="0" w:space="0" w:color="000000"/>
-              <w:right w:val="none" w:sz="0" w:space="0" w:color="000000"/>
-            </w:tcBorders>
-            <w:shd w:val="clear" w:color="auto" w:fill="FFFFFF"/>
-            <w:tcMar>
-              <w:top w:w="0" w:type="dxa"/>
-              <w:bottom w:w="0" w:type="dxa"/>
-              <w:left w:w="0" w:type="dxa"/>
-              <w:right w:w="0" w:type="dxa"/>
-            </w:tcMar>
-            <w:vAlign w:val="top"/>
-          </w:tcPr>
-          <w:p>
-            <w:pPr>
-              <w:pStyle w:val="Normal"/>
-              <w:jc w:val="center"/>
-              <w:pBdr>
-                <w:bottom w:val="none" w:sz="0" w:space="0" w:color="000000"/>
-                <w:top w:val="none" w:sz="0" w:space="0" w:color="000000"/>
-                <w:left w:val="none" w:sz="0" w:space="0" w:color="000000"/>
-                <w:right w:val="none" w:sz="0" w:space="0" w:color="000000"/>
-              </w:pBdr>
-              <w:spacing w:after="0" w:before="0" w:line="240"/>
-              <w:ind w:left="100" w:right="100" w:firstLine="0" w:firstLineChars="0"/>
-            </w:pPr>
-            <w:r>
-              <w:rPr>
-                <w:rFonts w:ascii="Helvetica" w:hAnsi="Helvetica" w:eastAsia="Helvetica" w:cs="Helvetica"/>
-                <w:i w:val="false"/>
-                <w:b w:val="false"/>
-                <w:u w:val="none"/>
-                <w:sz w:val="16"/>
-                <w:szCs w:val="16"/>
-                <w:color w:val="000000"/>
-              </w:rPr>
-              <w:t xml:space="preserve"/>
             </w:r>
           </w:p>
         </w:tc>
@@ -6187,139 +6187,139 @@
                 <w:szCs w:val="16"/>
                 <w:color w:val="000000"/>
               </w:rPr>
-              <w:t xml:space="preserve">1</w:t>
-            </w:r>
-          </w:p>
-        </w:tc>
-        <w:tc>
-          <w:tcPr>
-            <w:tcBorders>
-              <w:bottom w:val="none" w:sz="0" w:space="0" w:color="000000"/>
-              <w:top w:val="none" w:sz="0" w:space="0" w:color="000000"/>
-              <w:left w:val="none" w:sz="0" w:space="0" w:color="000000"/>
-              <w:right w:val="none" w:sz="0" w:space="0" w:color="000000"/>
-            </w:tcBorders>
-            <w:shd w:val="clear" w:color="auto" w:fill="FFFFFF"/>
-            <w:tcMar>
-              <w:top w:w="0" w:type="dxa"/>
-              <w:bottom w:w="0" w:type="dxa"/>
-              <w:left w:w="0" w:type="dxa"/>
-              <w:right w:w="0" w:type="dxa"/>
-            </w:tcMar>
-            <w:vAlign w:val="top"/>
-          </w:tcPr>
-          <w:p>
-            <w:pPr>
-              <w:pStyle w:val="Normal"/>
-              <w:jc w:val="center"/>
-              <w:pBdr>
-                <w:bottom w:val="none" w:sz="0" w:space="0" w:color="000000"/>
-                <w:top w:val="none" w:sz="0" w:space="0" w:color="000000"/>
-                <w:left w:val="none" w:sz="0" w:space="0" w:color="000000"/>
-                <w:right w:val="none" w:sz="0" w:space="0" w:color="000000"/>
-              </w:pBdr>
-              <w:spacing w:after="0" w:before="0" w:line="240"/>
-              <w:ind w:left="100" w:right="100" w:firstLine="0" w:firstLineChars="0"/>
-            </w:pPr>
-            <w:r>
-              <w:rPr>
-                <w:rFonts w:ascii="Helvetica" w:hAnsi="Helvetica" w:eastAsia="Helvetica" w:cs="Helvetica"/>
-                <w:i w:val="false"/>
-                <w:b w:val="false"/>
-                <w:u w:val="none"/>
-                <w:sz w:val="16"/>
-                <w:szCs w:val="16"/>
-                <w:color w:val="000000"/>
-              </w:rPr>
-              <w:t xml:space="preserve">11,279 (22%)</w:t>
-            </w:r>
-          </w:p>
-        </w:tc>
-        <w:tc>
-          <w:tcPr>
-            <w:tcBorders>
-              <w:bottom w:val="none" w:sz="0" w:space="0" w:color="000000"/>
-              <w:top w:val="none" w:sz="0" w:space="0" w:color="000000"/>
-              <w:left w:val="none" w:sz="0" w:space="0" w:color="000000"/>
-              <w:right w:val="none" w:sz="0" w:space="0" w:color="000000"/>
-            </w:tcBorders>
-            <w:shd w:val="clear" w:color="auto" w:fill="FFFFFF"/>
-            <w:tcMar>
-              <w:top w:w="0" w:type="dxa"/>
-              <w:bottom w:w="0" w:type="dxa"/>
-              <w:left w:w="0" w:type="dxa"/>
-              <w:right w:w="0" w:type="dxa"/>
-            </w:tcMar>
-            <w:vAlign w:val="top"/>
-          </w:tcPr>
-          <w:p>
-            <w:pPr>
-              <w:pStyle w:val="Normal"/>
-              <w:jc w:val="center"/>
-              <w:pBdr>
-                <w:bottom w:val="none" w:sz="0" w:space="0" w:color="000000"/>
-                <w:top w:val="none" w:sz="0" w:space="0" w:color="000000"/>
-                <w:left w:val="none" w:sz="0" w:space="0" w:color="000000"/>
-                <w:right w:val="none" w:sz="0" w:space="0" w:color="000000"/>
-              </w:pBdr>
-              <w:spacing w:after="0" w:before="0" w:line="240"/>
-              <w:ind w:left="100" w:right="100" w:firstLine="0" w:firstLineChars="0"/>
-            </w:pPr>
-            <w:r>
-              <w:rPr>
-                <w:rFonts w:ascii="Helvetica" w:hAnsi="Helvetica" w:eastAsia="Helvetica" w:cs="Helvetica"/>
-                <w:i w:val="false"/>
-                <w:b w:val="false"/>
-                <w:u w:val="none"/>
-                <w:sz w:val="16"/>
-                <w:szCs w:val="16"/>
-                <w:color w:val="000000"/>
-              </w:rPr>
-              <w:t xml:space="preserve">10,193 (22%)</w:t>
-            </w:r>
-          </w:p>
-        </w:tc>
-        <w:tc>
-          <w:tcPr>
-            <w:tcBorders>
-              <w:bottom w:val="none" w:sz="0" w:space="0" w:color="000000"/>
-              <w:top w:val="none" w:sz="0" w:space="0" w:color="000000"/>
-              <w:left w:val="none" w:sz="0" w:space="0" w:color="000000"/>
-              <w:right w:val="none" w:sz="0" w:space="0" w:color="000000"/>
-            </w:tcBorders>
-            <w:shd w:val="clear" w:color="auto" w:fill="FFFFFF"/>
-            <w:tcMar>
-              <w:top w:w="0" w:type="dxa"/>
-              <w:bottom w:w="0" w:type="dxa"/>
-              <w:left w:w="0" w:type="dxa"/>
-              <w:right w:w="0" w:type="dxa"/>
-            </w:tcMar>
-            <w:vAlign w:val="top"/>
-          </w:tcPr>
-          <w:p>
-            <w:pPr>
-              <w:pStyle w:val="Normal"/>
-              <w:jc w:val="center"/>
-              <w:pBdr>
-                <w:bottom w:val="none" w:sz="0" w:space="0" w:color="000000"/>
-                <w:top w:val="none" w:sz="0" w:space="0" w:color="000000"/>
-                <w:left w:val="none" w:sz="0" w:space="0" w:color="000000"/>
-                <w:right w:val="none" w:sz="0" w:space="0" w:color="000000"/>
-              </w:pBdr>
-              <w:spacing w:after="0" w:before="0" w:line="240"/>
-              <w:ind w:left="100" w:right="100" w:firstLine="0" w:firstLineChars="0"/>
-            </w:pPr>
-            <w:r>
-              <w:rPr>
-                <w:rFonts w:ascii="Helvetica" w:hAnsi="Helvetica" w:eastAsia="Helvetica" w:cs="Helvetica"/>
-                <w:i w:val="false"/>
-                <w:b w:val="false"/>
-                <w:u w:val="none"/>
-                <w:sz w:val="16"/>
-                <w:szCs w:val="16"/>
-                <w:color w:val="000000"/>
-              </w:rPr>
-              <w:t xml:space="preserve">1,086 (25%)</w:t>
+              <w:t xml:space="preserve">0</w:t>
+            </w:r>
+          </w:p>
+        </w:tc>
+        <w:tc>
+          <w:tcPr>
+            <w:tcBorders>
+              <w:bottom w:val="none" w:sz="0" w:space="0" w:color="000000"/>
+              <w:top w:val="none" w:sz="0" w:space="0" w:color="000000"/>
+              <w:left w:val="none" w:sz="0" w:space="0" w:color="000000"/>
+              <w:right w:val="none" w:sz="0" w:space="0" w:color="000000"/>
+            </w:tcBorders>
+            <w:shd w:val="clear" w:color="auto" w:fill="FFFFFF"/>
+            <w:tcMar>
+              <w:top w:w="0" w:type="dxa"/>
+              <w:bottom w:w="0" w:type="dxa"/>
+              <w:left w:w="0" w:type="dxa"/>
+              <w:right w:w="0" w:type="dxa"/>
+            </w:tcMar>
+            <w:vAlign w:val="top"/>
+          </w:tcPr>
+          <w:p>
+            <w:pPr>
+              <w:pStyle w:val="Normal"/>
+              <w:jc w:val="center"/>
+              <w:pBdr>
+                <w:bottom w:val="none" w:sz="0" w:space="0" w:color="000000"/>
+                <w:top w:val="none" w:sz="0" w:space="0" w:color="000000"/>
+                <w:left w:val="none" w:sz="0" w:space="0" w:color="000000"/>
+                <w:right w:val="none" w:sz="0" w:space="0" w:color="000000"/>
+              </w:pBdr>
+              <w:spacing w:after="0" w:before="0" w:line="240"/>
+              <w:ind w:left="100" w:right="100" w:firstLine="0" w:firstLineChars="0"/>
+            </w:pPr>
+            <w:r>
+              <w:rPr>
+                <w:rFonts w:ascii="Helvetica" w:hAnsi="Helvetica" w:eastAsia="Helvetica" w:cs="Helvetica"/>
+                <w:i w:val="false"/>
+                <w:b w:val="false"/>
+                <w:u w:val="none"/>
+                <w:sz w:val="16"/>
+                <w:szCs w:val="16"/>
+                <w:color w:val="000000"/>
+              </w:rPr>
+              <w:t xml:space="preserve">26,071 (52%)</w:t>
+            </w:r>
+          </w:p>
+        </w:tc>
+        <w:tc>
+          <w:tcPr>
+            <w:tcBorders>
+              <w:bottom w:val="none" w:sz="0" w:space="0" w:color="000000"/>
+              <w:top w:val="none" w:sz="0" w:space="0" w:color="000000"/>
+              <w:left w:val="none" w:sz="0" w:space="0" w:color="000000"/>
+              <w:right w:val="none" w:sz="0" w:space="0" w:color="000000"/>
+            </w:tcBorders>
+            <w:shd w:val="clear" w:color="auto" w:fill="FFFFFF"/>
+            <w:tcMar>
+              <w:top w:w="0" w:type="dxa"/>
+              <w:bottom w:w="0" w:type="dxa"/>
+              <w:left w:w="0" w:type="dxa"/>
+              <w:right w:w="0" w:type="dxa"/>
+            </w:tcMar>
+            <w:vAlign w:val="top"/>
+          </w:tcPr>
+          <w:p>
+            <w:pPr>
+              <w:pStyle w:val="Normal"/>
+              <w:jc w:val="center"/>
+              <w:pBdr>
+                <w:bottom w:val="none" w:sz="0" w:space="0" w:color="000000"/>
+                <w:top w:val="none" w:sz="0" w:space="0" w:color="000000"/>
+                <w:left w:val="none" w:sz="0" w:space="0" w:color="000000"/>
+                <w:right w:val="none" w:sz="0" w:space="0" w:color="000000"/>
+              </w:pBdr>
+              <w:spacing w:after="0" w:before="0" w:line="240"/>
+              <w:ind w:left="100" w:right="100" w:firstLine="0" w:firstLineChars="0"/>
+            </w:pPr>
+            <w:r>
+              <w:rPr>
+                <w:rFonts w:ascii="Helvetica" w:hAnsi="Helvetica" w:eastAsia="Helvetica" w:cs="Helvetica"/>
+                <w:i w:val="false"/>
+                <w:b w:val="false"/>
+                <w:u w:val="none"/>
+                <w:sz w:val="16"/>
+                <w:szCs w:val="16"/>
+                <w:color w:val="000000"/>
+              </w:rPr>
+              <w:t xml:space="preserve">24,345 (53%)</w:t>
+            </w:r>
+          </w:p>
+        </w:tc>
+        <w:tc>
+          <w:tcPr>
+            <w:tcBorders>
+              <w:bottom w:val="none" w:sz="0" w:space="0" w:color="000000"/>
+              <w:top w:val="none" w:sz="0" w:space="0" w:color="000000"/>
+              <w:left w:val="none" w:sz="0" w:space="0" w:color="000000"/>
+              <w:right w:val="none" w:sz="0" w:space="0" w:color="000000"/>
+            </w:tcBorders>
+            <w:shd w:val="clear" w:color="auto" w:fill="FFFFFF"/>
+            <w:tcMar>
+              <w:top w:w="0" w:type="dxa"/>
+              <w:bottom w:w="0" w:type="dxa"/>
+              <w:left w:w="0" w:type="dxa"/>
+              <w:right w:w="0" w:type="dxa"/>
+            </w:tcMar>
+            <w:vAlign w:val="top"/>
+          </w:tcPr>
+          <w:p>
+            <w:pPr>
+              <w:pStyle w:val="Normal"/>
+              <w:jc w:val="center"/>
+              <w:pBdr>
+                <w:bottom w:val="none" w:sz="0" w:space="0" w:color="000000"/>
+                <w:top w:val="none" w:sz="0" w:space="0" w:color="000000"/>
+                <w:left w:val="none" w:sz="0" w:space="0" w:color="000000"/>
+                <w:right w:val="none" w:sz="0" w:space="0" w:color="000000"/>
+              </w:pBdr>
+              <w:spacing w:after="0" w:before="0" w:line="240"/>
+              <w:ind w:left="100" w:right="100" w:firstLine="0" w:firstLineChars="0"/>
+            </w:pPr>
+            <w:r>
+              <w:rPr>
+                <w:rFonts w:ascii="Helvetica" w:hAnsi="Helvetica" w:eastAsia="Helvetica" w:cs="Helvetica"/>
+                <w:i w:val="false"/>
+                <w:b w:val="false"/>
+                <w:u w:val="none"/>
+                <w:sz w:val="16"/>
+                <w:szCs w:val="16"/>
+                <w:color w:val="000000"/>
+              </w:rPr>
+              <w:t xml:space="preserve">1,726 (39%)</w:t>
             </w:r>
           </w:p>
         </w:tc>
@@ -6413,139 +6413,139 @@
                 <w:szCs w:val="16"/>
                 <w:color w:val="000000"/>
               </w:rPr>
-              <w:t xml:space="preserve">2</w:t>
-            </w:r>
-          </w:p>
-        </w:tc>
-        <w:tc>
-          <w:tcPr>
-            <w:tcBorders>
-              <w:bottom w:val="none" w:sz="0" w:space="0" w:color="000000"/>
-              <w:top w:val="none" w:sz="0" w:space="0" w:color="000000"/>
-              <w:left w:val="none" w:sz="0" w:space="0" w:color="000000"/>
-              <w:right w:val="none" w:sz="0" w:space="0" w:color="000000"/>
-            </w:tcBorders>
-            <w:shd w:val="clear" w:color="auto" w:fill="FFFFFF"/>
-            <w:tcMar>
-              <w:top w:w="0" w:type="dxa"/>
-              <w:bottom w:w="0" w:type="dxa"/>
-              <w:left w:w="0" w:type="dxa"/>
-              <w:right w:w="0" w:type="dxa"/>
-            </w:tcMar>
-            <w:vAlign w:val="top"/>
-          </w:tcPr>
-          <w:p>
-            <w:pPr>
-              <w:pStyle w:val="Normal"/>
-              <w:jc w:val="center"/>
-              <w:pBdr>
-                <w:bottom w:val="none" w:sz="0" w:space="0" w:color="000000"/>
-                <w:top w:val="none" w:sz="0" w:space="0" w:color="000000"/>
-                <w:left w:val="none" w:sz="0" w:space="0" w:color="000000"/>
-                <w:right w:val="none" w:sz="0" w:space="0" w:color="000000"/>
-              </w:pBdr>
-              <w:spacing w:after="0" w:before="0" w:line="240"/>
-              <w:ind w:left="100" w:right="100" w:firstLine="0" w:firstLineChars="0"/>
-            </w:pPr>
-            <w:r>
-              <w:rPr>
-                <w:rFonts w:ascii="Helvetica" w:hAnsi="Helvetica" w:eastAsia="Helvetica" w:cs="Helvetica"/>
-                <w:i w:val="false"/>
-                <w:b w:val="false"/>
-                <w:u w:val="none"/>
-                <w:sz w:val="16"/>
-                <w:szCs w:val="16"/>
-                <w:color w:val="000000"/>
-              </w:rPr>
-              <w:t xml:space="preserve">7,126 (14%)</w:t>
-            </w:r>
-          </w:p>
-        </w:tc>
-        <w:tc>
-          <w:tcPr>
-            <w:tcBorders>
-              <w:bottom w:val="none" w:sz="0" w:space="0" w:color="000000"/>
-              <w:top w:val="none" w:sz="0" w:space="0" w:color="000000"/>
-              <w:left w:val="none" w:sz="0" w:space="0" w:color="000000"/>
-              <w:right w:val="none" w:sz="0" w:space="0" w:color="000000"/>
-            </w:tcBorders>
-            <w:shd w:val="clear" w:color="auto" w:fill="FFFFFF"/>
-            <w:tcMar>
-              <w:top w:w="0" w:type="dxa"/>
-              <w:bottom w:w="0" w:type="dxa"/>
-              <w:left w:w="0" w:type="dxa"/>
-              <w:right w:w="0" w:type="dxa"/>
-            </w:tcMar>
-            <w:vAlign w:val="top"/>
-          </w:tcPr>
-          <w:p>
-            <w:pPr>
-              <w:pStyle w:val="Normal"/>
-              <w:jc w:val="center"/>
-              <w:pBdr>
-                <w:bottom w:val="none" w:sz="0" w:space="0" w:color="000000"/>
-                <w:top w:val="none" w:sz="0" w:space="0" w:color="000000"/>
-                <w:left w:val="none" w:sz="0" w:space="0" w:color="000000"/>
-                <w:right w:val="none" w:sz="0" w:space="0" w:color="000000"/>
-              </w:pBdr>
-              <w:spacing w:after="0" w:before="0" w:line="240"/>
-              <w:ind w:left="100" w:right="100" w:firstLine="0" w:firstLineChars="0"/>
-            </w:pPr>
-            <w:r>
-              <w:rPr>
-                <w:rFonts w:ascii="Helvetica" w:hAnsi="Helvetica" w:eastAsia="Helvetica" w:cs="Helvetica"/>
-                <w:i w:val="false"/>
-                <w:b w:val="false"/>
-                <w:u w:val="none"/>
-                <w:sz w:val="16"/>
-                <w:szCs w:val="16"/>
-                <w:color w:val="000000"/>
-              </w:rPr>
-              <w:t xml:space="preserve">6,457 (14%)</w:t>
-            </w:r>
-          </w:p>
-        </w:tc>
-        <w:tc>
-          <w:tcPr>
-            <w:tcBorders>
-              <w:bottom w:val="none" w:sz="0" w:space="0" w:color="000000"/>
-              <w:top w:val="none" w:sz="0" w:space="0" w:color="000000"/>
-              <w:left w:val="none" w:sz="0" w:space="0" w:color="000000"/>
-              <w:right w:val="none" w:sz="0" w:space="0" w:color="000000"/>
-            </w:tcBorders>
-            <w:shd w:val="clear" w:color="auto" w:fill="FFFFFF"/>
-            <w:tcMar>
-              <w:top w:w="0" w:type="dxa"/>
-              <w:bottom w:w="0" w:type="dxa"/>
-              <w:left w:w="0" w:type="dxa"/>
-              <w:right w:w="0" w:type="dxa"/>
-            </w:tcMar>
-            <w:vAlign w:val="top"/>
-          </w:tcPr>
-          <w:p>
-            <w:pPr>
-              <w:pStyle w:val="Normal"/>
-              <w:jc w:val="center"/>
-              <w:pBdr>
-                <w:bottom w:val="none" w:sz="0" w:space="0" w:color="000000"/>
-                <w:top w:val="none" w:sz="0" w:space="0" w:color="000000"/>
-                <w:left w:val="none" w:sz="0" w:space="0" w:color="000000"/>
-                <w:right w:val="none" w:sz="0" w:space="0" w:color="000000"/>
-              </w:pBdr>
-              <w:spacing w:after="0" w:before="0" w:line="240"/>
-              <w:ind w:left="100" w:right="100" w:firstLine="0" w:firstLineChars="0"/>
-            </w:pPr>
-            <w:r>
-              <w:rPr>
-                <w:rFonts w:ascii="Helvetica" w:hAnsi="Helvetica" w:eastAsia="Helvetica" w:cs="Helvetica"/>
-                <w:i w:val="false"/>
-                <w:b w:val="false"/>
-                <w:u w:val="none"/>
-                <w:sz w:val="16"/>
-                <w:szCs w:val="16"/>
-                <w:color w:val="000000"/>
-              </w:rPr>
-              <w:t xml:space="preserve">669 (15%)</w:t>
+              <w:t xml:space="preserve">1</w:t>
+            </w:r>
+          </w:p>
+        </w:tc>
+        <w:tc>
+          <w:tcPr>
+            <w:tcBorders>
+              <w:bottom w:val="none" w:sz="0" w:space="0" w:color="000000"/>
+              <w:top w:val="none" w:sz="0" w:space="0" w:color="000000"/>
+              <w:left w:val="none" w:sz="0" w:space="0" w:color="000000"/>
+              <w:right w:val="none" w:sz="0" w:space="0" w:color="000000"/>
+            </w:tcBorders>
+            <w:shd w:val="clear" w:color="auto" w:fill="FFFFFF"/>
+            <w:tcMar>
+              <w:top w:w="0" w:type="dxa"/>
+              <w:bottom w:w="0" w:type="dxa"/>
+              <w:left w:w="0" w:type="dxa"/>
+              <w:right w:w="0" w:type="dxa"/>
+            </w:tcMar>
+            <w:vAlign w:val="top"/>
+          </w:tcPr>
+          <w:p>
+            <w:pPr>
+              <w:pStyle w:val="Normal"/>
+              <w:jc w:val="center"/>
+              <w:pBdr>
+                <w:bottom w:val="none" w:sz="0" w:space="0" w:color="000000"/>
+                <w:top w:val="none" w:sz="0" w:space="0" w:color="000000"/>
+                <w:left w:val="none" w:sz="0" w:space="0" w:color="000000"/>
+                <w:right w:val="none" w:sz="0" w:space="0" w:color="000000"/>
+              </w:pBdr>
+              <w:spacing w:after="0" w:before="0" w:line="240"/>
+              <w:ind w:left="100" w:right="100" w:firstLine="0" w:firstLineChars="0"/>
+            </w:pPr>
+            <w:r>
+              <w:rPr>
+                <w:rFonts w:ascii="Helvetica" w:hAnsi="Helvetica" w:eastAsia="Helvetica" w:cs="Helvetica"/>
+                <w:i w:val="false"/>
+                <w:b w:val="false"/>
+                <w:u w:val="none"/>
+                <w:sz w:val="16"/>
+                <w:szCs w:val="16"/>
+                <w:color w:val="000000"/>
+              </w:rPr>
+              <w:t xml:space="preserve">11,209 (22%)</w:t>
+            </w:r>
+          </w:p>
+        </w:tc>
+        <w:tc>
+          <w:tcPr>
+            <w:tcBorders>
+              <w:bottom w:val="none" w:sz="0" w:space="0" w:color="000000"/>
+              <w:top w:val="none" w:sz="0" w:space="0" w:color="000000"/>
+              <w:left w:val="none" w:sz="0" w:space="0" w:color="000000"/>
+              <w:right w:val="none" w:sz="0" w:space="0" w:color="000000"/>
+            </w:tcBorders>
+            <w:shd w:val="clear" w:color="auto" w:fill="FFFFFF"/>
+            <w:tcMar>
+              <w:top w:w="0" w:type="dxa"/>
+              <w:bottom w:w="0" w:type="dxa"/>
+              <w:left w:w="0" w:type="dxa"/>
+              <w:right w:w="0" w:type="dxa"/>
+            </w:tcMar>
+            <w:vAlign w:val="top"/>
+          </w:tcPr>
+          <w:p>
+            <w:pPr>
+              <w:pStyle w:val="Normal"/>
+              <w:jc w:val="center"/>
+              <w:pBdr>
+                <w:bottom w:val="none" w:sz="0" w:space="0" w:color="000000"/>
+                <w:top w:val="none" w:sz="0" w:space="0" w:color="000000"/>
+                <w:left w:val="none" w:sz="0" w:space="0" w:color="000000"/>
+                <w:right w:val="none" w:sz="0" w:space="0" w:color="000000"/>
+              </w:pBdr>
+              <w:spacing w:after="0" w:before="0" w:line="240"/>
+              <w:ind w:left="100" w:right="100" w:firstLine="0" w:firstLineChars="0"/>
+            </w:pPr>
+            <w:r>
+              <w:rPr>
+                <w:rFonts w:ascii="Helvetica" w:hAnsi="Helvetica" w:eastAsia="Helvetica" w:cs="Helvetica"/>
+                <w:i w:val="false"/>
+                <w:b w:val="false"/>
+                <w:u w:val="none"/>
+                <w:sz w:val="16"/>
+                <w:szCs w:val="16"/>
+                <w:color w:val="000000"/>
+              </w:rPr>
+              <w:t xml:space="preserve">10,126 (22%)</w:t>
+            </w:r>
+          </w:p>
+        </w:tc>
+        <w:tc>
+          <w:tcPr>
+            <w:tcBorders>
+              <w:bottom w:val="none" w:sz="0" w:space="0" w:color="000000"/>
+              <w:top w:val="none" w:sz="0" w:space="0" w:color="000000"/>
+              <w:left w:val="none" w:sz="0" w:space="0" w:color="000000"/>
+              <w:right w:val="none" w:sz="0" w:space="0" w:color="000000"/>
+            </w:tcBorders>
+            <w:shd w:val="clear" w:color="auto" w:fill="FFFFFF"/>
+            <w:tcMar>
+              <w:top w:w="0" w:type="dxa"/>
+              <w:bottom w:w="0" w:type="dxa"/>
+              <w:left w:w="0" w:type="dxa"/>
+              <w:right w:w="0" w:type="dxa"/>
+            </w:tcMar>
+            <w:vAlign w:val="top"/>
+          </w:tcPr>
+          <w:p>
+            <w:pPr>
+              <w:pStyle w:val="Normal"/>
+              <w:jc w:val="center"/>
+              <w:pBdr>
+                <w:bottom w:val="none" w:sz="0" w:space="0" w:color="000000"/>
+                <w:top w:val="none" w:sz="0" w:space="0" w:color="000000"/>
+                <w:left w:val="none" w:sz="0" w:space="0" w:color="000000"/>
+                <w:right w:val="none" w:sz="0" w:space="0" w:color="000000"/>
+              </w:pBdr>
+              <w:spacing w:after="0" w:before="0" w:line="240"/>
+              <w:ind w:left="100" w:right="100" w:firstLine="0" w:firstLineChars="0"/>
+            </w:pPr>
+            <w:r>
+              <w:rPr>
+                <w:rFonts w:ascii="Helvetica" w:hAnsi="Helvetica" w:eastAsia="Helvetica" w:cs="Helvetica"/>
+                <w:i w:val="false"/>
+                <w:b w:val="false"/>
+                <w:u w:val="none"/>
+                <w:sz w:val="16"/>
+                <w:szCs w:val="16"/>
+                <w:color w:val="000000"/>
+              </w:rPr>
+              <w:t xml:space="preserve">1,083 (25%)</w:t>
             </w:r>
           </w:p>
         </w:tc>
@@ -6639,139 +6639,139 @@
                 <w:szCs w:val="16"/>
                 <w:color w:val="000000"/>
               </w:rPr>
-              <w:t xml:space="preserve">3</w:t>
-            </w:r>
-          </w:p>
-        </w:tc>
-        <w:tc>
-          <w:tcPr>
-            <w:tcBorders>
-              <w:bottom w:val="none" w:sz="0" w:space="0" w:color="000000"/>
-              <w:top w:val="none" w:sz="0" w:space="0" w:color="000000"/>
-              <w:left w:val="none" w:sz="0" w:space="0" w:color="000000"/>
-              <w:right w:val="none" w:sz="0" w:space="0" w:color="000000"/>
-            </w:tcBorders>
-            <w:shd w:val="clear" w:color="auto" w:fill="FFFFFF"/>
-            <w:tcMar>
-              <w:top w:w="0" w:type="dxa"/>
-              <w:bottom w:w="0" w:type="dxa"/>
-              <w:left w:w="0" w:type="dxa"/>
-              <w:right w:w="0" w:type="dxa"/>
-            </w:tcMar>
-            <w:vAlign w:val="top"/>
-          </w:tcPr>
-          <w:p>
-            <w:pPr>
-              <w:pStyle w:val="Normal"/>
-              <w:jc w:val="center"/>
-              <w:pBdr>
-                <w:bottom w:val="none" w:sz="0" w:space="0" w:color="000000"/>
-                <w:top w:val="none" w:sz="0" w:space="0" w:color="000000"/>
-                <w:left w:val="none" w:sz="0" w:space="0" w:color="000000"/>
-                <w:right w:val="none" w:sz="0" w:space="0" w:color="000000"/>
-              </w:pBdr>
-              <w:spacing w:after="0" w:before="0" w:line="240"/>
-              <w:ind w:left="100" w:right="100" w:firstLine="0" w:firstLineChars="0"/>
-            </w:pPr>
-            <w:r>
-              <w:rPr>
-                <w:rFonts w:ascii="Helvetica" w:hAnsi="Helvetica" w:eastAsia="Helvetica" w:cs="Helvetica"/>
-                <w:i w:val="false"/>
-                <w:b w:val="false"/>
-                <w:u w:val="none"/>
-                <w:sz w:val="16"/>
-                <w:szCs w:val="16"/>
-                <w:color w:val="000000"/>
-              </w:rPr>
-              <w:t xml:space="preserve">4,188 (8.2%)</w:t>
-            </w:r>
-          </w:p>
-        </w:tc>
-        <w:tc>
-          <w:tcPr>
-            <w:tcBorders>
-              <w:bottom w:val="none" w:sz="0" w:space="0" w:color="000000"/>
-              <w:top w:val="none" w:sz="0" w:space="0" w:color="000000"/>
-              <w:left w:val="none" w:sz="0" w:space="0" w:color="000000"/>
-              <w:right w:val="none" w:sz="0" w:space="0" w:color="000000"/>
-            </w:tcBorders>
-            <w:shd w:val="clear" w:color="auto" w:fill="FFFFFF"/>
-            <w:tcMar>
-              <w:top w:w="0" w:type="dxa"/>
-              <w:bottom w:w="0" w:type="dxa"/>
-              <w:left w:w="0" w:type="dxa"/>
-              <w:right w:w="0" w:type="dxa"/>
-            </w:tcMar>
-            <w:vAlign w:val="top"/>
-          </w:tcPr>
-          <w:p>
-            <w:pPr>
-              <w:pStyle w:val="Normal"/>
-              <w:jc w:val="center"/>
-              <w:pBdr>
-                <w:bottom w:val="none" w:sz="0" w:space="0" w:color="000000"/>
-                <w:top w:val="none" w:sz="0" w:space="0" w:color="000000"/>
-                <w:left w:val="none" w:sz="0" w:space="0" w:color="000000"/>
-                <w:right w:val="none" w:sz="0" w:space="0" w:color="000000"/>
-              </w:pBdr>
-              <w:spacing w:after="0" w:before="0" w:line="240"/>
-              <w:ind w:left="100" w:right="100" w:firstLine="0" w:firstLineChars="0"/>
-            </w:pPr>
-            <w:r>
-              <w:rPr>
-                <w:rFonts w:ascii="Helvetica" w:hAnsi="Helvetica" w:eastAsia="Helvetica" w:cs="Helvetica"/>
-                <w:i w:val="false"/>
-                <w:b w:val="false"/>
-                <w:u w:val="none"/>
-                <w:sz w:val="16"/>
-                <w:szCs w:val="16"/>
-                <w:color w:val="000000"/>
-              </w:rPr>
-              <w:t xml:space="preserve">3,604 (7.8%)</w:t>
-            </w:r>
-          </w:p>
-        </w:tc>
-        <w:tc>
-          <w:tcPr>
-            <w:tcBorders>
-              <w:bottom w:val="none" w:sz="0" w:space="0" w:color="000000"/>
-              <w:top w:val="none" w:sz="0" w:space="0" w:color="000000"/>
-              <w:left w:val="none" w:sz="0" w:space="0" w:color="000000"/>
-              <w:right w:val="none" w:sz="0" w:space="0" w:color="000000"/>
-            </w:tcBorders>
-            <w:shd w:val="clear" w:color="auto" w:fill="FFFFFF"/>
-            <w:tcMar>
-              <w:top w:w="0" w:type="dxa"/>
-              <w:bottom w:w="0" w:type="dxa"/>
-              <w:left w:w="0" w:type="dxa"/>
-              <w:right w:w="0" w:type="dxa"/>
-            </w:tcMar>
-            <w:vAlign w:val="top"/>
-          </w:tcPr>
-          <w:p>
-            <w:pPr>
-              <w:pStyle w:val="Normal"/>
-              <w:jc w:val="center"/>
-              <w:pBdr>
-                <w:bottom w:val="none" w:sz="0" w:space="0" w:color="000000"/>
-                <w:top w:val="none" w:sz="0" w:space="0" w:color="000000"/>
-                <w:left w:val="none" w:sz="0" w:space="0" w:color="000000"/>
-                <w:right w:val="none" w:sz="0" w:space="0" w:color="000000"/>
-              </w:pBdr>
-              <w:spacing w:after="0" w:before="0" w:line="240"/>
-              <w:ind w:left="100" w:right="100" w:firstLine="0" w:firstLineChars="0"/>
-            </w:pPr>
-            <w:r>
-              <w:rPr>
-                <w:rFonts w:ascii="Helvetica" w:hAnsi="Helvetica" w:eastAsia="Helvetica" w:cs="Helvetica"/>
-                <w:i w:val="false"/>
-                <w:b w:val="false"/>
-                <w:u w:val="none"/>
-                <w:sz w:val="16"/>
-                <w:szCs w:val="16"/>
-                <w:color w:val="000000"/>
-              </w:rPr>
-              <w:t xml:space="preserve">584 (13%)</w:t>
+              <w:t xml:space="preserve">2</w:t>
+            </w:r>
+          </w:p>
+        </w:tc>
+        <w:tc>
+          <w:tcPr>
+            <w:tcBorders>
+              <w:bottom w:val="none" w:sz="0" w:space="0" w:color="000000"/>
+              <w:top w:val="none" w:sz="0" w:space="0" w:color="000000"/>
+              <w:left w:val="none" w:sz="0" w:space="0" w:color="000000"/>
+              <w:right w:val="none" w:sz="0" w:space="0" w:color="000000"/>
+            </w:tcBorders>
+            <w:shd w:val="clear" w:color="auto" w:fill="FFFFFF"/>
+            <w:tcMar>
+              <w:top w:w="0" w:type="dxa"/>
+              <w:bottom w:w="0" w:type="dxa"/>
+              <w:left w:w="0" w:type="dxa"/>
+              <w:right w:w="0" w:type="dxa"/>
+            </w:tcMar>
+            <w:vAlign w:val="top"/>
+          </w:tcPr>
+          <w:p>
+            <w:pPr>
+              <w:pStyle w:val="Normal"/>
+              <w:jc w:val="center"/>
+              <w:pBdr>
+                <w:bottom w:val="none" w:sz="0" w:space="0" w:color="000000"/>
+                <w:top w:val="none" w:sz="0" w:space="0" w:color="000000"/>
+                <w:left w:val="none" w:sz="0" w:space="0" w:color="000000"/>
+                <w:right w:val="none" w:sz="0" w:space="0" w:color="000000"/>
+              </w:pBdr>
+              <w:spacing w:after="0" w:before="0" w:line="240"/>
+              <w:ind w:left="100" w:right="100" w:firstLine="0" w:firstLineChars="0"/>
+            </w:pPr>
+            <w:r>
+              <w:rPr>
+                <w:rFonts w:ascii="Helvetica" w:hAnsi="Helvetica" w:eastAsia="Helvetica" w:cs="Helvetica"/>
+                <w:i w:val="false"/>
+                <w:b w:val="false"/>
+                <w:u w:val="none"/>
+                <w:sz w:val="16"/>
+                <w:szCs w:val="16"/>
+                <w:color w:val="000000"/>
+              </w:rPr>
+              <w:t xml:space="preserve">7,097 (14%)</w:t>
+            </w:r>
+          </w:p>
+        </w:tc>
+        <w:tc>
+          <w:tcPr>
+            <w:tcBorders>
+              <w:bottom w:val="none" w:sz="0" w:space="0" w:color="000000"/>
+              <w:top w:val="none" w:sz="0" w:space="0" w:color="000000"/>
+              <w:left w:val="none" w:sz="0" w:space="0" w:color="000000"/>
+              <w:right w:val="none" w:sz="0" w:space="0" w:color="000000"/>
+            </w:tcBorders>
+            <w:shd w:val="clear" w:color="auto" w:fill="FFFFFF"/>
+            <w:tcMar>
+              <w:top w:w="0" w:type="dxa"/>
+              <w:bottom w:w="0" w:type="dxa"/>
+              <w:left w:w="0" w:type="dxa"/>
+              <w:right w:w="0" w:type="dxa"/>
+            </w:tcMar>
+            <w:vAlign w:val="top"/>
+          </w:tcPr>
+          <w:p>
+            <w:pPr>
+              <w:pStyle w:val="Normal"/>
+              <w:jc w:val="center"/>
+              <w:pBdr>
+                <w:bottom w:val="none" w:sz="0" w:space="0" w:color="000000"/>
+                <w:top w:val="none" w:sz="0" w:space="0" w:color="000000"/>
+                <w:left w:val="none" w:sz="0" w:space="0" w:color="000000"/>
+                <w:right w:val="none" w:sz="0" w:space="0" w:color="000000"/>
+              </w:pBdr>
+              <w:spacing w:after="0" w:before="0" w:line="240"/>
+              <w:ind w:left="100" w:right="100" w:firstLine="0" w:firstLineChars="0"/>
+            </w:pPr>
+            <w:r>
+              <w:rPr>
+                <w:rFonts w:ascii="Helvetica" w:hAnsi="Helvetica" w:eastAsia="Helvetica" w:cs="Helvetica"/>
+                <w:i w:val="false"/>
+                <w:b w:val="false"/>
+                <w:u w:val="none"/>
+                <w:sz w:val="16"/>
+                <w:szCs w:val="16"/>
+                <w:color w:val="000000"/>
+              </w:rPr>
+              <w:t xml:space="preserve">6,438 (14%)</w:t>
+            </w:r>
+          </w:p>
+        </w:tc>
+        <w:tc>
+          <w:tcPr>
+            <w:tcBorders>
+              <w:bottom w:val="none" w:sz="0" w:space="0" w:color="000000"/>
+              <w:top w:val="none" w:sz="0" w:space="0" w:color="000000"/>
+              <w:left w:val="none" w:sz="0" w:space="0" w:color="000000"/>
+              <w:right w:val="none" w:sz="0" w:space="0" w:color="000000"/>
+            </w:tcBorders>
+            <w:shd w:val="clear" w:color="auto" w:fill="FFFFFF"/>
+            <w:tcMar>
+              <w:top w:w="0" w:type="dxa"/>
+              <w:bottom w:w="0" w:type="dxa"/>
+              <w:left w:w="0" w:type="dxa"/>
+              <w:right w:w="0" w:type="dxa"/>
+            </w:tcMar>
+            <w:vAlign w:val="top"/>
+          </w:tcPr>
+          <w:p>
+            <w:pPr>
+              <w:pStyle w:val="Normal"/>
+              <w:jc w:val="center"/>
+              <w:pBdr>
+                <w:bottom w:val="none" w:sz="0" w:space="0" w:color="000000"/>
+                <w:top w:val="none" w:sz="0" w:space="0" w:color="000000"/>
+                <w:left w:val="none" w:sz="0" w:space="0" w:color="000000"/>
+                <w:right w:val="none" w:sz="0" w:space="0" w:color="000000"/>
+              </w:pBdr>
+              <w:spacing w:after="0" w:before="0" w:line="240"/>
+              <w:ind w:left="100" w:right="100" w:firstLine="0" w:firstLineChars="0"/>
+            </w:pPr>
+            <w:r>
+              <w:rPr>
+                <w:rFonts w:ascii="Helvetica" w:hAnsi="Helvetica" w:eastAsia="Helvetica" w:cs="Helvetica"/>
+                <w:i w:val="false"/>
+                <w:b w:val="false"/>
+                <w:u w:val="none"/>
+                <w:sz w:val="16"/>
+                <w:szCs w:val="16"/>
+                <w:color w:val="000000"/>
+              </w:rPr>
+              <w:t xml:space="preserve">659 (15%)</w:t>
             </w:r>
           </w:p>
         </w:tc>
@@ -6828,6 +6828,232 @@
         <w:tc>
           <w:tcPr>
             <w:tcBorders>
+              <w:bottom w:val="none" w:sz="0" w:space="0" w:color="000000"/>
+              <w:top w:val="none" w:sz="0" w:space="0" w:color="000000"/>
+              <w:left w:val="none" w:sz="0" w:space="0" w:color="000000"/>
+              <w:right w:val="none" w:sz="0" w:space="0" w:color="000000"/>
+            </w:tcBorders>
+            <w:shd w:val="clear" w:color="auto" w:fill="FFFFFF"/>
+            <w:tcMar>
+              <w:top w:w="0" w:type="dxa"/>
+              <w:bottom w:w="0" w:type="dxa"/>
+              <w:left w:w="0" w:type="dxa"/>
+              <w:right w:w="0" w:type="dxa"/>
+            </w:tcMar>
+            <w:vAlign w:val="top"/>
+          </w:tcPr>
+          <w:p>
+            <w:pPr>
+              <w:pStyle w:val="Normal"/>
+              <w:jc w:val="left"/>
+              <w:pBdr>
+                <w:bottom w:val="none" w:sz="0" w:space="0" w:color="000000"/>
+                <w:top w:val="none" w:sz="0" w:space="0" w:color="000000"/>
+                <w:left w:val="none" w:sz="0" w:space="0" w:color="000000"/>
+                <w:right w:val="none" w:sz="0" w:space="0" w:color="000000"/>
+              </w:pBdr>
+              <w:spacing w:after="0" w:before="0" w:line="240"/>
+              <w:ind w:left="300" w:right="100" w:firstLine="0" w:firstLineChars="0"/>
+            </w:pPr>
+            <w:r>
+              <w:rPr>
+                <w:rFonts w:ascii="Helvetica" w:hAnsi="Helvetica" w:eastAsia="Helvetica" w:cs="Helvetica"/>
+                <w:i w:val="false"/>
+                <w:b w:val="false"/>
+                <w:u w:val="none"/>
+                <w:sz w:val="16"/>
+                <w:szCs w:val="16"/>
+                <w:color w:val="000000"/>
+              </w:rPr>
+              <w:t xml:space="preserve">3</w:t>
+            </w:r>
+          </w:p>
+        </w:tc>
+        <w:tc>
+          <w:tcPr>
+            <w:tcBorders>
+              <w:bottom w:val="none" w:sz="0" w:space="0" w:color="000000"/>
+              <w:top w:val="none" w:sz="0" w:space="0" w:color="000000"/>
+              <w:left w:val="none" w:sz="0" w:space="0" w:color="000000"/>
+              <w:right w:val="none" w:sz="0" w:space="0" w:color="000000"/>
+            </w:tcBorders>
+            <w:shd w:val="clear" w:color="auto" w:fill="FFFFFF"/>
+            <w:tcMar>
+              <w:top w:w="0" w:type="dxa"/>
+              <w:bottom w:w="0" w:type="dxa"/>
+              <w:left w:w="0" w:type="dxa"/>
+              <w:right w:w="0" w:type="dxa"/>
+            </w:tcMar>
+            <w:vAlign w:val="top"/>
+          </w:tcPr>
+          <w:p>
+            <w:pPr>
+              <w:pStyle w:val="Normal"/>
+              <w:jc w:val="center"/>
+              <w:pBdr>
+                <w:bottom w:val="none" w:sz="0" w:space="0" w:color="000000"/>
+                <w:top w:val="none" w:sz="0" w:space="0" w:color="000000"/>
+                <w:left w:val="none" w:sz="0" w:space="0" w:color="000000"/>
+                <w:right w:val="none" w:sz="0" w:space="0" w:color="000000"/>
+              </w:pBdr>
+              <w:spacing w:after="0" w:before="0" w:line="240"/>
+              <w:ind w:left="100" w:right="100" w:firstLine="0" w:firstLineChars="0"/>
+            </w:pPr>
+            <w:r>
+              <w:rPr>
+                <w:rFonts w:ascii="Helvetica" w:hAnsi="Helvetica" w:eastAsia="Helvetica" w:cs="Helvetica"/>
+                <w:i w:val="false"/>
+                <w:b w:val="false"/>
+                <w:u w:val="none"/>
+                <w:sz w:val="16"/>
+                <w:szCs w:val="16"/>
+                <w:color w:val="000000"/>
+              </w:rPr>
+              <w:t xml:space="preserve">4,167 (8.2%)</w:t>
+            </w:r>
+          </w:p>
+        </w:tc>
+        <w:tc>
+          <w:tcPr>
+            <w:tcBorders>
+              <w:bottom w:val="none" w:sz="0" w:space="0" w:color="000000"/>
+              <w:top w:val="none" w:sz="0" w:space="0" w:color="000000"/>
+              <w:left w:val="none" w:sz="0" w:space="0" w:color="000000"/>
+              <w:right w:val="none" w:sz="0" w:space="0" w:color="000000"/>
+            </w:tcBorders>
+            <w:shd w:val="clear" w:color="auto" w:fill="FFFFFF"/>
+            <w:tcMar>
+              <w:top w:w="0" w:type="dxa"/>
+              <w:bottom w:w="0" w:type="dxa"/>
+              <w:left w:w="0" w:type="dxa"/>
+              <w:right w:w="0" w:type="dxa"/>
+            </w:tcMar>
+            <w:vAlign w:val="top"/>
+          </w:tcPr>
+          <w:p>
+            <w:pPr>
+              <w:pStyle w:val="Normal"/>
+              <w:jc w:val="center"/>
+              <w:pBdr>
+                <w:bottom w:val="none" w:sz="0" w:space="0" w:color="000000"/>
+                <w:top w:val="none" w:sz="0" w:space="0" w:color="000000"/>
+                <w:left w:val="none" w:sz="0" w:space="0" w:color="000000"/>
+                <w:right w:val="none" w:sz="0" w:space="0" w:color="000000"/>
+              </w:pBdr>
+              <w:spacing w:after="0" w:before="0" w:line="240"/>
+              <w:ind w:left="100" w:right="100" w:firstLine="0" w:firstLineChars="0"/>
+            </w:pPr>
+            <w:r>
+              <w:rPr>
+                <w:rFonts w:ascii="Helvetica" w:hAnsi="Helvetica" w:eastAsia="Helvetica" w:cs="Helvetica"/>
+                <w:i w:val="false"/>
+                <w:b w:val="false"/>
+                <w:u w:val="none"/>
+                <w:sz w:val="16"/>
+                <w:szCs w:val="16"/>
+                <w:color w:val="000000"/>
+              </w:rPr>
+              <w:t xml:space="preserve">3,583 (7.8%)</w:t>
+            </w:r>
+          </w:p>
+        </w:tc>
+        <w:tc>
+          <w:tcPr>
+            <w:tcBorders>
+              <w:bottom w:val="none" w:sz="0" w:space="0" w:color="000000"/>
+              <w:top w:val="none" w:sz="0" w:space="0" w:color="000000"/>
+              <w:left w:val="none" w:sz="0" w:space="0" w:color="000000"/>
+              <w:right w:val="none" w:sz="0" w:space="0" w:color="000000"/>
+            </w:tcBorders>
+            <w:shd w:val="clear" w:color="auto" w:fill="FFFFFF"/>
+            <w:tcMar>
+              <w:top w:w="0" w:type="dxa"/>
+              <w:bottom w:w="0" w:type="dxa"/>
+              <w:left w:w="0" w:type="dxa"/>
+              <w:right w:w="0" w:type="dxa"/>
+            </w:tcMar>
+            <w:vAlign w:val="top"/>
+          </w:tcPr>
+          <w:p>
+            <w:pPr>
+              <w:pStyle w:val="Normal"/>
+              <w:jc w:val="center"/>
+              <w:pBdr>
+                <w:bottom w:val="none" w:sz="0" w:space="0" w:color="000000"/>
+                <w:top w:val="none" w:sz="0" w:space="0" w:color="000000"/>
+                <w:left w:val="none" w:sz="0" w:space="0" w:color="000000"/>
+                <w:right w:val="none" w:sz="0" w:space="0" w:color="000000"/>
+              </w:pBdr>
+              <w:spacing w:after="0" w:before="0" w:line="240"/>
+              <w:ind w:left="100" w:right="100" w:firstLine="0" w:firstLineChars="0"/>
+            </w:pPr>
+            <w:r>
+              <w:rPr>
+                <w:rFonts w:ascii="Helvetica" w:hAnsi="Helvetica" w:eastAsia="Helvetica" w:cs="Helvetica"/>
+                <w:i w:val="false"/>
+                <w:b w:val="false"/>
+                <w:u w:val="none"/>
+                <w:sz w:val="16"/>
+                <w:szCs w:val="16"/>
+                <w:color w:val="000000"/>
+              </w:rPr>
+              <w:t xml:space="preserve">584 (13%)</w:t>
+            </w:r>
+          </w:p>
+        </w:tc>
+        <w:tc>
+          <w:tcPr>
+            <w:tcBorders>
+              <w:bottom w:val="none" w:sz="0" w:space="0" w:color="000000"/>
+              <w:top w:val="none" w:sz="0" w:space="0" w:color="000000"/>
+              <w:left w:val="none" w:sz="0" w:space="0" w:color="000000"/>
+              <w:right w:val="none" w:sz="0" w:space="0" w:color="000000"/>
+            </w:tcBorders>
+            <w:shd w:val="clear" w:color="auto" w:fill="FFFFFF"/>
+            <w:tcMar>
+              <w:top w:w="0" w:type="dxa"/>
+              <w:bottom w:w="0" w:type="dxa"/>
+              <w:left w:w="0" w:type="dxa"/>
+              <w:right w:w="0" w:type="dxa"/>
+            </w:tcMar>
+            <w:vAlign w:val="top"/>
+          </w:tcPr>
+          <w:p>
+            <w:pPr>
+              <w:pStyle w:val="Normal"/>
+              <w:jc w:val="center"/>
+              <w:pBdr>
+                <w:bottom w:val="none" w:sz="0" w:space="0" w:color="000000"/>
+                <w:top w:val="none" w:sz="0" w:space="0" w:color="000000"/>
+                <w:left w:val="none" w:sz="0" w:space="0" w:color="000000"/>
+                <w:right w:val="none" w:sz="0" w:space="0" w:color="000000"/>
+              </w:pBdr>
+              <w:spacing w:after="0" w:before="0" w:line="240"/>
+              <w:ind w:left="100" w:right="100" w:firstLine="0" w:firstLineChars="0"/>
+            </w:pPr>
+            <w:r>
+              <w:rPr>
+                <w:rFonts w:ascii="Helvetica" w:hAnsi="Helvetica" w:eastAsia="Helvetica" w:cs="Helvetica"/>
+                <w:i w:val="false"/>
+                <w:b w:val="false"/>
+                <w:u w:val="none"/>
+                <w:sz w:val="16"/>
+                <w:szCs w:val="16"/>
+                <w:color w:val="000000"/>
+              </w:rPr>
+              <w:t xml:space="preserve"/>
+            </w:r>
+          </w:p>
+        </w:tc>
+      </w:tr>
+      <w:tr>
+        <w:trPr>
+          <w:trHeight w:val="616" w:hRule="auto"/>
+        </w:trPr>
+        body30
+        <w:tc>
+          <w:tcPr>
+            <w:tcBorders>
               <w:bottom w:val="single" w:sz="8" w:space="0" w:color="000000"/>
               <w:top w:val="none" w:sz="0" w:space="0" w:color="000000"/>
               <w:left w:val="none" w:sz="0" w:space="0" w:color="000000"/>
@@ -6909,7 +7135,7 @@
                 <w:szCs w:val="16"/>
                 <w:color w:val="000000"/>
               </w:rPr>
-              <w:t xml:space="preserve">2,007 (4.0%)</w:t>
+              <w:t xml:space="preserve">1,996 (3.9%)</w:t>
             </w:r>
           </w:p>
         </w:tc>
@@ -6953,7 +7179,7 @@
                 <w:szCs w:val="16"/>
                 <w:color w:val="000000"/>
               </w:rPr>
-              <w:t xml:space="preserve">1,665 (3.6%)</w:t>
+              <w:t xml:space="preserve">1,656 (3.6%)</w:t>
             </w:r>
           </w:p>
         </w:tc>
@@ -6997,7 +7223,7 @@
                 <w:szCs w:val="16"/>
                 <w:color w:val="000000"/>
               </w:rPr>
-              <w:t xml:space="preserve">342 (7.8%)</w:t>
+              <w:t xml:space="preserve">340 (7.7%)</w:t>
             </w:r>
           </w:p>
         </w:tc>

</xml_diff>